<commit_message>
Changement dans ClassDiagram1 Compte Rendu
</commit_message>
<xml_diff>
--- a/DOC/DebutCompteRendu.docx
+++ b/DOC/DebutCompteRendu.docx
@@ -2841,14 +2841,12 @@
           <w:rFonts w:ascii="Calibri" w:hAnsi="Calibri" w:cs="Calibri"/>
         </w:rPr>
       </w:pPr>
-      <w:proofErr w:type="spellStart"/>
       <w:r>
         <w:rPr>
           <w:rFonts w:ascii="Calibri" w:hAnsi="Calibri" w:cs="Calibri"/>
         </w:rPr>
-        <w:t>NomDuJeu</w:t>
-      </w:r>
-      <w:proofErr w:type="spellEnd"/>
+        <w:t>Man-chaud</w:t>
+      </w:r>
       <w:r>
         <w:rPr>
           <w:rFonts w:ascii="Calibri" w:hAnsi="Calibri" w:cs="Calibri"/>
@@ -3164,7 +3162,13 @@
         <w:rPr>
           <w:rFonts w:ascii="Calibri" w:hAnsi="Calibri" w:cs="Calibri"/>
         </w:rPr>
-        <w:t>Les contrôle :</w:t>
+        <w:t>C</w:t>
+      </w:r>
+      <w:r>
+        <w:rPr>
+          <w:rFonts w:ascii="Calibri" w:hAnsi="Calibri" w:cs="Calibri"/>
+        </w:rPr>
+        <w:t>ontrôle :</w:t>
       </w:r>
     </w:p>
     <w:p>
@@ -3189,44 +3193,7 @@
     <w:p>
       <w:pPr>
         <w:pStyle w:val="Paragraphedeliste"/>
-        <w:numPr>
-          <w:ilvl w:val="0"/>
-          <w:numId w:val="30"/>
-        </w:numPr>
-        <w:jc w:val="both"/>
-        <w:rPr>
-          <w:rFonts w:ascii="Calibri" w:hAnsi="Calibri" w:cs="Calibri"/>
-        </w:rPr>
-      </w:pPr>
-      <w:r>
-        <w:rPr>
-          <w:rFonts w:ascii="Calibri" w:hAnsi="Calibri" w:cs="Calibri"/>
-        </w:rPr>
-        <w:t>Afficher les règles :</w:t>
-      </w:r>
-    </w:p>
-    <w:p>
-      <w:pPr>
-        <w:pStyle w:val="Paragraphedeliste"/>
-        <w:numPr>
-          <w:ilvl w:val="0"/>
-          <w:numId w:val="30"/>
-        </w:numPr>
-        <w:jc w:val="both"/>
-        <w:rPr>
-          <w:rFonts w:ascii="Calibri" w:hAnsi="Calibri" w:cs="Calibri"/>
-        </w:rPr>
-      </w:pPr>
-      <w:r>
-        <w:rPr>
-          <w:rFonts w:ascii="Calibri" w:hAnsi="Calibri" w:cs="Calibri"/>
-        </w:rPr>
-        <w:t>Afficher les niveaux :</w:t>
-      </w:r>
-    </w:p>
-    <w:p>
-      <w:pPr>
-        <w:ind w:left="653"/>
+        <w:ind w:left="1013"/>
         <w:jc w:val="both"/>
         <w:rPr>
           <w:rFonts w:ascii="Calibri" w:hAnsi="Calibri" w:cs="Calibri"/>
@@ -3592,8 +3559,44 @@
     </w:p>
     <w:p>
       <w:pPr>
+        <w:ind w:left="653"/>
+        <w:jc w:val="both"/>
+        <w:rPr>
+          <w:rFonts w:ascii="Calibri" w:hAnsi="Calibri" w:cs="Calibri"/>
+        </w:rPr>
+      </w:pPr>
+    </w:p>
+    <w:p>
+      <w:pPr>
+        <w:ind w:left="653"/>
+        <w:jc w:val="both"/>
+        <w:rPr>
+          <w:rFonts w:ascii="Calibri" w:hAnsi="Calibri" w:cs="Calibri"/>
+        </w:rPr>
+      </w:pPr>
+    </w:p>
+    <w:p>
+      <w:pPr>
+        <w:ind w:left="653"/>
+        <w:jc w:val="both"/>
+        <w:rPr>
+          <w:rFonts w:ascii="Calibri" w:hAnsi="Calibri" w:cs="Calibri"/>
+        </w:rPr>
+      </w:pPr>
+      <w:r>
+        <w:rPr>
+          <w:rFonts w:ascii="Calibri" w:hAnsi="Calibri" w:cs="Calibri"/>
+        </w:rPr>
+        <w:t>Codes triche :</w:t>
+      </w:r>
+    </w:p>
+    <w:p>
+      <w:pPr>
         <w:pStyle w:val="Paragraphedeliste"/>
-        <w:ind w:left="1013"/>
+        <w:numPr>
+          <w:ilvl w:val="0"/>
+          <w:numId w:val="29"/>
+        </w:numPr>
         <w:jc w:val="both"/>
         <w:rPr>
           <w:rFonts w:ascii="Calibri" w:hAnsi="Calibri" w:cs="Calibri"/>
@@ -3601,9 +3604,174 @@
       </w:pPr>
       <w:r>
         <w:rPr>
-          <w:noProof/>
-        </w:rPr>
-        <w:t xml:space="preserve"> </w:t>
+          <w:rFonts w:ascii="Calibri" w:hAnsi="Calibri" w:cs="Calibri"/>
+        </w:rPr>
+        <w:t>Pour les activer : F2</w:t>
+      </w:r>
+    </w:p>
+    <w:p>
+      <w:pPr>
+        <w:pStyle w:val="Paragraphedeliste"/>
+        <w:numPr>
+          <w:ilvl w:val="0"/>
+          <w:numId w:val="29"/>
+        </w:numPr>
+        <w:jc w:val="both"/>
+        <w:rPr>
+          <w:rFonts w:ascii="Calibri" w:hAnsi="Calibri" w:cs="Calibri"/>
+        </w:rPr>
+      </w:pPr>
+      <w:r>
+        <w:rPr>
+          <w:rFonts w:ascii="Calibri" w:hAnsi="Calibri" w:cs="Calibri"/>
+        </w:rPr>
+        <w:t>Pour rendre toute sa vie au pingouin : V</w:t>
+      </w:r>
+    </w:p>
+    <w:p>
+      <w:pPr>
+        <w:pStyle w:val="Paragraphedeliste"/>
+        <w:numPr>
+          <w:ilvl w:val="0"/>
+          <w:numId w:val="29"/>
+        </w:numPr>
+        <w:jc w:val="both"/>
+        <w:rPr>
+          <w:rFonts w:ascii="Calibri" w:hAnsi="Calibri" w:cs="Calibri"/>
+        </w:rPr>
+      </w:pPr>
+      <w:r>
+        <w:rPr>
+          <w:rFonts w:ascii="Calibri" w:hAnsi="Calibri" w:cs="Calibri"/>
+        </w:rPr>
+        <w:t>Pour voler et traverser les murs au-dessus du pingouin : F</w:t>
+      </w:r>
+    </w:p>
+    <w:p>
+      <w:pPr>
+        <w:pStyle w:val="Paragraphedeliste"/>
+        <w:numPr>
+          <w:ilvl w:val="0"/>
+          <w:numId w:val="29"/>
+        </w:numPr>
+        <w:jc w:val="both"/>
+        <w:rPr>
+          <w:rFonts w:ascii="Calibri" w:hAnsi="Calibri" w:cs="Calibri"/>
+        </w:rPr>
+      </w:pPr>
+      <w:r>
+        <w:rPr>
+          <w:rFonts w:ascii="Calibri" w:hAnsi="Calibri" w:cs="Calibri"/>
+        </w:rPr>
+        <w:lastRenderedPageBreak/>
+        <w:t xml:space="preserve">Pour avoir </w:t>
+      </w:r>
+      <w:proofErr w:type="gramStart"/>
+      <w:r>
+        <w:rPr>
+          <w:rFonts w:ascii="Calibri" w:hAnsi="Calibri" w:cs="Calibri"/>
+        </w:rPr>
+        <w:t>tous les morceau</w:t>
+      </w:r>
+      <w:proofErr w:type="gramEnd"/>
+      <w:r>
+        <w:rPr>
+          <w:rFonts w:ascii="Calibri" w:hAnsi="Calibri" w:cs="Calibri"/>
+        </w:rPr>
+        <w:t xml:space="preserve"> de portail : C</w:t>
+      </w:r>
+    </w:p>
+    <w:p>
+      <w:pPr>
+        <w:pStyle w:val="Paragraphedeliste"/>
+        <w:numPr>
+          <w:ilvl w:val="0"/>
+          <w:numId w:val="29"/>
+        </w:numPr>
+        <w:jc w:val="both"/>
+        <w:rPr>
+          <w:rFonts w:ascii="Calibri" w:hAnsi="Calibri" w:cs="Calibri"/>
+        </w:rPr>
+      </w:pPr>
+      <w:r>
+        <w:rPr>
+          <w:rFonts w:ascii="Calibri" w:hAnsi="Calibri" w:cs="Calibri"/>
+        </w:rPr>
+        <w:t xml:space="preserve">Pour se téléporter au point de départ : </w:t>
+      </w:r>
+      <w:proofErr w:type="spellStart"/>
+      <w:r>
+        <w:rPr>
+          <w:rFonts w:ascii="Calibri" w:hAnsi="Calibri" w:cs="Calibri"/>
+        </w:rPr>
+        <w:t>Inser</w:t>
+      </w:r>
+      <w:proofErr w:type="spellEnd"/>
+    </w:p>
+    <w:p>
+      <w:pPr>
+        <w:pStyle w:val="Paragraphedeliste"/>
+        <w:numPr>
+          <w:ilvl w:val="0"/>
+          <w:numId w:val="29"/>
+        </w:numPr>
+        <w:jc w:val="both"/>
+        <w:rPr>
+          <w:rFonts w:ascii="Calibri" w:hAnsi="Calibri" w:cs="Calibri"/>
+        </w:rPr>
+      </w:pPr>
+      <w:r>
+        <w:rPr>
+          <w:rFonts w:ascii="Calibri" w:hAnsi="Calibri" w:cs="Calibri"/>
+        </w:rPr>
+        <w:t xml:space="preserve">Pour se téléporter </w:t>
+      </w:r>
+      <w:proofErr w:type="gramStart"/>
+      <w:r>
+        <w:rPr>
+          <w:rFonts w:ascii="Calibri" w:hAnsi="Calibri" w:cs="Calibri"/>
+        </w:rPr>
+        <w:t>a</w:t>
+      </w:r>
+      <w:proofErr w:type="gramEnd"/>
+      <w:r>
+        <w:rPr>
+          <w:rFonts w:ascii="Calibri" w:hAnsi="Calibri" w:cs="Calibri"/>
+        </w:rPr>
+        <w:t xml:space="preserve"> la fin de la </w:t>
+      </w:r>
+      <w:proofErr w:type="spellStart"/>
+      <w:r>
+        <w:rPr>
+          <w:rFonts w:ascii="Calibri" w:hAnsi="Calibri" w:cs="Calibri"/>
+        </w:rPr>
+        <w:t>map</w:t>
+      </w:r>
+      <w:proofErr w:type="spellEnd"/>
+      <w:r>
+        <w:rPr>
+          <w:rFonts w:ascii="Calibri" w:hAnsi="Calibri" w:cs="Calibri"/>
+        </w:rPr>
+        <w:t xml:space="preserve"> ou le portail de fin s’ouvre : Fin</w:t>
+      </w:r>
+    </w:p>
+    <w:p>
+      <w:pPr>
+        <w:pStyle w:val="Paragraphedeliste"/>
+        <w:numPr>
+          <w:ilvl w:val="0"/>
+          <w:numId w:val="29"/>
+        </w:numPr>
+        <w:jc w:val="both"/>
+        <w:rPr>
+          <w:rFonts w:ascii="Calibri" w:hAnsi="Calibri" w:cs="Calibri"/>
+        </w:rPr>
+      </w:pPr>
+      <w:r>
+        <w:rPr>
+          <w:rFonts w:ascii="Calibri" w:hAnsi="Calibri" w:cs="Calibri"/>
+        </w:rPr>
+        <w:t>Pour remettre le pingouin a sa vitesse initiale : P</w:t>
       </w:r>
     </w:p>
     <w:p>
@@ -4827,6 +4995,45 @@
       </w:pPr>
       <w:r>
         <w:rPr>
+          <w:i/>
+          <w:color w:val="FF0000"/>
+        </w:rPr>
+        <w:t>Game1</w:t>
+      </w:r>
+      <w:r>
+        <w:rPr>
+          <w:i/>
+          <w:color w:val="FF0000"/>
+        </w:rPr>
+        <w:t xml:space="preserve"> est le point d’entrée : elle contrôle tous les enchainements des différents écrans </w:t>
+      </w:r>
+      <w:r>
+        <w:rPr>
+          <w:i/>
+          <w:color w:val="FF0000"/>
+        </w:rPr>
+        <w:t>ainsi que les pauses ou sortie du jeu</w:t>
+      </w:r>
+      <w:r>
+        <w:rPr>
+          <w:i/>
+          <w:color w:val="FF0000"/>
+        </w:rPr>
+        <w:t>.</w:t>
+      </w:r>
+    </w:p>
+    <w:p>
+      <w:pPr>
+        <w:jc w:val="both"/>
+        <w:rPr>
+          <w:rFonts w:ascii="Arial" w:hAnsi="Arial"/>
+          <w:b/>
+          <w:bCs/>
+          <w:sz w:val="32"/>
+        </w:rPr>
+      </w:pPr>
+      <w:r>
+        <w:rPr>
           <w:rFonts w:ascii="Arial" w:hAnsi="Arial"/>
           <w:b/>
           <w:bCs/>
@@ -4834,18 +5041,18 @@
           <w:sz w:val="32"/>
         </w:rPr>
         <w:drawing>
-          <wp:anchor distT="0" distB="0" distL="114300" distR="114300" simplePos="0" relativeHeight="251685888" behindDoc="0" locked="0" layoutInCell="1" allowOverlap="1" wp14:anchorId="23206FF0" wp14:editId="179985DE">
+          <wp:anchor distT="0" distB="0" distL="114300" distR="114300" simplePos="0" relativeHeight="251694080" behindDoc="0" locked="0" layoutInCell="1" allowOverlap="1" wp14:anchorId="78ECFEEF" wp14:editId="630E38E8">
             <wp:simplePos x="0" y="0"/>
             <wp:positionH relativeFrom="margin">
               <wp:align>left</wp:align>
             </wp:positionH>
             <wp:positionV relativeFrom="paragraph">
-              <wp:posOffset>397483</wp:posOffset>
+              <wp:posOffset>151130</wp:posOffset>
             </wp:positionV>
-            <wp:extent cx="5327374" cy="1829039"/>
-            <wp:effectExtent l="0" t="0" r="6985" b="0"/>
-            <wp:wrapTopAndBottom/>
-            <wp:docPr id="30" name="Image 30"/>
+            <wp:extent cx="5478145" cy="1880870"/>
+            <wp:effectExtent l="0" t="0" r="8255" b="5080"/>
+            <wp:wrapSquare wrapText="bothSides"/>
+            <wp:docPr id="3" name="Image 3"/>
             <wp:cNvGraphicFramePr>
               <a:graphicFrameLocks xmlns:a="http://schemas.openxmlformats.org/drawingml/2006/main" noChangeAspect="1"/>
             </wp:cNvGraphicFramePr>
@@ -4853,7 +5060,7 @@
               <a:graphicData uri="http://schemas.openxmlformats.org/drawingml/2006/picture">
                 <pic:pic xmlns:pic="http://schemas.openxmlformats.org/drawingml/2006/picture">
                   <pic:nvPicPr>
-                    <pic:cNvPr id="30" name="ClassDiagram1.png"/>
+                    <pic:cNvPr id="3" name="ClassDiagram1.png"/>
                     <pic:cNvPicPr/>
                   </pic:nvPicPr>
                   <pic:blipFill>
@@ -4871,7 +5078,7 @@
                   <pic:spPr>
                     <a:xfrm>
                       <a:off x="0" y="0"/>
-                      <a:ext cx="5327374" cy="1829039"/>
+                      <a:ext cx="5478145" cy="1880870"/>
                     </a:xfrm>
                     <a:prstGeom prst="rect">
                       <a:avLst/>
@@ -4880,37 +5087,100 @@
                 </pic:pic>
               </a:graphicData>
             </a:graphic>
+            <wp14:sizeRelH relativeFrom="margin">
+              <wp14:pctWidth>0</wp14:pctWidth>
+            </wp14:sizeRelH>
+            <wp14:sizeRelV relativeFrom="margin">
+              <wp14:pctHeight>0</wp14:pctHeight>
+            </wp14:sizeRelV>
           </wp:anchor>
         </w:drawing>
       </w:r>
-      <w:r>
-        <w:rPr>
-          <w:i/>
-          <w:color w:val="FF0000"/>
-        </w:rPr>
-        <w:t>Game1</w:t>
-      </w:r>
-      <w:r>
-        <w:rPr>
-          <w:i/>
-          <w:color w:val="FF0000"/>
-        </w:rPr>
-        <w:t xml:space="preserve"> est le point d’entrée : elle contrôle tous les enchainements des différents écrans </w:t>
-      </w:r>
-      <w:r>
-        <w:rPr>
-          <w:i/>
-          <w:color w:val="FF0000"/>
-        </w:rPr>
-        <w:t>ainsi que les pauses ou sortie du jeu</w:t>
-      </w:r>
-      <w:r>
-        <w:rPr>
-          <w:i/>
-          <w:color w:val="FF0000"/>
-        </w:rPr>
-        <w:t>.</w:t>
-      </w:r>
+    </w:p>
+    <w:p>
+      <w:pPr>
+        <w:jc w:val="both"/>
+        <w:rPr>
+          <w:rFonts w:ascii="Arial" w:hAnsi="Arial"/>
+          <w:b/>
+          <w:bCs/>
+          <w:sz w:val="32"/>
+        </w:rPr>
+      </w:pPr>
+    </w:p>
+    <w:p>
+      <w:pPr>
+        <w:jc w:val="both"/>
+        <w:rPr>
+          <w:rFonts w:ascii="Arial" w:hAnsi="Arial"/>
+          <w:b/>
+          <w:bCs/>
+          <w:sz w:val="32"/>
+        </w:rPr>
+      </w:pPr>
+    </w:p>
+    <w:p>
+      <w:pPr>
+        <w:jc w:val="both"/>
+        <w:rPr>
+          <w:rFonts w:ascii="Arial" w:hAnsi="Arial"/>
+          <w:b/>
+          <w:bCs/>
+          <w:sz w:val="32"/>
+        </w:rPr>
+      </w:pPr>
+    </w:p>
+    <w:p>
+      <w:pPr>
+        <w:jc w:val="both"/>
+        <w:rPr>
+          <w:rFonts w:ascii="Arial" w:hAnsi="Arial"/>
+          <w:b/>
+          <w:bCs/>
+          <w:sz w:val="32"/>
+        </w:rPr>
+      </w:pPr>
+    </w:p>
+    <w:p>
+      <w:pPr>
+        <w:jc w:val="both"/>
+        <w:rPr>
+          <w:noProof/>
+        </w:rPr>
+      </w:pPr>
+    </w:p>
+    <w:p>
+      <w:pPr>
+        <w:jc w:val="both"/>
+        <w:rPr>
+          <w:rFonts w:ascii="Arial" w:hAnsi="Arial"/>
+          <w:b/>
+          <w:bCs/>
+          <w:sz w:val="32"/>
+        </w:rPr>
+      </w:pPr>
+    </w:p>
+    <w:p>
+      <w:pPr>
+        <w:jc w:val="both"/>
+        <w:rPr>
+          <w:rFonts w:ascii="Arial" w:hAnsi="Arial"/>
+          <w:b/>
+          <w:bCs/>
+          <w:sz w:val="32"/>
+        </w:rPr>
+      </w:pPr>
+    </w:p>
+    <w:p>
+      <w:pPr>
+        <w:jc w:val="both"/>
+        <w:rPr>
+          <w:rFonts w:ascii="Arial" w:hAnsi="Arial"/>
+          <w:b/>
+          <w:bCs/>
+          <w:sz w:val="32"/>
+        </w:rPr>
+      </w:pPr>
     </w:p>
     <w:p>
       <w:pPr>
@@ -4931,18 +5201,18 @@
           <w:sz w:val="32"/>
         </w:rPr>
         <w:drawing>
-          <wp:anchor distT="0" distB="0" distL="114300" distR="114300" simplePos="0" relativeHeight="251687936" behindDoc="0" locked="0" layoutInCell="1" allowOverlap="1" wp14:anchorId="751DFE9A" wp14:editId="1ABD5402">
+          <wp:anchor distT="0" distB="0" distL="114300" distR="114300" simplePos="0" relativeHeight="251695104" behindDoc="0" locked="0" layoutInCell="1" allowOverlap="1" wp14:anchorId="4D963010" wp14:editId="4D9C662B">
             <wp:simplePos x="0" y="0"/>
             <wp:positionH relativeFrom="margin">
-              <wp:posOffset>0</wp:posOffset>
+              <wp:align>left</wp:align>
             </wp:positionH>
             <wp:positionV relativeFrom="paragraph">
-              <wp:posOffset>2105025</wp:posOffset>
+              <wp:posOffset>121975</wp:posOffset>
             </wp:positionV>
-            <wp:extent cx="6120130" cy="2431415"/>
-            <wp:effectExtent l="0" t="0" r="0" b="6985"/>
+            <wp:extent cx="3180521" cy="1689054"/>
+            <wp:effectExtent l="0" t="0" r="1270" b="6985"/>
             <wp:wrapSquare wrapText="bothSides"/>
-            <wp:docPr id="31" name="Image 31"/>
+            <wp:docPr id="4" name="Image 4"/>
             <wp:cNvGraphicFramePr>
               <a:graphicFrameLocks xmlns:a="http://schemas.openxmlformats.org/drawingml/2006/main" noChangeAspect="1"/>
             </wp:cNvGraphicFramePr>
@@ -4950,7 +5220,7 @@
               <a:graphicData uri="http://schemas.openxmlformats.org/drawingml/2006/picture">
                 <pic:pic xmlns:pic="http://schemas.openxmlformats.org/drawingml/2006/picture">
                   <pic:nvPicPr>
-                    <pic:cNvPr id="31" name="ClassDiagram1.png"/>
+                    <pic:cNvPr id="4" name="ClassDiagram1.png"/>
                     <pic:cNvPicPr/>
                   </pic:nvPicPr>
                   <pic:blipFill>
@@ -4968,7 +5238,7 @@
                   <pic:spPr>
                     <a:xfrm>
                       <a:off x="0" y="0"/>
-                      <a:ext cx="6120130" cy="2431415"/>
+                      <a:ext cx="3180521" cy="1689054"/>
                     </a:xfrm>
                     <a:prstGeom prst="rect">
                       <a:avLst/>
@@ -4980,102 +5250,6 @@
           </wp:anchor>
         </w:drawing>
       </w:r>
-    </w:p>
-    <w:p>
-      <w:pPr>
-        <w:jc w:val="both"/>
-        <w:rPr>
-          <w:rFonts w:ascii="Arial" w:hAnsi="Arial"/>
-          <w:b/>
-          <w:bCs/>
-          <w:sz w:val="32"/>
-        </w:rPr>
-      </w:pPr>
-    </w:p>
-    <w:p>
-      <w:pPr>
-        <w:jc w:val="both"/>
-        <w:rPr>
-          <w:rFonts w:ascii="Arial" w:hAnsi="Arial"/>
-          <w:b/>
-          <w:bCs/>
-          <w:sz w:val="32"/>
-        </w:rPr>
-      </w:pPr>
-    </w:p>
-    <w:p>
-      <w:pPr>
-        <w:jc w:val="both"/>
-        <w:rPr>
-          <w:rFonts w:ascii="Arial" w:hAnsi="Arial"/>
-          <w:b/>
-          <w:bCs/>
-          <w:sz w:val="32"/>
-        </w:rPr>
-      </w:pPr>
-    </w:p>
-    <w:p>
-      <w:pPr>
-        <w:jc w:val="both"/>
-        <w:rPr>
-          <w:rFonts w:ascii="Arial" w:hAnsi="Arial"/>
-          <w:b/>
-          <w:bCs/>
-          <w:sz w:val="32"/>
-        </w:rPr>
-      </w:pPr>
-    </w:p>
-    <w:p>
-      <w:pPr>
-        <w:jc w:val="both"/>
-        <w:rPr>
-          <w:noProof/>
-        </w:rPr>
-      </w:pPr>
-    </w:p>
-    <w:p>
-      <w:pPr>
-        <w:jc w:val="both"/>
-        <w:rPr>
-          <w:rFonts w:ascii="Arial" w:hAnsi="Arial"/>
-          <w:b/>
-          <w:bCs/>
-          <w:sz w:val="32"/>
-        </w:rPr>
-      </w:pPr>
-    </w:p>
-    <w:p>
-      <w:pPr>
-        <w:jc w:val="both"/>
-        <w:rPr>
-          <w:rFonts w:ascii="Arial" w:hAnsi="Arial"/>
-          <w:b/>
-          <w:bCs/>
-          <w:sz w:val="32"/>
-        </w:rPr>
-      </w:pPr>
-    </w:p>
-    <w:p>
-      <w:pPr>
-        <w:jc w:val="both"/>
-        <w:rPr>
-          <w:rFonts w:ascii="Arial" w:hAnsi="Arial"/>
-          <w:b/>
-          <w:bCs/>
-          <w:sz w:val="32"/>
-        </w:rPr>
-      </w:pPr>
-    </w:p>
-    <w:p>
-      <w:pPr>
-        <w:jc w:val="both"/>
-        <w:rPr>
-          <w:rFonts w:ascii="Arial" w:hAnsi="Arial"/>
-          <w:b/>
-          <w:bCs/>
-          <w:sz w:val="32"/>
-        </w:rPr>
-      </w:pPr>
     </w:p>
     <w:p>
       <w:pPr>
@@ -7378,13 +7552,7 @@
         <w:t> :</w:t>
       </w:r>
       <w:r>
-        <w:t xml:space="preserve"> </w:t>
-      </w:r>
-      <w:r>
-        <w:t>c’est un objet de classe</w:t>
-      </w:r>
-      <w:r>
-        <w:t xml:space="preserve"> </w:t>
+        <w:t xml:space="preserve"> c’est un objet de classe </w:t>
       </w:r>
       <w:proofErr w:type="spellStart"/>
       <w:r>
@@ -7394,8 +7562,6 @@
       <w:r>
         <w:t xml:space="preserve"> qui permet de prendre </w:t>
       </w:r>
-      <w:bookmarkStart w:id="9" w:name="_GoBack"/>
-      <w:bookmarkEnd w:id="9"/>
     </w:p>
     <w:p>
       <w:pPr>
@@ -7581,7 +7747,7 @@
       <w:pPr>
         <w:pStyle w:val="Titre2"/>
       </w:pPr>
-      <w:bookmarkStart w:id="10" w:name="_Toc124344783"/>
+      <w:bookmarkStart w:id="9" w:name="_Toc124344783"/>
       <w:r>
         <w:t>Présentation</w:t>
       </w:r>
@@ -7594,163 +7760,184 @@
       <w:proofErr w:type="spellStart"/>
       <w:r>
         <w:t>Regle</w:t>
+      </w:r>
+      <w:bookmarkEnd w:id="9"/>
+      <w:proofErr w:type="spellEnd"/>
+    </w:p>
+    <w:p>
+      <w:pPr>
+        <w:rPr>
+          <w:noProof/>
+        </w:rPr>
+      </w:pPr>
+    </w:p>
+    <w:p>
+      <w:pPr>
+        <w:rPr>
+          <w:noProof/>
+        </w:rPr>
+      </w:pPr>
+    </w:p>
+    <w:p>
+      <w:pPr>
+        <w:rPr>
+          <w:noProof/>
+        </w:rPr>
+      </w:pPr>
+    </w:p>
+    <w:p>
+      <w:pPr>
+        <w:rPr>
+          <w:noProof/>
+        </w:rPr>
+      </w:pPr>
+    </w:p>
+    <w:p>
+      <w:pPr>
+        <w:rPr>
+          <w:noProof/>
+        </w:rPr>
+      </w:pPr>
+    </w:p>
+    <w:p>
+      <w:pPr>
+        <w:rPr>
+          <w:noProof/>
+        </w:rPr>
+      </w:pPr>
+    </w:p>
+    <w:p>
+      <w:pPr>
+        <w:rPr>
+          <w:noProof/>
+        </w:rPr>
+      </w:pPr>
+    </w:p>
+    <w:p>
+      <w:pPr>
+        <w:rPr>
+          <w:noProof/>
+        </w:rPr>
+      </w:pPr>
+    </w:p>
+    <w:p>
+      <w:pPr>
+        <w:rPr>
+          <w:noProof/>
+        </w:rPr>
+      </w:pPr>
+    </w:p>
+    <w:p/>
+    <w:p>
+      <w:pPr>
+        <w:pStyle w:val="Titre2"/>
+      </w:pPr>
+      <w:bookmarkStart w:id="10" w:name="_Toc124344784"/>
+      <w:r>
+        <w:t>Présentation</w:t>
+      </w:r>
+      <w:r>
+        <w:t xml:space="preserve"> détaillé </w:t>
+      </w:r>
+      <w:proofErr w:type="spellStart"/>
+      <w:r>
+        <w:t>Desert</w:t>
       </w:r>
       <w:bookmarkEnd w:id="10"/>
       <w:proofErr w:type="spellEnd"/>
     </w:p>
     <w:p>
       <w:pPr>
-        <w:rPr>
-          <w:noProof/>
-        </w:rPr>
-      </w:pPr>
-    </w:p>
-    <w:p>
-      <w:pPr>
-        <w:rPr>
-          <w:noProof/>
-        </w:rPr>
-      </w:pPr>
-    </w:p>
-    <w:p>
-      <w:pPr>
-        <w:rPr>
-          <w:noProof/>
-        </w:rPr>
-      </w:pPr>
-    </w:p>
-    <w:p>
-      <w:pPr>
-        <w:rPr>
-          <w:noProof/>
-        </w:rPr>
-      </w:pPr>
-    </w:p>
-    <w:p>
-      <w:pPr>
-        <w:rPr>
-          <w:noProof/>
-        </w:rPr>
-      </w:pPr>
-    </w:p>
-    <w:p>
-      <w:pPr>
-        <w:rPr>
-          <w:noProof/>
-        </w:rPr>
-      </w:pPr>
-    </w:p>
-    <w:p>
-      <w:pPr>
-        <w:rPr>
-          <w:noProof/>
-        </w:rPr>
-      </w:pPr>
-    </w:p>
-    <w:p>
-      <w:pPr>
-        <w:rPr>
-          <w:noProof/>
-        </w:rPr>
-      </w:pPr>
-    </w:p>
-    <w:p>
-      <w:pPr>
-        <w:rPr>
-          <w:noProof/>
-        </w:rPr>
-      </w:pPr>
-    </w:p>
-    <w:p/>
-    <w:p>
-      <w:pPr>
         <w:pStyle w:val="Titre2"/>
       </w:pPr>
-      <w:bookmarkStart w:id="11" w:name="_Toc124344784"/>
+      <w:bookmarkStart w:id="11" w:name="_Toc124344785"/>
       <w:r>
         <w:t>Présentation</w:t>
       </w:r>
       <w:r>
+        <w:t xml:space="preserve"> détaillé Snow</w:t>
+      </w:r>
+      <w:bookmarkEnd w:id="11"/>
+    </w:p>
+    <w:p>
+      <w:pPr>
+        <w:pStyle w:val="Titre2"/>
+      </w:pPr>
+      <w:bookmarkStart w:id="12" w:name="_Toc124344786"/>
+      <w:r>
+        <w:t>Présentation</w:t>
+      </w:r>
+      <w:r>
         <w:t xml:space="preserve"> détaillé </w:t>
       </w:r>
       <w:proofErr w:type="spellStart"/>
       <w:r>
-        <w:t>Desert</w:t>
-      </w:r>
-      <w:bookmarkEnd w:id="11"/>
+        <w:t>GameOver</w:t>
+      </w:r>
+      <w:bookmarkEnd w:id="12"/>
       <w:proofErr w:type="spellEnd"/>
     </w:p>
     <w:p>
       <w:pPr>
         <w:pStyle w:val="Titre2"/>
       </w:pPr>
-      <w:bookmarkStart w:id="12" w:name="_Toc124344785"/>
+      <w:bookmarkStart w:id="13" w:name="_Toc124344787"/>
       <w:r>
         <w:t>Présentation</w:t>
       </w:r>
       <w:r>
-        <w:t xml:space="preserve"> détaillé Snow</w:t>
-      </w:r>
-      <w:bookmarkEnd w:id="12"/>
+        <w:t xml:space="preserve"> détaillé Win</w:t>
+      </w:r>
+      <w:bookmarkEnd w:id="13"/>
     </w:p>
     <w:p>
       <w:pPr>
         <w:pStyle w:val="Titre2"/>
       </w:pPr>
-      <w:bookmarkStart w:id="13" w:name="_Toc124344786"/>
+      <w:bookmarkStart w:id="14" w:name="_Toc124344788"/>
       <w:r>
         <w:t>Présentation</w:t>
       </w:r>
       <w:r>
+        <w:t xml:space="preserve"> détaillé Pingouin</w:t>
+      </w:r>
+      <w:bookmarkEnd w:id="14"/>
+    </w:p>
+    <w:p>
+      <w:pPr>
+        <w:pStyle w:val="Titre2"/>
+      </w:pPr>
+      <w:bookmarkStart w:id="15" w:name="_Toc124344789"/>
+      <w:r>
+        <w:t>Présentation</w:t>
+      </w:r>
+      <w:r>
         <w:t xml:space="preserve"> détaillé </w:t>
       </w:r>
       <w:proofErr w:type="spellStart"/>
       <w:r>
-        <w:t>GameOver</w:t>
-      </w:r>
-      <w:bookmarkEnd w:id="13"/>
+        <w:t>Snowball</w:t>
+      </w:r>
+      <w:bookmarkEnd w:id="15"/>
       <w:proofErr w:type="spellEnd"/>
     </w:p>
     <w:p>
       <w:pPr>
         <w:pStyle w:val="Titre2"/>
       </w:pPr>
-      <w:bookmarkStart w:id="14" w:name="_Toc124344787"/>
+      <w:bookmarkStart w:id="16" w:name="_Toc124344790"/>
       <w:r>
         <w:t>Présentation</w:t>
       </w:r>
       <w:r>
-        <w:t xml:space="preserve"> détaillé Win</w:t>
-      </w:r>
-      <w:bookmarkEnd w:id="14"/>
-    </w:p>
-    <w:p>
-      <w:pPr>
-        <w:pStyle w:val="Titre2"/>
-      </w:pPr>
-      <w:bookmarkStart w:id="15" w:name="_Toc124344788"/>
-      <w:r>
-        <w:t>Présentation</w:t>
-      </w:r>
-      <w:r>
-        <w:t xml:space="preserve"> détaillé Pingouin</w:t>
-      </w:r>
-      <w:bookmarkEnd w:id="15"/>
-    </w:p>
-    <w:p>
-      <w:pPr>
-        <w:pStyle w:val="Titre2"/>
-      </w:pPr>
-      <w:bookmarkStart w:id="16" w:name="_Toc124344789"/>
-      <w:r>
-        <w:t>Présentation</w:t>
-      </w:r>
-      <w:r>
-        <w:t xml:space="preserve"> détaillé </w:t>
+        <w:t xml:space="preserve"> détaillé</w:t>
+      </w:r>
+      <w:r>
+        <w:t xml:space="preserve"> </w:t>
       </w:r>
       <w:proofErr w:type="spellStart"/>
       <w:r>
-        <w:t>Snowball</w:t>
+        <w:t>MonstreVolant</w:t>
       </w:r>
       <w:bookmarkEnd w:id="16"/>
       <w:proofErr w:type="spellEnd"/>
@@ -7759,19 +7946,16 @@
       <w:pPr>
         <w:pStyle w:val="Titre2"/>
       </w:pPr>
-      <w:bookmarkStart w:id="17" w:name="_Toc124344790"/>
+      <w:bookmarkStart w:id="17" w:name="_Toc124344791"/>
       <w:r>
         <w:t>Présentation</w:t>
       </w:r>
       <w:r>
-        <w:t xml:space="preserve"> détaillé</w:t>
-      </w:r>
-      <w:r>
-        <w:t xml:space="preserve"> </w:t>
+        <w:t xml:space="preserve"> détaillé </w:t>
       </w:r>
       <w:proofErr w:type="spellStart"/>
       <w:r>
-        <w:t>MonstreVolant</w:t>
+        <w:t>MonstreRampant</w:t>
       </w:r>
       <w:bookmarkEnd w:id="17"/>
       <w:proofErr w:type="spellEnd"/>
@@ -7780,49 +7964,31 @@
       <w:pPr>
         <w:pStyle w:val="Titre2"/>
       </w:pPr>
-      <w:bookmarkStart w:id="18" w:name="_Toc124344791"/>
+      <w:bookmarkStart w:id="18" w:name="_Toc124344792"/>
       <w:r>
         <w:t>Présentation</w:t>
       </w:r>
       <w:r>
+        <w:t xml:space="preserve"> détaillé Trap</w:t>
+      </w:r>
+      <w:bookmarkEnd w:id="18"/>
+    </w:p>
+    <w:p>
+      <w:pPr>
+        <w:pStyle w:val="Titre2"/>
+      </w:pPr>
+      <w:bookmarkStart w:id="19" w:name="_Toc124344793"/>
+      <w:r>
+        <w:t>Présentation</w:t>
+      </w:r>
+      <w:r>
         <w:t xml:space="preserve"> détaillé </w:t>
       </w:r>
       <w:proofErr w:type="spellStart"/>
       <w:r>
-        <w:t>MonstreRampant</w:t>
-      </w:r>
-      <w:bookmarkEnd w:id="18"/>
-      <w:proofErr w:type="spellEnd"/>
-    </w:p>
-    <w:p>
-      <w:pPr>
-        <w:pStyle w:val="Titre2"/>
-      </w:pPr>
-      <w:bookmarkStart w:id="19" w:name="_Toc124344792"/>
-      <w:r>
-        <w:t>Présentation</w:t>
-      </w:r>
-      <w:r>
-        <w:t xml:space="preserve"> détaillé Trap</w:t>
+        <w:t>Recompenses</w:t>
       </w:r>
       <w:bookmarkEnd w:id="19"/>
-    </w:p>
-    <w:p>
-      <w:pPr>
-        <w:pStyle w:val="Titre2"/>
-      </w:pPr>
-      <w:bookmarkStart w:id="20" w:name="_Toc124344793"/>
-      <w:r>
-        <w:t>Présentation</w:t>
-      </w:r>
-      <w:r>
-        <w:t xml:space="preserve"> détaillé </w:t>
-      </w:r>
-      <w:proofErr w:type="spellStart"/>
-      <w:r>
-        <w:t>Recompenses</w:t>
-      </w:r>
-      <w:bookmarkEnd w:id="20"/>
       <w:proofErr w:type="spellEnd"/>
     </w:p>
     <w:p>
@@ -8054,7 +8220,7 @@
       <w:pPr>
         <w:pStyle w:val="Titre2"/>
       </w:pPr>
-      <w:bookmarkStart w:id="21" w:name="_Toc124344794"/>
+      <w:bookmarkStart w:id="20" w:name="_Toc124344794"/>
       <w:r>
         <w:t>Présentation</w:t>
       </w:r>
@@ -8067,58 +8233,39 @@
       <w:r>
         <w:t>Collision</w:t>
       </w:r>
+      <w:bookmarkEnd w:id="20"/>
+    </w:p>
+    <w:p>
+      <w:pPr>
+        <w:pStyle w:val="Titre2"/>
+      </w:pPr>
+      <w:bookmarkStart w:id="21" w:name="_Toc124344795"/>
+      <w:proofErr w:type="gramStart"/>
+      <w:r>
+        <w:t>Présentation</w:t>
+      </w:r>
+      <w:r>
+        <w:t xml:space="preserve"> détaillé</w:t>
+      </w:r>
+      <w:proofErr w:type="gramEnd"/>
+      <w:r>
+        <w:t xml:space="preserve"> Camera</w:t>
+      </w:r>
       <w:bookmarkEnd w:id="21"/>
     </w:p>
     <w:p>
       <w:pPr>
         <w:pStyle w:val="Titre2"/>
       </w:pPr>
-      <w:bookmarkStart w:id="22" w:name="_Toc124344795"/>
-      <w:proofErr w:type="gramStart"/>
+      <w:bookmarkStart w:id="22" w:name="_Toc124344796"/>
       <w:r>
         <w:t>Présentation</w:t>
       </w:r>
       <w:r>
-        <w:t xml:space="preserve"> détaillé</w:t>
-      </w:r>
-      <w:proofErr w:type="gramEnd"/>
-      <w:r>
-        <w:t xml:space="preserve"> Camera</w:t>
+        <w:t xml:space="preserve"> détaillé Chrono</w:t>
       </w:r>
       <w:bookmarkEnd w:id="22"/>
     </w:p>
-    <w:p>
-      <w:pPr>
-        <w:pStyle w:val="Titre2"/>
-      </w:pPr>
-      <w:bookmarkStart w:id="23" w:name="_Toc124344796"/>
-      <w:r>
-        <w:t>Présentation</w:t>
-      </w:r>
-      <w:r>
-        <w:t xml:space="preserve"> détaillé Chrono</w:t>
-      </w:r>
-      <w:bookmarkEnd w:id="23"/>
-    </w:p>
-    <w:p>
-      <w:pPr>
-        <w:pStyle w:val="Titre2"/>
-      </w:pPr>
-      <w:bookmarkStart w:id="24" w:name="_Toc124344797"/>
-      <w:proofErr w:type="gramStart"/>
-      <w:r>
-        <w:t>Présentation</w:t>
-      </w:r>
-      <w:r>
-        <w:t xml:space="preserve"> détaillé</w:t>
-      </w:r>
-      <w:proofErr w:type="gramEnd"/>
-      <w:r>
-        <w:t xml:space="preserve"> Life</w:t>
-      </w:r>
-      <w:bookmarkEnd w:id="24"/>
-    </w:p>
-    <w:p/>
     <w:p>
       <w:pPr>
         <w:jc w:val="both"/>
@@ -8145,48 +8292,139 @@
         </w:numPr>
         <w:jc w:val="both"/>
       </w:pPr>
-      <w:bookmarkStart w:id="25" w:name="_Toc124344798"/>
-      <w:r>
+      <w:bookmarkStart w:id="23" w:name="_Toc124344798"/>
+      <w:r>
+        <w:lastRenderedPageBreak/>
         <w:t xml:space="preserve">Conception </w:t>
       </w:r>
       <w:r>
         <w:t>graphique</w:t>
       </w:r>
-      <w:bookmarkEnd w:id="25"/>
-    </w:p>
-    <w:p>
-      <w:pPr>
-        <w:jc w:val="both"/>
-      </w:pPr>
-    </w:p>
-    <w:p>
-      <w:pPr>
-        <w:jc w:val="both"/>
-      </w:pPr>
-    </w:p>
-    <w:p>
-      <w:pPr>
-        <w:jc w:val="both"/>
-      </w:pPr>
-      <w:r>
+      <w:bookmarkEnd w:id="23"/>
+    </w:p>
+    <w:p>
+      <w:pPr>
+        <w:jc w:val="both"/>
+      </w:pPr>
+    </w:p>
+    <w:p>
+      <w:pPr>
+        <w:jc w:val="both"/>
+      </w:pPr>
+    </w:p>
+    <w:p>
+      <w:pPr>
+        <w:jc w:val="both"/>
+      </w:pPr>
+      <w:r>
+        <w:t xml:space="preserve">Nous avons réalisé nos deux </w:t>
+      </w:r>
+      <w:proofErr w:type="spellStart"/>
+      <w:r>
+        <w:t>maps</w:t>
+      </w:r>
+      <w:proofErr w:type="spellEnd"/>
+      <w:r>
+        <w:t xml:space="preserve"> nous même, en utilisant des </w:t>
+      </w:r>
+      <w:proofErr w:type="spellStart"/>
+      <w:r>
+        <w:t>tiles</w:t>
+      </w:r>
+      <w:proofErr w:type="spellEnd"/>
+      <w:r>
+        <w:t xml:space="preserve"> Sheets trouver sur itch.io. Nous avons réalisé nos </w:t>
+      </w:r>
+      <w:proofErr w:type="spellStart"/>
+      <w:r>
+        <w:t>maps</w:t>
+      </w:r>
+      <w:proofErr w:type="spellEnd"/>
+      <w:r>
+        <w:t xml:space="preserve"> a l’aide de </w:t>
+      </w:r>
+      <w:proofErr w:type="spellStart"/>
+      <w:r>
+        <w:t>Tiled</w:t>
+      </w:r>
+      <w:proofErr w:type="spellEnd"/>
+      <w:r>
+        <w:t xml:space="preserve"> et avons effectuer plusieurs séries de teste afin de </w:t>
+      </w:r>
+      <w:proofErr w:type="gramStart"/>
+      <w:r>
+        <w:t>vérifié</w:t>
+      </w:r>
+      <w:proofErr w:type="gramEnd"/>
+      <w:r>
+        <w:t xml:space="preserve"> que le parcours était possible avec le pingouin.</w:t>
+      </w:r>
+    </w:p>
+    <w:p>
+      <w:pPr>
+        <w:jc w:val="both"/>
+      </w:pPr>
+      <w:r>
+        <w:t xml:space="preserve">Nos décors ont été trouver eux aussi sur internet, tout comme nos </w:t>
+      </w:r>
+      <w:proofErr w:type="spellStart"/>
+      <w:r>
+        <w:t>sprites</w:t>
+      </w:r>
+      <w:proofErr w:type="spellEnd"/>
+      <w:r>
+        <w:t xml:space="preserve"> que nous avons par </w:t>
+      </w:r>
+      <w:proofErr w:type="gramStart"/>
+      <w:r>
+        <w:t>la suites animé</w:t>
+      </w:r>
+      <w:proofErr w:type="gramEnd"/>
+      <w:r>
+        <w:t xml:space="preserve"> sans modifié les originaux trouvé sur itch.io.</w:t>
+      </w:r>
+    </w:p>
+    <w:p>
+      <w:pPr>
+        <w:jc w:val="both"/>
+        <w:rPr>
+          <w:color w:val="FF0000"/>
+        </w:rPr>
+      </w:pPr>
+      <w:r>
+        <w:rPr>
+          <w:color w:val="FF0000"/>
+        </w:rPr>
         <w:t xml:space="preserve">Indiquez si vos </w:t>
       </w:r>
       <w:proofErr w:type="spellStart"/>
       <w:r>
+        <w:rPr>
+          <w:color w:val="FF0000"/>
+        </w:rPr>
         <w:t>maps</w:t>
       </w:r>
       <w:proofErr w:type="spellEnd"/>
       <w:r>
+        <w:rPr>
+          <w:color w:val="FF0000"/>
+        </w:rPr>
         <w:t xml:space="preserve">, </w:t>
       </w:r>
       <w:proofErr w:type="spellStart"/>
       <w:proofErr w:type="gramStart"/>
       <w:r>
+        <w:rPr>
+          <w:color w:val="FF0000"/>
+        </w:rPr>
         <w:t>décors,sons</w:t>
       </w:r>
       <w:proofErr w:type="spellEnd"/>
       <w:proofErr w:type="gramEnd"/>
       <w:r>
+        <w:rPr>
+          <w:color w:val="FF0000"/>
+        </w:rPr>
         <w:t xml:space="preserve"> sont des sources existantes, dans ce cas donnez leur provenance Expliquez les retouches ou création que vous avez peut être réalisés.</w:t>
       </w:r>
     </w:p>
@@ -8205,11 +8443,11 @@
         <w:pStyle w:val="Titre10"/>
         <w:jc w:val="both"/>
       </w:pPr>
-      <w:bookmarkStart w:id="26" w:name="_Toc124344799"/>
+      <w:bookmarkStart w:id="24" w:name="_Toc124344799"/>
       <w:r>
         <w:t>Partie Algorithmie – Intelligence artificielle</w:t>
       </w:r>
-      <w:bookmarkEnd w:id="26"/>
+      <w:bookmarkEnd w:id="24"/>
     </w:p>
     <w:p>
       <w:pPr>
@@ -8241,11 +8479,11 @@
       <w:pPr>
         <w:pStyle w:val="Titre2"/>
       </w:pPr>
-      <w:bookmarkStart w:id="27" w:name="_Toc124344800"/>
+      <w:bookmarkStart w:id="25" w:name="_Toc124344800"/>
       <w:r>
         <w:t>Explications</w:t>
       </w:r>
-      <w:bookmarkEnd w:id="27"/>
+      <w:bookmarkEnd w:id="25"/>
     </w:p>
     <w:p>
       <w:pPr>
@@ -8302,11 +8540,11 @@
       <w:pPr>
         <w:pStyle w:val="Titre2"/>
       </w:pPr>
-      <w:bookmarkStart w:id="28" w:name="_Toc124344801"/>
+      <w:bookmarkStart w:id="26" w:name="_Toc124344801"/>
       <w:r>
         <w:t>Extrait de code</w:t>
       </w:r>
-      <w:bookmarkEnd w:id="28"/>
+      <w:bookmarkEnd w:id="26"/>
     </w:p>
     <w:p>
       <w:pPr>
@@ -8367,18 +8605,20 @@
       <w:r>
         <w:br w:type="page"/>
       </w:r>
+      <w:bookmarkStart w:id="27" w:name="_GoBack"/>
+      <w:bookmarkEnd w:id="27"/>
     </w:p>
     <w:p>
       <w:pPr>
         <w:pStyle w:val="Titre10"/>
         <w:jc w:val="both"/>
       </w:pPr>
-      <w:bookmarkStart w:id="29" w:name="_Toc124344802"/>
+      <w:bookmarkStart w:id="28" w:name="_Toc124344802"/>
       <w:r>
         <w:lastRenderedPageBreak/>
         <w:t>Cahier de recettes</w:t>
       </w:r>
-      <w:bookmarkEnd w:id="29"/>
+      <w:bookmarkEnd w:id="28"/>
     </w:p>
     <w:p>
       <w:pPr>
@@ -8397,7 +8637,7 @@
         </w:numPr>
         <w:ind w:left="653"/>
       </w:pPr>
-      <w:bookmarkStart w:id="30" w:name="_Toc124344803"/>
+      <w:bookmarkStart w:id="29" w:name="_Toc124344803"/>
       <w:r>
         <w:t>5</w:t>
       </w:r>
@@ -8410,7 +8650,7 @@
       <w:r>
         <w:t>Tests de validation</w:t>
       </w:r>
-      <w:bookmarkEnd w:id="30"/>
+      <w:bookmarkEnd w:id="29"/>
     </w:p>
     <w:p>
       <w:pPr>
@@ -9903,7 +10143,7 @@
         </w:numPr>
         <w:ind w:left="653"/>
       </w:pPr>
-      <w:bookmarkStart w:id="31" w:name="_Toc124344804"/>
+      <w:bookmarkStart w:id="30" w:name="_Toc124344804"/>
       <w:r>
         <w:t>5</w:t>
       </w:r>
@@ -9916,7 +10156,7 @@
       <w:r>
         <w:t>Tests de performance</w:t>
       </w:r>
-      <w:bookmarkEnd w:id="31"/>
+      <w:bookmarkEnd w:id="30"/>
     </w:p>
     <w:p>
       <w:pPr>
@@ -15306,7 +15546,7 @@
 </file>
 
 <file path=customXml/itemProps1.xml><?xml version="1.0" encoding="utf-8"?>
-<ds:datastoreItem xmlns:ds="http://schemas.openxmlformats.org/officeDocument/2006/customXml" ds:itemID="{577AEF70-94BB-40D7-B6A0-709BD2101B5C}">
+<ds:datastoreItem xmlns:ds="http://schemas.openxmlformats.org/officeDocument/2006/customXml" ds:itemID="{521A84C7-0D69-4AD3-BD2E-93B2D04C7B94}">
   <ds:schemaRefs>
     <ds:schemaRef ds:uri="http://schemas.openxmlformats.org/officeDocument/2006/bibliography"/>
   </ds:schemaRefs>

</xml_diff>

<commit_message>
Modif compte rendu ClassDiagram
</commit_message>
<xml_diff>
--- a/DOC/DebutCompteRendu.docx
+++ b/DOC/DebutCompteRendu.docx
@@ -5316,23 +5316,21 @@
       </w:pPr>
       <w:r>
         <w:rPr>
-          <w:rFonts w:ascii="Calibri" w:hAnsi="Calibri" w:cs="Calibri"/>
-          <w:i/>
           <w:noProof/>
         </w:rPr>
         <w:drawing>
-          <wp:anchor distT="0" distB="0" distL="114300" distR="114300" simplePos="0" relativeHeight="251688960" behindDoc="0" locked="0" layoutInCell="1" allowOverlap="1" wp14:anchorId="7DD55AFD" wp14:editId="70AB901D">
+          <wp:anchor distT="0" distB="0" distL="114300" distR="114300" simplePos="0" relativeHeight="251701248" behindDoc="0" locked="0" layoutInCell="1" allowOverlap="1" wp14:anchorId="1835DD22" wp14:editId="7F22E5AD">
             <wp:simplePos x="0" y="0"/>
-            <wp:positionH relativeFrom="column">
-              <wp:posOffset>249665</wp:posOffset>
+            <wp:positionH relativeFrom="margin">
+              <wp:align>left</wp:align>
             </wp:positionH>
             <wp:positionV relativeFrom="paragraph">
-              <wp:posOffset>4169</wp:posOffset>
+              <wp:posOffset>38376</wp:posOffset>
             </wp:positionV>
-            <wp:extent cx="2924583" cy="7582958"/>
+            <wp:extent cx="3381847" cy="7582958"/>
             <wp:effectExtent l="0" t="0" r="9525" b="0"/>
             <wp:wrapSquare wrapText="bothSides"/>
-            <wp:docPr id="32" name="Image 32"/>
+            <wp:docPr id="26" name="Image 26"/>
             <wp:cNvGraphicFramePr>
               <a:graphicFrameLocks xmlns:a="http://schemas.openxmlformats.org/drawingml/2006/main" noChangeAspect="1"/>
             </wp:cNvGraphicFramePr>
@@ -5340,7 +5338,7 @@
               <a:graphicData uri="http://schemas.openxmlformats.org/drawingml/2006/picture">
                 <pic:pic xmlns:pic="http://schemas.openxmlformats.org/drawingml/2006/picture">
                   <pic:nvPicPr>
-                    <pic:cNvPr id="32" name="ClassDiagram1.png"/>
+                    <pic:cNvPr id="26" name="ClassDiagram1.png"/>
                     <pic:cNvPicPr/>
                   </pic:nvPicPr>
                   <pic:blipFill>
@@ -5358,7 +5356,7 @@
                   <pic:spPr>
                     <a:xfrm>
                       <a:off x="0" y="0"/>
-                      <a:ext cx="2924583" cy="7582958"/>
+                      <a:ext cx="3381847" cy="7582958"/>
                     </a:xfrm>
                     <a:prstGeom prst="rect">
                       <a:avLst/>
@@ -7422,24 +7420,25 @@
       </w:r>
     </w:p>
     <w:p/>
+    <w:p/>
     <w:p>
       <w:r>
         <w:rPr>
           <w:noProof/>
         </w:rPr>
         <w:drawing>
-          <wp:anchor distT="0" distB="0" distL="114300" distR="114300" simplePos="0" relativeHeight="251691008" behindDoc="0" locked="0" layoutInCell="1" allowOverlap="1" wp14:anchorId="1B09C2FC" wp14:editId="13043AD1">
+          <wp:anchor distT="0" distB="0" distL="114300" distR="114300" simplePos="0" relativeHeight="251696128" behindDoc="0" locked="0" layoutInCell="1" allowOverlap="1" wp14:anchorId="54E3120A" wp14:editId="338EE97A">
             <wp:simplePos x="0" y="0"/>
-            <wp:positionH relativeFrom="margin">
-              <wp:align>left</wp:align>
+            <wp:positionH relativeFrom="column">
+              <wp:posOffset>3175</wp:posOffset>
             </wp:positionH>
             <wp:positionV relativeFrom="paragraph">
-              <wp:posOffset>6350</wp:posOffset>
+              <wp:posOffset>0</wp:posOffset>
             </wp:positionV>
-            <wp:extent cx="2289975" cy="3285861"/>
-            <wp:effectExtent l="0" t="0" r="0" b="0"/>
+            <wp:extent cx="2924175" cy="3829050"/>
+            <wp:effectExtent l="0" t="0" r="9525" b="0"/>
             <wp:wrapSquare wrapText="bothSides"/>
-            <wp:docPr id="36" name="Image 36"/>
+            <wp:docPr id="11" name="Image 11"/>
             <wp:cNvGraphicFramePr>
               <a:graphicFrameLocks xmlns:a="http://schemas.openxmlformats.org/drawingml/2006/main" noChangeAspect="1"/>
             </wp:cNvGraphicFramePr>
@@ -7447,10 +7446,10 @@
               <a:graphicData uri="http://schemas.openxmlformats.org/drawingml/2006/picture">
                 <pic:pic xmlns:pic="http://schemas.openxmlformats.org/drawingml/2006/picture">
                   <pic:nvPicPr>
-                    <pic:cNvPr id="36" name="ClassDiagram1.png"/>
+                    <pic:cNvPr id="11" name="ClassDiagram1.png"/>
                     <pic:cNvPicPr/>
                   </pic:nvPicPr>
-                  <pic:blipFill rotWithShape="1">
+                  <pic:blipFill>
                     <a:blip r:embed="rId21">
                       <a:extLst>
                         <a:ext uri="{28A0092B-C50C-407E-A947-70E740481C1C}">
@@ -7458,25 +7457,18 @@
                         </a:ext>
                       </a:extLst>
                     </a:blip>
-                    <a:srcRect l="25991" r="61413" b="65805"/>
-                    <a:stretch/>
+                    <a:stretch>
+                      <a:fillRect/>
+                    </a:stretch>
                   </pic:blipFill>
-                  <pic:spPr bwMode="auto">
+                  <pic:spPr>
                     <a:xfrm>
                       <a:off x="0" y="0"/>
-                      <a:ext cx="2289975" cy="3285861"/>
+                      <a:ext cx="2924175" cy="3829050"/>
                     </a:xfrm>
                     <a:prstGeom prst="rect">
                       <a:avLst/>
                     </a:prstGeom>
-                    <a:ln>
-                      <a:noFill/>
-                    </a:ln>
-                    <a:extLst>
-                      <a:ext uri="{53640926-AAD7-44D8-BBD7-CCE9431645EC}">
-                        <a14:shadowObscured xmlns:a14="http://schemas.microsoft.com/office/drawing/2010/main"/>
-                      </a:ext>
-                    </a:extLst>
                   </pic:spPr>
                 </pic:pic>
               </a:graphicData>
@@ -7484,8 +7476,6 @@
           </wp:anchor>
         </w:drawing>
       </w:r>
-    </w:p>
-    <w:p>
       <w:proofErr w:type="spellStart"/>
       <w:r>
         <w:t>ChoixNiveau</w:t>
@@ -7677,6 +7667,113 @@
     <w:p/>
     <w:p/>
     <w:p/>
+    <w:p/>
+    <w:p/>
+    <w:p/>
+    <w:p>
+      <w:pPr>
+        <w:pStyle w:val="Titre2"/>
+      </w:pPr>
+      <w:bookmarkStart w:id="9" w:name="_Toc124344783"/>
+      <w:r>
+        <w:t>Présentation</w:t>
+      </w:r>
+      <w:r>
+        <w:t xml:space="preserve"> détaillé</w:t>
+      </w:r>
+      <w:r>
+        <w:t xml:space="preserve"> </w:t>
+      </w:r>
+      <w:proofErr w:type="spellStart"/>
+      <w:r>
+        <w:t>Regle</w:t>
+      </w:r>
+      <w:bookmarkEnd w:id="9"/>
+      <w:proofErr w:type="spellEnd"/>
+    </w:p>
+    <w:p>
+      <w:pPr>
+        <w:rPr>
+          <w:noProof/>
+        </w:rPr>
+      </w:pPr>
+    </w:p>
+    <w:p>
+      <w:pPr>
+        <w:rPr>
+          <w:noProof/>
+        </w:rPr>
+      </w:pPr>
+    </w:p>
+    <w:p>
+      <w:pPr>
+        <w:rPr>
+          <w:noProof/>
+        </w:rPr>
+      </w:pPr>
+    </w:p>
+    <w:p>
+      <w:pPr>
+        <w:rPr>
+          <w:noProof/>
+        </w:rPr>
+      </w:pPr>
+    </w:p>
+    <w:p>
+      <w:pPr>
+        <w:rPr>
+          <w:noProof/>
+        </w:rPr>
+      </w:pPr>
+    </w:p>
+    <w:p>
+      <w:pPr>
+        <w:rPr>
+          <w:noProof/>
+        </w:rPr>
+      </w:pPr>
+    </w:p>
+    <w:p>
+      <w:pPr>
+        <w:rPr>
+          <w:noProof/>
+        </w:rPr>
+      </w:pPr>
+    </w:p>
+    <w:p>
+      <w:pPr>
+        <w:rPr>
+          <w:noProof/>
+        </w:rPr>
+      </w:pPr>
+    </w:p>
+    <w:p>
+      <w:pPr>
+        <w:rPr>
+          <w:noProof/>
+        </w:rPr>
+      </w:pPr>
+    </w:p>
+    <w:p/>
+    <w:p>
+      <w:pPr>
+        <w:pStyle w:val="Titre2"/>
+      </w:pPr>
+      <w:bookmarkStart w:id="10" w:name="_Toc124344784"/>
+      <w:r>
+        <w:lastRenderedPageBreak/>
+        <w:t>Présentation</w:t>
+      </w:r>
+      <w:r>
+        <w:t xml:space="preserve"> détaillé </w:t>
+      </w:r>
+      <w:proofErr w:type="spellStart"/>
+      <w:r>
+        <w:t>Desert</w:t>
+      </w:r>
+      <w:bookmarkEnd w:id="10"/>
+      <w:proofErr w:type="spellEnd"/>
+    </w:p>
     <w:p>
       <w:r>
         <w:rPr>
@@ -7684,18 +7781,18 @@
         </w:rPr>
         <w:lastRenderedPageBreak/>
         <w:drawing>
-          <wp:anchor distT="0" distB="0" distL="114300" distR="114300" simplePos="0" relativeHeight="251692032" behindDoc="0" locked="0" layoutInCell="1" allowOverlap="1" wp14:anchorId="41E4A47E" wp14:editId="329B193C">
+          <wp:anchor distT="0" distB="0" distL="114300" distR="114300" simplePos="0" relativeHeight="251700224" behindDoc="0" locked="0" layoutInCell="1" allowOverlap="1" wp14:anchorId="3095FBD0" wp14:editId="34305EA4">
             <wp:simplePos x="0" y="0"/>
             <wp:positionH relativeFrom="column">
-              <wp:posOffset>-130589</wp:posOffset>
+              <wp:posOffset>3479</wp:posOffset>
             </wp:positionH>
             <wp:positionV relativeFrom="paragraph">
-              <wp:posOffset>107950</wp:posOffset>
+              <wp:posOffset>110</wp:posOffset>
             </wp:positionV>
-            <wp:extent cx="1518230" cy="4607436"/>
-            <wp:effectExtent l="0" t="0" r="6350" b="3175"/>
+            <wp:extent cx="3839111" cy="8926171"/>
+            <wp:effectExtent l="0" t="0" r="9525" b="8890"/>
             <wp:wrapSquare wrapText="bothSides"/>
-            <wp:docPr id="34" name="Image 34"/>
+            <wp:docPr id="25" name="Image 25"/>
             <wp:cNvGraphicFramePr>
               <a:graphicFrameLocks xmlns:a="http://schemas.openxmlformats.org/drawingml/2006/main" noChangeAspect="1"/>
             </wp:cNvGraphicFramePr>
@@ -7703,36 +7800,29 @@
               <a:graphicData uri="http://schemas.openxmlformats.org/drawingml/2006/picture">
                 <pic:pic xmlns:pic="http://schemas.openxmlformats.org/drawingml/2006/picture">
                   <pic:nvPicPr>
-                    <pic:cNvPr id="34" name="ClassDiagram1.png"/>
+                    <pic:cNvPr id="25" name="ClassDiagram1.png"/>
                     <pic:cNvPicPr/>
                   </pic:nvPicPr>
-                  <pic:blipFill rotWithShape="1">
-                    <a:blip r:embed="rId20">
+                  <pic:blipFill>
+                    <a:blip r:embed="rId22">
                       <a:extLst>
                         <a:ext uri="{28A0092B-C50C-407E-A947-70E740481C1C}">
                           <a14:useLocalDpi xmlns:a14="http://schemas.microsoft.com/office/drawing/2010/main" val="0"/>
                         </a:ext>
                       </a:extLst>
                     </a:blip>
-                    <a:srcRect l="521" r="74664"/>
-                    <a:stretch/>
+                    <a:stretch>
+                      <a:fillRect/>
+                    </a:stretch>
                   </pic:blipFill>
-                  <pic:spPr bwMode="auto">
+                  <pic:spPr>
                     <a:xfrm>
                       <a:off x="0" y="0"/>
-                      <a:ext cx="1518230" cy="4607436"/>
+                      <a:ext cx="3839111" cy="8926171"/>
                     </a:xfrm>
                     <a:prstGeom prst="rect">
                       <a:avLst/>
                     </a:prstGeom>
-                    <a:ln>
-                      <a:noFill/>
-                    </a:ln>
-                    <a:extLst>
-                      <a:ext uri="{53640926-AAD7-44D8-BBD7-CCE9431645EC}">
-                        <a14:shadowObscured xmlns:a14="http://schemas.microsoft.com/office/drawing/2010/main"/>
-                      </a:ext>
-                    </a:extLst>
                   </pic:spPr>
                 </pic:pic>
               </a:graphicData>
@@ -7741,274 +7831,58 @@
         </w:drawing>
       </w:r>
     </w:p>
+    <w:p>
+      <w:pPr>
+        <w:pStyle w:val="Titre2"/>
+      </w:pPr>
+      <w:bookmarkStart w:id="11" w:name="_Toc124344785"/>
+      <w:r>
+        <w:lastRenderedPageBreak/>
+        <w:t>Présentation</w:t>
+      </w:r>
+      <w:r>
+        <w:t xml:space="preserve"> détaillé Snow</w:t>
+      </w:r>
+      <w:bookmarkEnd w:id="11"/>
+    </w:p>
+    <w:p>
+      <w:pPr>
+        <w:pStyle w:val="Titre2"/>
+      </w:pPr>
+      <w:bookmarkStart w:id="12" w:name="_Toc124344786"/>
+      <w:r>
+        <w:t>Présentation</w:t>
+      </w:r>
+      <w:r>
+        <w:t xml:space="preserve"> détaillé </w:t>
+      </w:r>
+      <w:proofErr w:type="spellStart"/>
+      <w:r>
+        <w:t>GameOver</w:t>
+      </w:r>
+      <w:bookmarkEnd w:id="12"/>
+      <w:proofErr w:type="spellEnd"/>
+    </w:p>
     <w:p/>
     <w:p/>
     <w:p>
-      <w:pPr>
-        <w:pStyle w:val="Titre2"/>
-      </w:pPr>
-      <w:bookmarkStart w:id="9" w:name="_Toc124344783"/>
-      <w:r>
-        <w:t>Présentation</w:t>
-      </w:r>
-      <w:r>
-        <w:t xml:space="preserve"> détaillé</w:t>
-      </w:r>
-      <w:r>
-        <w:t xml:space="preserve"> </w:t>
-      </w:r>
-      <w:proofErr w:type="spellStart"/>
-      <w:r>
-        <w:t>Regle</w:t>
-      </w:r>
-      <w:bookmarkEnd w:id="9"/>
-      <w:proofErr w:type="spellEnd"/>
-    </w:p>
-    <w:p>
-      <w:pPr>
+      <w:r>
         <w:rPr>
           <w:noProof/>
         </w:rPr>
-      </w:pPr>
-    </w:p>
-    <w:p>
-      <w:pPr>
-        <w:rPr>
-          <w:noProof/>
-        </w:rPr>
-      </w:pPr>
-    </w:p>
-    <w:p>
-      <w:pPr>
-        <w:rPr>
-          <w:noProof/>
-        </w:rPr>
-      </w:pPr>
-    </w:p>
-    <w:p>
-      <w:pPr>
-        <w:rPr>
-          <w:noProof/>
-        </w:rPr>
-      </w:pPr>
-    </w:p>
-    <w:p>
-      <w:pPr>
-        <w:rPr>
-          <w:noProof/>
-        </w:rPr>
-      </w:pPr>
-    </w:p>
-    <w:p>
-      <w:pPr>
-        <w:rPr>
-          <w:noProof/>
-        </w:rPr>
-      </w:pPr>
-    </w:p>
-    <w:p>
-      <w:pPr>
-        <w:rPr>
-          <w:noProof/>
-        </w:rPr>
-      </w:pPr>
-    </w:p>
-    <w:p>
-      <w:pPr>
-        <w:rPr>
-          <w:noProof/>
-        </w:rPr>
-      </w:pPr>
-    </w:p>
-    <w:p>
-      <w:pPr>
-        <w:rPr>
-          <w:noProof/>
-        </w:rPr>
-      </w:pPr>
-    </w:p>
-    <w:p/>
-    <w:p>
-      <w:pPr>
-        <w:pStyle w:val="Titre2"/>
-      </w:pPr>
-      <w:bookmarkStart w:id="10" w:name="_Toc124344784"/>
-      <w:r>
-        <w:t>Présentation</w:t>
-      </w:r>
-      <w:r>
-        <w:t xml:space="preserve"> détaillé </w:t>
-      </w:r>
-      <w:proofErr w:type="spellStart"/>
-      <w:r>
-        <w:t>Desert</w:t>
-      </w:r>
-      <w:bookmarkEnd w:id="10"/>
-      <w:proofErr w:type="spellEnd"/>
-    </w:p>
-    <w:p>
-      <w:pPr>
-        <w:pStyle w:val="Titre2"/>
-      </w:pPr>
-      <w:bookmarkStart w:id="11" w:name="_Toc124344785"/>
-      <w:r>
-        <w:t>Présentation</w:t>
-      </w:r>
-      <w:r>
-        <w:t xml:space="preserve"> détaillé Snow</w:t>
-      </w:r>
-      <w:bookmarkEnd w:id="11"/>
-    </w:p>
-    <w:p>
-      <w:pPr>
-        <w:pStyle w:val="Titre2"/>
-      </w:pPr>
-      <w:bookmarkStart w:id="12" w:name="_Toc124344786"/>
-      <w:r>
-        <w:t>Présentation</w:t>
-      </w:r>
-      <w:r>
-        <w:t xml:space="preserve"> détaillé </w:t>
-      </w:r>
-      <w:proofErr w:type="spellStart"/>
-      <w:r>
-        <w:t>GameOver</w:t>
-      </w:r>
-      <w:bookmarkEnd w:id="12"/>
-      <w:proofErr w:type="spellEnd"/>
-    </w:p>
-    <w:p>
-      <w:pPr>
-        <w:pStyle w:val="Titre2"/>
-      </w:pPr>
-      <w:bookmarkStart w:id="13" w:name="_Toc124344787"/>
-      <w:r>
-        <w:t>Présentation</w:t>
-      </w:r>
-      <w:r>
-        <w:t xml:space="preserve"> détaillé Win</w:t>
-      </w:r>
-      <w:bookmarkEnd w:id="13"/>
-    </w:p>
-    <w:p>
-      <w:pPr>
-        <w:pStyle w:val="Titre2"/>
-      </w:pPr>
-      <w:bookmarkStart w:id="14" w:name="_Toc124344788"/>
-      <w:r>
-        <w:t>Présentation</w:t>
-      </w:r>
-      <w:r>
-        <w:t xml:space="preserve"> détaillé Pingouin</w:t>
-      </w:r>
-      <w:bookmarkEnd w:id="14"/>
-    </w:p>
-    <w:p>
-      <w:pPr>
-        <w:pStyle w:val="Titre2"/>
-      </w:pPr>
-      <w:bookmarkStart w:id="15" w:name="_Toc124344789"/>
-      <w:r>
-        <w:t>Présentation</w:t>
-      </w:r>
-      <w:r>
-        <w:t xml:space="preserve"> détaillé </w:t>
-      </w:r>
-      <w:proofErr w:type="spellStart"/>
-      <w:r>
-        <w:t>Snowball</w:t>
-      </w:r>
-      <w:bookmarkEnd w:id="15"/>
-      <w:proofErr w:type="spellEnd"/>
-    </w:p>
-    <w:p>
-      <w:pPr>
-        <w:pStyle w:val="Titre2"/>
-      </w:pPr>
-      <w:bookmarkStart w:id="16" w:name="_Toc124344790"/>
-      <w:r>
-        <w:t>Présentation</w:t>
-      </w:r>
-      <w:r>
-        <w:t xml:space="preserve"> détaillé</w:t>
-      </w:r>
-      <w:r>
-        <w:t xml:space="preserve"> </w:t>
-      </w:r>
-      <w:proofErr w:type="spellStart"/>
-      <w:r>
-        <w:t>MonstreVolant</w:t>
-      </w:r>
-      <w:bookmarkEnd w:id="16"/>
-      <w:proofErr w:type="spellEnd"/>
-    </w:p>
-    <w:p>
-      <w:pPr>
-        <w:pStyle w:val="Titre2"/>
-      </w:pPr>
-      <w:bookmarkStart w:id="17" w:name="_Toc124344791"/>
-      <w:r>
-        <w:t>Présentation</w:t>
-      </w:r>
-      <w:r>
-        <w:t xml:space="preserve"> détaillé </w:t>
-      </w:r>
-      <w:proofErr w:type="spellStart"/>
-      <w:r>
-        <w:t>MonstreRampant</w:t>
-      </w:r>
-      <w:bookmarkEnd w:id="17"/>
-      <w:proofErr w:type="spellEnd"/>
-    </w:p>
-    <w:p>
-      <w:pPr>
-        <w:pStyle w:val="Titre2"/>
-      </w:pPr>
-      <w:bookmarkStart w:id="18" w:name="_Toc124344792"/>
-      <w:r>
-        <w:t>Présentation</w:t>
-      </w:r>
-      <w:r>
-        <w:t xml:space="preserve"> détaillé Trap</w:t>
-      </w:r>
-      <w:bookmarkEnd w:id="18"/>
-    </w:p>
-    <w:p>
-      <w:pPr>
-        <w:pStyle w:val="Titre2"/>
-      </w:pPr>
-      <w:bookmarkStart w:id="19" w:name="_Toc124344793"/>
-      <w:r>
-        <w:t>Présentation</w:t>
-      </w:r>
-      <w:r>
-        <w:t xml:space="preserve"> détaillé </w:t>
-      </w:r>
-      <w:proofErr w:type="spellStart"/>
-      <w:r>
-        <w:t>Recompenses</w:t>
-      </w:r>
-      <w:bookmarkEnd w:id="19"/>
-      <w:proofErr w:type="spellEnd"/>
-    </w:p>
-    <w:p>
-      <w:r>
-        <w:rPr>
-          <w:noProof/>
-        </w:rPr>
         <w:drawing>
-          <wp:anchor distT="0" distB="0" distL="114300" distR="114300" simplePos="0" relativeHeight="251693056" behindDoc="0" locked="0" layoutInCell="1" allowOverlap="1" wp14:anchorId="3A57B7BB" wp14:editId="2BBB29D5">
+          <wp:anchor distT="0" distB="0" distL="114300" distR="114300" simplePos="0" relativeHeight="251702272" behindDoc="0" locked="0" layoutInCell="1" allowOverlap="1" wp14:anchorId="7308D6BE" wp14:editId="7AECAE2F">
             <wp:simplePos x="0" y="0"/>
-            <wp:positionH relativeFrom="margin">
-              <wp:align>left</wp:align>
+            <wp:positionH relativeFrom="column">
+              <wp:posOffset>3479</wp:posOffset>
             </wp:positionH>
             <wp:positionV relativeFrom="paragraph">
-              <wp:posOffset>85918</wp:posOffset>
+              <wp:posOffset>-1933</wp:posOffset>
             </wp:positionV>
-            <wp:extent cx="2433099" cy="2780010"/>
-            <wp:effectExtent l="0" t="0" r="5715" b="1905"/>
+            <wp:extent cx="3153215" cy="4182059"/>
+            <wp:effectExtent l="0" t="0" r="9525" b="9525"/>
             <wp:wrapSquare wrapText="bothSides"/>
-            <wp:docPr id="35" name="Image 35"/>
+            <wp:docPr id="28" name="Image 28"/>
             <wp:cNvGraphicFramePr>
               <a:graphicFrameLocks xmlns:a="http://schemas.openxmlformats.org/drawingml/2006/main" noChangeAspect="1"/>
             </wp:cNvGraphicFramePr>
@@ -8016,36 +7890,29 @@
               <a:graphicData uri="http://schemas.openxmlformats.org/drawingml/2006/picture">
                 <pic:pic xmlns:pic="http://schemas.openxmlformats.org/drawingml/2006/picture">
                   <pic:nvPicPr>
-                    <pic:cNvPr id="35" name="ClassDiagram1.png"/>
+                    <pic:cNvPr id="28" name="ClassDiagram1.png"/>
                     <pic:cNvPicPr/>
                   </pic:nvPicPr>
-                  <pic:blipFill rotWithShape="1">
-                    <a:blip r:embed="rId20">
+                  <pic:blipFill>
+                    <a:blip r:embed="rId23">
                       <a:extLst>
                         <a:ext uri="{28A0092B-C50C-407E-A947-70E740481C1C}">
                           <a14:useLocalDpi xmlns:a14="http://schemas.microsoft.com/office/drawing/2010/main" val="0"/>
                         </a:ext>
                       </a:extLst>
                     </a:blip>
-                    <a:srcRect l="64969" t="8626" r="1" b="38224"/>
-                    <a:stretch/>
+                    <a:stretch>
+                      <a:fillRect/>
+                    </a:stretch>
                   </pic:blipFill>
-                  <pic:spPr bwMode="auto">
+                  <pic:spPr>
                     <a:xfrm>
                       <a:off x="0" y="0"/>
-                      <a:ext cx="2433099" cy="2780010"/>
+                      <a:ext cx="3153215" cy="4182059"/>
                     </a:xfrm>
                     <a:prstGeom prst="rect">
                       <a:avLst/>
                     </a:prstGeom>
-                    <a:ln>
-                      <a:noFill/>
-                    </a:ln>
-                    <a:extLst>
-                      <a:ext uri="{53640926-AAD7-44D8-BBD7-CCE9431645EC}">
-                        <a14:shadowObscured xmlns:a14="http://schemas.microsoft.com/office/drawing/2010/main"/>
-                      </a:ext>
-                    </a:extLst>
                   </pic:spPr>
                 </pic:pic>
               </a:graphicData>
@@ -8055,11 +7922,126 @@
       </w:r>
     </w:p>
     <w:p>
+      <w:pPr>
+        <w:pStyle w:val="Titre2"/>
+      </w:pPr>
+      <w:bookmarkStart w:id="13" w:name="_Toc124344787"/>
+      <w:r>
+        <w:t>Présentation</w:t>
+      </w:r>
+      <w:r>
+        <w:t xml:space="preserve"> détaillé Win</w:t>
+      </w:r>
+      <w:bookmarkEnd w:id="13"/>
+    </w:p>
+    <w:p>
+      <w:pPr>
+        <w:pStyle w:val="Titre2"/>
+      </w:pPr>
+      <w:bookmarkStart w:id="14" w:name="_Toc124344788"/>
+      <w:r>
+        <w:t>Présentation</w:t>
+      </w:r>
+      <w:r>
+        <w:t xml:space="preserve"> détaillé Pingouin</w:t>
+      </w:r>
+      <w:bookmarkEnd w:id="14"/>
+    </w:p>
+    <w:p>
+      <w:pPr>
+        <w:pStyle w:val="Titre2"/>
+      </w:pPr>
+      <w:bookmarkStart w:id="15" w:name="_Toc124344789"/>
+      <w:r>
+        <w:t>Présentation</w:t>
+      </w:r>
+      <w:r>
+        <w:t xml:space="preserve"> détaillé </w:t>
+      </w:r>
       <w:proofErr w:type="spellStart"/>
       <w:r>
+        <w:t>Snowball</w:t>
+      </w:r>
+      <w:bookmarkEnd w:id="15"/>
+      <w:proofErr w:type="spellEnd"/>
+    </w:p>
+    <w:p>
+      <w:pPr>
+        <w:pStyle w:val="Titre2"/>
+      </w:pPr>
+      <w:bookmarkStart w:id="16" w:name="_Toc124344790"/>
+      <w:r>
+        <w:t>Présentation</w:t>
+      </w:r>
+      <w:r>
+        <w:t xml:space="preserve"> détaillé</w:t>
+      </w:r>
+      <w:r>
+        <w:t xml:space="preserve"> </w:t>
+      </w:r>
+      <w:proofErr w:type="spellStart"/>
+      <w:r>
+        <w:t>MonstreVolant</w:t>
+      </w:r>
+      <w:bookmarkEnd w:id="16"/>
+      <w:proofErr w:type="spellEnd"/>
+    </w:p>
+    <w:p>
+      <w:pPr>
+        <w:pStyle w:val="Titre2"/>
+      </w:pPr>
+      <w:bookmarkStart w:id="17" w:name="_Toc124344791"/>
+      <w:r>
+        <w:t>Présentation</w:t>
+      </w:r>
+      <w:r>
+        <w:t xml:space="preserve"> détaillé </w:t>
+      </w:r>
+      <w:proofErr w:type="spellStart"/>
+      <w:r>
+        <w:t>MonstreRampant</w:t>
+      </w:r>
+      <w:bookmarkEnd w:id="17"/>
+      <w:proofErr w:type="spellEnd"/>
+    </w:p>
+    <w:p>
+      <w:pPr>
+        <w:pStyle w:val="Titre2"/>
+      </w:pPr>
+      <w:bookmarkStart w:id="18" w:name="_Toc124344792"/>
+      <w:r>
+        <w:t>Présentation</w:t>
+      </w:r>
+      <w:r>
+        <w:t xml:space="preserve"> détaillé Trap</w:t>
+      </w:r>
+      <w:bookmarkEnd w:id="18"/>
+    </w:p>
+    <w:p>
+      <w:pPr>
+        <w:pStyle w:val="Titre2"/>
+      </w:pPr>
+      <w:bookmarkStart w:id="19" w:name="_Toc124344793"/>
+      <w:r>
+        <w:t>Présentation</w:t>
+      </w:r>
+      <w:r>
+        <w:t xml:space="preserve"> détaillé </w:t>
+      </w:r>
+      <w:proofErr w:type="spellStart"/>
+      <w:r>
         <w:t>Recompenses</w:t>
       </w:r>
+      <w:bookmarkEnd w:id="19"/>
       <w:proofErr w:type="spellEnd"/>
+    </w:p>
+    <w:p/>
+    <w:p>
+      <w:proofErr w:type="spellStart"/>
+      <w:r>
+        <w:t>Recompenses</w:t>
+      </w:r>
+      <w:proofErr w:type="spellEnd"/>
       <w:r>
         <w:t> :</w:t>
       </w:r>
@@ -8069,6 +8051,8 @@
       <w:r>
         <w:t>Elle contient 8 champs :</w:t>
       </w:r>
+      <w:bookmarkStart w:id="20" w:name="_GoBack"/>
+      <w:bookmarkEnd w:id="20"/>
     </w:p>
     <w:p>
       <w:pPr>
@@ -8220,7 +8204,7 @@
       <w:pPr>
         <w:pStyle w:val="Titre2"/>
       </w:pPr>
-      <w:bookmarkStart w:id="20" w:name="_Toc124344794"/>
+      <w:bookmarkStart w:id="21" w:name="_Toc124344794"/>
       <w:r>
         <w:t>Présentation</w:t>
       </w:r>
@@ -8233,15 +8217,77 @@
       <w:r>
         <w:t>Collision</w:t>
       </w:r>
-      <w:bookmarkEnd w:id="20"/>
-    </w:p>
+      <w:bookmarkEnd w:id="21"/>
+    </w:p>
+    <w:p>
+      <w:r>
+        <w:rPr>
+          <w:noProof/>
+        </w:rPr>
+        <w:drawing>
+          <wp:anchor distT="0" distB="0" distL="114300" distR="114300" simplePos="0" relativeHeight="251697152" behindDoc="0" locked="0" layoutInCell="1" allowOverlap="1" wp14:anchorId="4A62F49F" wp14:editId="5091CF85">
+            <wp:simplePos x="0" y="0"/>
+            <wp:positionH relativeFrom="margin">
+              <wp:align>left</wp:align>
+            </wp:positionH>
+            <wp:positionV relativeFrom="paragraph">
+              <wp:posOffset>102456</wp:posOffset>
+            </wp:positionV>
+            <wp:extent cx="3492672" cy="1264258"/>
+            <wp:effectExtent l="0" t="0" r="0" b="0"/>
+            <wp:wrapSquare wrapText="bothSides"/>
+            <wp:docPr id="22" name="Image 22"/>
+            <wp:cNvGraphicFramePr>
+              <a:graphicFrameLocks xmlns:a="http://schemas.openxmlformats.org/drawingml/2006/main" noChangeAspect="1"/>
+            </wp:cNvGraphicFramePr>
+            <a:graphic xmlns:a="http://schemas.openxmlformats.org/drawingml/2006/main">
+              <a:graphicData uri="http://schemas.openxmlformats.org/drawingml/2006/picture">
+                <pic:pic xmlns:pic="http://schemas.openxmlformats.org/drawingml/2006/picture">
+                  <pic:nvPicPr>
+                    <pic:cNvPr id="22" name="ClassDiagram1.png"/>
+                    <pic:cNvPicPr/>
+                  </pic:nvPicPr>
+                  <pic:blipFill>
+                    <a:blip r:embed="rId24">
+                      <a:extLst>
+                        <a:ext uri="{28A0092B-C50C-407E-A947-70E740481C1C}">
+                          <a14:useLocalDpi xmlns:a14="http://schemas.microsoft.com/office/drawing/2010/main" val="0"/>
+                        </a:ext>
+                      </a:extLst>
+                    </a:blip>
+                    <a:stretch>
+                      <a:fillRect/>
+                    </a:stretch>
+                  </pic:blipFill>
+                  <pic:spPr>
+                    <a:xfrm>
+                      <a:off x="0" y="0"/>
+                      <a:ext cx="3492672" cy="1264258"/>
+                    </a:xfrm>
+                    <a:prstGeom prst="rect">
+                      <a:avLst/>
+                    </a:prstGeom>
+                  </pic:spPr>
+                </pic:pic>
+              </a:graphicData>
+            </a:graphic>
+          </wp:anchor>
+        </w:drawing>
+      </w:r>
+    </w:p>
+    <w:p/>
+    <w:p/>
+    <w:p/>
+    <w:p/>
+    <w:p/>
     <w:p>
       <w:pPr>
         <w:pStyle w:val="Titre2"/>
       </w:pPr>
-      <w:bookmarkStart w:id="21" w:name="_Toc124344795"/>
+      <w:bookmarkStart w:id="22" w:name="_Toc124344795"/>
       <w:proofErr w:type="gramStart"/>
       <w:r>
+        <w:lastRenderedPageBreak/>
         <w:t>Présentation</w:t>
       </w:r>
       <w:r>
@@ -8251,20 +8297,273 @@
       <w:r>
         <w:t xml:space="preserve"> Camera</w:t>
       </w:r>
-      <w:bookmarkEnd w:id="21"/>
+      <w:bookmarkEnd w:id="22"/>
+    </w:p>
+    <w:p>
+      <w:r>
+        <w:rPr>
+          <w:noProof/>
+        </w:rPr>
+        <w:drawing>
+          <wp:anchor distT="0" distB="0" distL="114300" distR="114300" simplePos="0" relativeHeight="251699200" behindDoc="0" locked="0" layoutInCell="1" allowOverlap="1" wp14:anchorId="5ED0BF2A" wp14:editId="06825AB0">
+            <wp:simplePos x="0" y="0"/>
+            <wp:positionH relativeFrom="margin">
+              <wp:posOffset>1152663</wp:posOffset>
+            </wp:positionH>
+            <wp:positionV relativeFrom="paragraph">
+              <wp:posOffset>177855</wp:posOffset>
+            </wp:positionV>
+            <wp:extent cx="3139160" cy="1971923"/>
+            <wp:effectExtent l="0" t="0" r="4445" b="9525"/>
+            <wp:wrapSquare wrapText="bothSides"/>
+            <wp:docPr id="17" name="Image 17"/>
+            <wp:cNvGraphicFramePr>
+              <a:graphicFrameLocks xmlns:a="http://schemas.openxmlformats.org/drawingml/2006/main" noChangeAspect="1"/>
+            </wp:cNvGraphicFramePr>
+            <a:graphic xmlns:a="http://schemas.openxmlformats.org/drawingml/2006/main">
+              <a:graphicData uri="http://schemas.openxmlformats.org/drawingml/2006/picture">
+                <pic:pic xmlns:pic="http://schemas.openxmlformats.org/drawingml/2006/picture">
+                  <pic:nvPicPr>
+                    <pic:cNvPr id="17" name="ClassDiagram1.png"/>
+                    <pic:cNvPicPr/>
+                  </pic:nvPicPr>
+                  <pic:blipFill>
+                    <a:blip r:embed="rId25">
+                      <a:extLst>
+                        <a:ext uri="{28A0092B-C50C-407E-A947-70E740481C1C}">
+                          <a14:useLocalDpi xmlns:a14="http://schemas.microsoft.com/office/drawing/2010/main" val="0"/>
+                        </a:ext>
+                      </a:extLst>
+                    </a:blip>
+                    <a:stretch>
+                      <a:fillRect/>
+                    </a:stretch>
+                  </pic:blipFill>
+                  <pic:spPr>
+                    <a:xfrm>
+                      <a:off x="0" y="0"/>
+                      <a:ext cx="3139160" cy="1971923"/>
+                    </a:xfrm>
+                    <a:prstGeom prst="rect">
+                      <a:avLst/>
+                    </a:prstGeom>
+                  </pic:spPr>
+                </pic:pic>
+              </a:graphicData>
+            </a:graphic>
+          </wp:anchor>
+        </w:drawing>
+      </w:r>
+      <w:r>
+        <w:rPr>
+          <w:noProof/>
+        </w:rPr>
+        <w:drawing>
+          <wp:anchor distT="0" distB="0" distL="114300" distR="114300" simplePos="0" relativeHeight="251698176" behindDoc="0" locked="0" layoutInCell="1" allowOverlap="1" wp14:anchorId="3558CE2C" wp14:editId="32C745E3">
+            <wp:simplePos x="0" y="0"/>
+            <wp:positionH relativeFrom="column">
+              <wp:posOffset>3479</wp:posOffset>
+            </wp:positionH>
+            <wp:positionV relativeFrom="paragraph">
+              <wp:posOffset>385832</wp:posOffset>
+            </wp:positionV>
+            <wp:extent cx="3851222" cy="1844703"/>
+            <wp:effectExtent l="0" t="0" r="0" b="3175"/>
+            <wp:wrapSquare wrapText="bothSides"/>
+            <wp:docPr id="5" name="Image 5"/>
+            <wp:cNvGraphicFramePr>
+              <a:graphicFrameLocks xmlns:a="http://schemas.openxmlformats.org/drawingml/2006/main" noChangeAspect="1"/>
+            </wp:cNvGraphicFramePr>
+            <a:graphic xmlns:a="http://schemas.openxmlformats.org/drawingml/2006/main">
+              <a:graphicData uri="http://schemas.openxmlformats.org/drawingml/2006/picture">
+                <pic:pic xmlns:pic="http://schemas.openxmlformats.org/drawingml/2006/picture">
+                  <pic:nvPicPr>
+                    <pic:cNvPr id="5" name="ClassDiagram1.png"/>
+                    <pic:cNvPicPr/>
+                  </pic:nvPicPr>
+                  <pic:blipFill>
+                    <a:blip r:embed="rId26">
+                      <a:extLst>
+                        <a:ext uri="{28A0092B-C50C-407E-A947-70E740481C1C}">
+                          <a14:useLocalDpi xmlns:a14="http://schemas.microsoft.com/office/drawing/2010/main" val="0"/>
+                        </a:ext>
+                      </a:extLst>
+                    </a:blip>
+                    <a:stretch>
+                      <a:fillRect/>
+                    </a:stretch>
+                  </pic:blipFill>
+                  <pic:spPr>
+                    <a:xfrm>
+                      <a:off x="0" y="0"/>
+                      <a:ext cx="3851222" cy="1844703"/>
+                    </a:xfrm>
+                    <a:prstGeom prst="rect">
+                      <a:avLst/>
+                    </a:prstGeom>
+                  </pic:spPr>
+                </pic:pic>
+              </a:graphicData>
+            </a:graphic>
+          </wp:anchor>
+        </w:drawing>
+      </w:r>
     </w:p>
     <w:p>
       <w:pPr>
         <w:pStyle w:val="Titre2"/>
       </w:pPr>
-      <w:bookmarkStart w:id="22" w:name="_Toc124344796"/>
+      <w:bookmarkStart w:id="23" w:name="_Toc124344796"/>
       <w:r>
         <w:t>Présentation</w:t>
       </w:r>
       <w:r>
         <w:t xml:space="preserve"> détaillé Chrono</w:t>
       </w:r>
-      <w:bookmarkEnd w:id="22"/>
+      <w:bookmarkEnd w:id="23"/>
+      <w:r>
+        <w:t xml:space="preserve"> </w:t>
+      </w:r>
+    </w:p>
+    <w:p/>
+    <w:p/>
+    <w:p/>
+    <w:p/>
+    <w:p/>
+    <w:p>
+      <w:pPr>
+        <w:pStyle w:val="Titre2"/>
+      </w:pPr>
+      <w:r>
+        <w:lastRenderedPageBreak/>
+        <w:t xml:space="preserve">Présentation détaillée </w:t>
+      </w:r>
+      <w:proofErr w:type="spellStart"/>
+      <w:r>
+        <w:t>GameManager</w:t>
+      </w:r>
+      <w:proofErr w:type="spellEnd"/>
+    </w:p>
+    <w:p>
+      <w:r>
+        <w:rPr>
+          <w:noProof/>
+        </w:rPr>
+        <w:drawing>
+          <wp:inline distT="0" distB="0" distL="0" distR="0" wp14:anchorId="37FBE58B" wp14:editId="6394F6EE">
+            <wp:extent cx="4525006" cy="7287642"/>
+            <wp:effectExtent l="0" t="0" r="9525" b="8890"/>
+            <wp:docPr id="27" name="Image 27"/>
+            <wp:cNvGraphicFramePr>
+              <a:graphicFrameLocks xmlns:a="http://schemas.openxmlformats.org/drawingml/2006/main" noChangeAspect="1"/>
+            </wp:cNvGraphicFramePr>
+            <a:graphic xmlns:a="http://schemas.openxmlformats.org/drawingml/2006/main">
+              <a:graphicData uri="http://schemas.openxmlformats.org/drawingml/2006/picture">
+                <pic:pic xmlns:pic="http://schemas.openxmlformats.org/drawingml/2006/picture">
+                  <pic:nvPicPr>
+                    <pic:cNvPr id="27" name="ClassDiagram1.png"/>
+                    <pic:cNvPicPr/>
+                  </pic:nvPicPr>
+                  <pic:blipFill>
+                    <a:blip r:embed="rId27">
+                      <a:extLst>
+                        <a:ext uri="{28A0092B-C50C-407E-A947-70E740481C1C}">
+                          <a14:useLocalDpi xmlns:a14="http://schemas.microsoft.com/office/drawing/2010/main" val="0"/>
+                        </a:ext>
+                      </a:extLst>
+                    </a:blip>
+                    <a:stretch>
+                      <a:fillRect/>
+                    </a:stretch>
+                  </pic:blipFill>
+                  <pic:spPr>
+                    <a:xfrm>
+                      <a:off x="0" y="0"/>
+                      <a:ext cx="4525006" cy="7287642"/>
+                    </a:xfrm>
+                    <a:prstGeom prst="rect">
+                      <a:avLst/>
+                    </a:prstGeom>
+                  </pic:spPr>
+                </pic:pic>
+              </a:graphicData>
+            </a:graphic>
+          </wp:inline>
+        </w:drawing>
+      </w:r>
+    </w:p>
+    <w:p/>
+    <w:p>
+      <w:pPr>
+        <w:jc w:val="both"/>
+        <w:rPr>
+          <w:rFonts w:ascii="Calibri" w:hAnsi="Calibri" w:cs="Calibri"/>
+          <w:i/>
+        </w:rPr>
+      </w:pPr>
+    </w:p>
+    <w:p>
+      <w:pPr>
+        <w:jc w:val="both"/>
+        <w:rPr>
+          <w:rFonts w:ascii="Calibri" w:hAnsi="Calibri" w:cs="Calibri"/>
+          <w:i/>
+        </w:rPr>
+      </w:pPr>
+    </w:p>
+    <w:p>
+      <w:pPr>
+        <w:jc w:val="both"/>
+        <w:rPr>
+          <w:rFonts w:ascii="Calibri" w:hAnsi="Calibri" w:cs="Calibri"/>
+          <w:i/>
+        </w:rPr>
+      </w:pPr>
+    </w:p>
+    <w:p>
+      <w:pPr>
+        <w:jc w:val="both"/>
+        <w:rPr>
+          <w:rFonts w:ascii="Calibri" w:hAnsi="Calibri" w:cs="Calibri"/>
+          <w:i/>
+        </w:rPr>
+      </w:pPr>
+    </w:p>
+    <w:p>
+      <w:pPr>
+        <w:jc w:val="both"/>
+        <w:rPr>
+          <w:rFonts w:ascii="Calibri" w:hAnsi="Calibri" w:cs="Calibri"/>
+          <w:i/>
+        </w:rPr>
+      </w:pPr>
+    </w:p>
+    <w:p>
+      <w:pPr>
+        <w:jc w:val="both"/>
+        <w:rPr>
+          <w:rFonts w:ascii="Calibri" w:hAnsi="Calibri" w:cs="Calibri"/>
+          <w:i/>
+        </w:rPr>
+      </w:pPr>
+    </w:p>
+    <w:p>
+      <w:pPr>
+        <w:jc w:val="both"/>
+        <w:rPr>
+          <w:rFonts w:ascii="Calibri" w:hAnsi="Calibri" w:cs="Calibri"/>
+          <w:i/>
+        </w:rPr>
+      </w:pPr>
+    </w:p>
+    <w:p>
+      <w:pPr>
+        <w:jc w:val="both"/>
+        <w:rPr>
+          <w:rFonts w:ascii="Calibri" w:hAnsi="Calibri" w:cs="Calibri"/>
+          <w:i/>
+        </w:rPr>
+      </w:pPr>
     </w:p>
     <w:p>
       <w:pPr>
@@ -8292,15 +8591,14 @@
         </w:numPr>
         <w:jc w:val="both"/>
       </w:pPr>
-      <w:bookmarkStart w:id="23" w:name="_Toc124344798"/>
-      <w:r>
-        <w:lastRenderedPageBreak/>
+      <w:bookmarkStart w:id="24" w:name="_Toc124344798"/>
+      <w:r>
         <w:t xml:space="preserve">Conception </w:t>
       </w:r>
       <w:r>
         <w:t>graphique</w:t>
       </w:r>
-      <w:bookmarkEnd w:id="23"/>
+      <w:bookmarkEnd w:id="24"/>
     </w:p>
     <w:p>
       <w:pPr>
@@ -8443,11 +8741,11 @@
         <w:pStyle w:val="Titre10"/>
         <w:jc w:val="both"/>
       </w:pPr>
-      <w:bookmarkStart w:id="24" w:name="_Toc124344799"/>
+      <w:bookmarkStart w:id="25" w:name="_Toc124344799"/>
       <w:r>
         <w:t>Partie Algorithmie – Intelligence artificielle</w:t>
       </w:r>
-      <w:bookmarkEnd w:id="24"/>
+      <w:bookmarkEnd w:id="25"/>
     </w:p>
     <w:p>
       <w:pPr>
@@ -8479,11 +8777,11 @@
       <w:pPr>
         <w:pStyle w:val="Titre2"/>
       </w:pPr>
-      <w:bookmarkStart w:id="25" w:name="_Toc124344800"/>
+      <w:bookmarkStart w:id="26" w:name="_Toc124344800"/>
       <w:r>
         <w:t>Explications</w:t>
       </w:r>
-      <w:bookmarkEnd w:id="25"/>
+      <w:bookmarkEnd w:id="26"/>
     </w:p>
     <w:p>
       <w:pPr>
@@ -8540,11 +8838,11 @@
       <w:pPr>
         <w:pStyle w:val="Titre2"/>
       </w:pPr>
-      <w:bookmarkStart w:id="26" w:name="_Toc124344801"/>
+      <w:bookmarkStart w:id="27" w:name="_Toc124344801"/>
       <w:r>
         <w:t>Extrait de code</w:t>
       </w:r>
-      <w:bookmarkEnd w:id="26"/>
+      <w:bookmarkEnd w:id="27"/>
     </w:p>
     <w:p>
       <w:pPr>
@@ -8605,8 +8903,6 @@
       <w:r>
         <w:br w:type="page"/>
       </w:r>
-      <w:bookmarkStart w:id="27" w:name="_GoBack"/>
-      <w:bookmarkEnd w:id="27"/>
     </w:p>
     <w:p>
       <w:pPr>
@@ -10250,7 +10546,7 @@
                     </pic:cNvPicPr>
                   </pic:nvPicPr>
                   <pic:blipFill>
-                    <a:blip r:embed="rId22" cstate="print">
+                    <a:blip r:embed="rId28" cstate="print">
                       <a:extLst>
                         <a:ext uri="{28A0092B-C50C-407E-A947-70E740481C1C}">
                           <a14:useLocalDpi xmlns:a14="http://schemas.microsoft.com/office/drawing/2010/main" val="0"/>
@@ -10291,12 +10587,12 @@
       </w:pPr>
     </w:p>
     <w:sectPr>
-      <w:headerReference w:type="even" r:id="rId23"/>
-      <w:headerReference w:type="default" r:id="rId24"/>
-      <w:footerReference w:type="even" r:id="rId25"/>
-      <w:footerReference w:type="default" r:id="rId26"/>
-      <w:headerReference w:type="first" r:id="rId27"/>
-      <w:footerReference w:type="first" r:id="rId28"/>
+      <w:headerReference w:type="even" r:id="rId29"/>
+      <w:headerReference w:type="default" r:id="rId30"/>
+      <w:footerReference w:type="even" r:id="rId31"/>
+      <w:footerReference w:type="default" r:id="rId32"/>
+      <w:headerReference w:type="first" r:id="rId33"/>
+      <w:footerReference w:type="first" r:id="rId34"/>
       <w:pgSz w:w="11906" w:h="16838"/>
       <w:pgMar w:top="794" w:right="1134" w:bottom="851" w:left="1134" w:header="709" w:footer="709" w:gutter="0"/>
       <w:cols w:space="708"/>
@@ -15546,7 +15842,7 @@
 </file>
 
 <file path=customXml/itemProps1.xml><?xml version="1.0" encoding="utf-8"?>
-<ds:datastoreItem xmlns:ds="http://schemas.openxmlformats.org/officeDocument/2006/customXml" ds:itemID="{521A84C7-0D69-4AD3-BD2E-93B2D04C7B94}">
+<ds:datastoreItem xmlns:ds="http://schemas.openxmlformats.org/officeDocument/2006/customXml" ds:itemID="{C0B758E0-A26E-46B0-AA3C-C9ACC077918F}">
   <ds:schemaRefs>
     <ds:schemaRef ds:uri="http://schemas.openxmlformats.org/officeDocument/2006/bibliography"/>
   </ds:schemaRefs>

</xml_diff>

<commit_message>
modif Présntation détaillée de Game1 (explication des touches)
</commit_message>
<xml_diff>
--- a/DOC/DebutCompteRendu.docx
+++ b/DOC/DebutCompteRendu.docx
@@ -1,6 +1,6 @@
 
 <file path=word/document.xml><?xml version="1.0" encoding="utf-8"?>
-<w:document xmlns:wpc="http://schemas.microsoft.com/office/word/2010/wordprocessingCanvas" xmlns:cx="http://schemas.microsoft.com/office/drawing/2014/chartex" xmlns:cx1="http://schemas.microsoft.com/office/drawing/2015/9/8/chartex" xmlns:cx2="http://schemas.microsoft.com/office/drawing/2015/10/21/chartex" xmlns:cx3="http://schemas.microsoft.com/office/drawing/2016/5/9/chartex" xmlns:cx4="http://schemas.microsoft.com/office/drawing/2016/5/10/chartex" xmlns:cx5="http://schemas.microsoft.com/office/drawing/2016/5/11/chartex" xmlns:cx6="http://schemas.microsoft.com/office/drawing/2016/5/12/chartex" xmlns:cx7="http://schemas.microsoft.com/office/drawing/2016/5/13/chartex" xmlns:cx8="http://schemas.microsoft.com/office/drawing/2016/5/14/chartex" xmlns:mc="http://schemas.openxmlformats.org/markup-compatibility/2006" xmlns:aink="http://schemas.microsoft.com/office/drawing/2016/ink" xmlns:am3d="http://schemas.microsoft.com/office/drawing/2017/model3d" xmlns:o="urn:schemas-microsoft-com:office:office" xmlns:r="http://schemas.openxmlformats.org/officeDocument/2006/relationships" xmlns:m="http://schemas.openxmlformats.org/officeDocument/2006/math" xmlns:v="urn:schemas-microsoft-com:vml" xmlns:wp14="http://schemas.microsoft.com/office/word/2010/wordprocessingDrawing" xmlns:wp="http://schemas.openxmlformats.org/drawingml/2006/wordprocessingDrawing" xmlns:w10="urn:schemas-microsoft-com:office:word" xmlns:w="http://schemas.openxmlformats.org/wordprocessingml/2006/main" xmlns:w14="http://schemas.microsoft.com/office/word/2010/wordml" xmlns:w15="http://schemas.microsoft.com/office/word/2012/wordml" xmlns:w16cid="http://schemas.microsoft.com/office/word/2016/wordml/cid" xmlns:w16se="http://schemas.microsoft.com/office/word/2015/wordml/symex" xmlns:wpg="http://schemas.microsoft.com/office/word/2010/wordprocessingGroup" xmlns:wpi="http://schemas.microsoft.com/office/word/2010/wordprocessingInk" xmlns:wne="http://schemas.microsoft.com/office/word/2006/wordml" xmlns:wps="http://schemas.microsoft.com/office/word/2010/wordprocessingShape" mc:Ignorable="w14 w15 w16se w16cid wp14">
+<w:document xmlns:wpc="http://schemas.microsoft.com/office/word/2010/wordprocessingCanvas" xmlns:mc="http://schemas.openxmlformats.org/markup-compatibility/2006" xmlns:o="urn:schemas-microsoft-com:office:office" xmlns:r="http://schemas.openxmlformats.org/officeDocument/2006/relationships" xmlns:m="http://schemas.openxmlformats.org/officeDocument/2006/math" xmlns:v="urn:schemas-microsoft-com:vml" xmlns:wp14="http://schemas.microsoft.com/office/word/2010/wordprocessingDrawing" xmlns:wp="http://schemas.openxmlformats.org/drawingml/2006/wordprocessingDrawing" xmlns:w10="urn:schemas-microsoft-com:office:word" xmlns:w="http://schemas.openxmlformats.org/wordprocessingml/2006/main" xmlns:w14="http://schemas.microsoft.com/office/word/2010/wordml" xmlns:w15="http://schemas.microsoft.com/office/word/2012/wordml" xmlns:wpg="http://schemas.microsoft.com/office/word/2010/wordprocessingGroup" xmlns:wpi="http://schemas.microsoft.com/office/word/2010/wordprocessingInk" xmlns:wne="http://schemas.microsoft.com/office/word/2006/wordml" xmlns:wps="http://schemas.microsoft.com/office/word/2010/wordprocessingShape" mc:Ignorable="w14 w15 wp14">
   <w:body>
     <w:p>
       <w:pPr>
@@ -3038,7 +3038,7 @@
               </wp:anchor>
             </w:drawing>
           </mc:Choice>
-          <mc:Fallback>
+          <mc:Fallback xmlns:w16se="http://schemas.microsoft.com/office/word/2015/wordml/symex" xmlns:w16cid="http://schemas.microsoft.com/office/word/2016/wordml/cid" xmlns:am3d="http://schemas.microsoft.com/office/drawing/2017/model3d" xmlns:aink="http://schemas.microsoft.com/office/drawing/2016/ink" xmlns:cx8="http://schemas.microsoft.com/office/drawing/2016/5/14/chartex" xmlns:cx7="http://schemas.microsoft.com/office/drawing/2016/5/13/chartex" xmlns:cx6="http://schemas.microsoft.com/office/drawing/2016/5/12/chartex" xmlns:cx5="http://schemas.microsoft.com/office/drawing/2016/5/11/chartex" xmlns:cx4="http://schemas.microsoft.com/office/drawing/2016/5/10/chartex" xmlns:cx3="http://schemas.microsoft.com/office/drawing/2016/5/9/chartex" xmlns:cx2="http://schemas.microsoft.com/office/drawing/2015/10/21/chartex" xmlns:cx1="http://schemas.microsoft.com/office/drawing/2015/9/8/chartex" xmlns:cx="http://schemas.microsoft.com/office/drawing/2014/chartex">
             <w:pict>
               <v:shapetype w14:anchorId="7FAD47BD" id="_x0000_t202" coordsize="21600,21600" o:spt="202" path="m,l,21600r21600,l21600,xe">
                 <v:stroke joinstyle="miter"/>
@@ -3664,14 +3664,14 @@
           <w:rFonts w:ascii="Calibri" w:hAnsi="Calibri" w:cs="Calibri"/>
         </w:rPr>
         <w:lastRenderedPageBreak/>
-        <w:t xml:space="preserve">Pour avoir </w:t>
+        <w:t xml:space="preserve">Pour avoir tous </w:t>
       </w:r>
       <w:proofErr w:type="gramStart"/>
       <w:r>
         <w:rPr>
           <w:rFonts w:ascii="Calibri" w:hAnsi="Calibri" w:cs="Calibri"/>
         </w:rPr>
-        <w:t>tous les morceau</w:t>
+        <w:t>les morceau</w:t>
       </w:r>
       <w:proofErr w:type="gramEnd"/>
       <w:r>
@@ -3724,21 +3724,7 @@
         <w:rPr>
           <w:rFonts w:ascii="Calibri" w:hAnsi="Calibri" w:cs="Calibri"/>
         </w:rPr>
-        <w:t xml:space="preserve">Pour se téléporter </w:t>
-      </w:r>
-      <w:proofErr w:type="gramStart"/>
-      <w:r>
-        <w:rPr>
-          <w:rFonts w:ascii="Calibri" w:hAnsi="Calibri" w:cs="Calibri"/>
-        </w:rPr>
-        <w:t>a</w:t>
-      </w:r>
-      <w:proofErr w:type="gramEnd"/>
-      <w:r>
-        <w:rPr>
-          <w:rFonts w:ascii="Calibri" w:hAnsi="Calibri" w:cs="Calibri"/>
-        </w:rPr>
-        <w:t xml:space="preserve"> la fin de la </w:t>
+        <w:t xml:space="preserve">Pour se téléporter a la fin de la </w:t>
       </w:r>
       <w:proofErr w:type="spellStart"/>
       <w:r>
@@ -4069,7 +4055,7 @@
               </wp:anchor>
             </w:drawing>
           </mc:Choice>
-          <mc:Fallback>
+          <mc:Fallback xmlns:w16se="http://schemas.microsoft.com/office/word/2015/wordml/symex" xmlns:w16cid="http://schemas.microsoft.com/office/word/2016/wordml/cid" xmlns:am3d="http://schemas.microsoft.com/office/drawing/2017/model3d" xmlns:aink="http://schemas.microsoft.com/office/drawing/2016/ink" xmlns:cx8="http://schemas.microsoft.com/office/drawing/2016/5/14/chartex" xmlns:cx7="http://schemas.microsoft.com/office/drawing/2016/5/13/chartex" xmlns:cx6="http://schemas.microsoft.com/office/drawing/2016/5/12/chartex" xmlns:cx5="http://schemas.microsoft.com/office/drawing/2016/5/11/chartex" xmlns:cx4="http://schemas.microsoft.com/office/drawing/2016/5/10/chartex" xmlns:cx3="http://schemas.microsoft.com/office/drawing/2016/5/9/chartex" xmlns:cx2="http://schemas.microsoft.com/office/drawing/2015/10/21/chartex" xmlns:cx1="http://schemas.microsoft.com/office/drawing/2015/9/8/chartex" xmlns:cx="http://schemas.microsoft.com/office/drawing/2014/chartex">
             <w:pict>
               <v:shape w14:anchorId="2143BA1D" id="Zone de texte 2" o:spid="_x0000_s1027" type="#_x0000_t202" style="position:absolute;left:0;text-align:left;margin-left:199pt;margin-top:1.9pt;width:185.9pt;height:110.6pt;z-index:251663360;visibility:visible;mso-wrap-style:square;mso-width-percent:400;mso-height-percent:200;mso-wrap-distance-left:9pt;mso-wrap-distance-top:3.6pt;mso-wrap-distance-right:9pt;mso-wrap-distance-bottom:3.6pt;mso-position-horizontal:absolute;mso-position-horizontal-relative:text;mso-position-vertical:absolute;mso-position-vertical-relative:text;mso-width-percent:400;mso-height-percent:200;mso-width-relative:margin;mso-height-relative:margin;v-text-anchor:top" o:gfxdata="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" filled="f" stroked="f">
                 <v:textbox style="mso-fit-shape-to-text:t">
@@ -4156,7 +4142,7 @@
               </wp:anchor>
             </w:drawing>
           </mc:Choice>
-          <mc:Fallback>
+          <mc:Fallback xmlns:w16se="http://schemas.microsoft.com/office/word/2015/wordml/symex" xmlns:w16cid="http://schemas.microsoft.com/office/word/2016/wordml/cid" xmlns:am3d="http://schemas.microsoft.com/office/drawing/2017/model3d" xmlns:aink="http://schemas.microsoft.com/office/drawing/2016/ink" xmlns:cx8="http://schemas.microsoft.com/office/drawing/2016/5/14/chartex" xmlns:cx7="http://schemas.microsoft.com/office/drawing/2016/5/13/chartex" xmlns:cx6="http://schemas.microsoft.com/office/drawing/2016/5/12/chartex" xmlns:cx5="http://schemas.microsoft.com/office/drawing/2016/5/11/chartex" xmlns:cx4="http://schemas.microsoft.com/office/drawing/2016/5/10/chartex" xmlns:cx3="http://schemas.microsoft.com/office/drawing/2016/5/9/chartex" xmlns:cx2="http://schemas.microsoft.com/office/drawing/2015/10/21/chartex" xmlns:cx1="http://schemas.microsoft.com/office/drawing/2015/9/8/chartex" xmlns:cx="http://schemas.microsoft.com/office/drawing/2014/chartex">
             <w:pict>
               <v:shapetype w14:anchorId="4F78A9D2" id="_x0000_t13" coordsize="21600,21600" o:spt="13" adj="16200,5400" path="m@0,l@0@1,0@1,0@2@0@2@0,21600,21600,10800xe">
                 <v:stroke joinstyle="miter"/>
@@ -4347,7 +4333,7 @@
               </wp:anchor>
             </w:drawing>
           </mc:Choice>
-          <mc:Fallback>
+          <mc:Fallback xmlns:w16se="http://schemas.microsoft.com/office/word/2015/wordml/symex" xmlns:w16cid="http://schemas.microsoft.com/office/word/2016/wordml/cid" xmlns:am3d="http://schemas.microsoft.com/office/drawing/2017/model3d" xmlns:aink="http://schemas.microsoft.com/office/drawing/2016/ink" xmlns:cx8="http://schemas.microsoft.com/office/drawing/2016/5/14/chartex" xmlns:cx7="http://schemas.microsoft.com/office/drawing/2016/5/13/chartex" xmlns:cx6="http://schemas.microsoft.com/office/drawing/2016/5/12/chartex" xmlns:cx5="http://schemas.microsoft.com/office/drawing/2016/5/11/chartex" xmlns:cx4="http://schemas.microsoft.com/office/drawing/2016/5/10/chartex" xmlns:cx3="http://schemas.microsoft.com/office/drawing/2016/5/9/chartex" xmlns:cx2="http://schemas.microsoft.com/office/drawing/2015/10/21/chartex" xmlns:cx1="http://schemas.microsoft.com/office/drawing/2015/9/8/chartex" xmlns:cx="http://schemas.microsoft.com/office/drawing/2014/chartex">
             <w:pict>
               <v:shape w14:anchorId="737414B5" id="_x0000_s1028" type="#_x0000_t202" style="position:absolute;left:0;text-align:left;margin-left:189.3pt;margin-top:14.6pt;width:147.1pt;height:110.6pt;z-index:251684864;visibility:visible;mso-wrap-style:square;mso-width-percent:0;mso-height-percent:200;mso-wrap-distance-left:9pt;mso-wrap-distance-top:3.6pt;mso-wrap-distance-right:9pt;mso-wrap-distance-bottom:3.6pt;mso-position-horizontal:absolute;mso-position-horizontal-relative:text;mso-position-vertical:absolute;mso-position-vertical-relative:text;mso-width-percent:0;mso-height-percent:200;mso-width-relative:margin;mso-height-relative:margin;v-text-anchor:top" o:gfxdata="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" filled="f" stroked="f">
                 <v:textbox style="mso-fit-shape-to-text:t">
@@ -4439,7 +4425,7 @@
               </wp:anchor>
             </w:drawing>
           </mc:Choice>
-          <mc:Fallback>
+          <mc:Fallback xmlns:w16se="http://schemas.microsoft.com/office/word/2015/wordml/symex" xmlns:w16cid="http://schemas.microsoft.com/office/word/2016/wordml/cid" xmlns:am3d="http://schemas.microsoft.com/office/drawing/2017/model3d" xmlns:aink="http://schemas.microsoft.com/office/drawing/2016/ink" xmlns:cx8="http://schemas.microsoft.com/office/drawing/2016/5/14/chartex" xmlns:cx7="http://schemas.microsoft.com/office/drawing/2016/5/13/chartex" xmlns:cx6="http://schemas.microsoft.com/office/drawing/2016/5/12/chartex" xmlns:cx5="http://schemas.microsoft.com/office/drawing/2016/5/11/chartex" xmlns:cx4="http://schemas.microsoft.com/office/drawing/2016/5/10/chartex" xmlns:cx3="http://schemas.microsoft.com/office/drawing/2016/5/9/chartex" xmlns:cx2="http://schemas.microsoft.com/office/drawing/2015/10/21/chartex" xmlns:cx1="http://schemas.microsoft.com/office/drawing/2015/9/8/chartex" xmlns:cx="http://schemas.microsoft.com/office/drawing/2014/chartex">
             <w:pict>
               <v:shapetype w14:anchorId="55EA9F74" id="_x0000_t34" coordsize="21600,21600" o:spt="34" o:oned="t" adj="10800" path="m,l@0,0@0,21600,21600,21600e" filled="f">
                 <v:stroke joinstyle="miter"/>
@@ -4523,7 +4509,7 @@
               </wp:anchor>
             </w:drawing>
           </mc:Choice>
-          <mc:Fallback>
+          <mc:Fallback xmlns:w16se="http://schemas.microsoft.com/office/word/2015/wordml/symex" xmlns:w16cid="http://schemas.microsoft.com/office/word/2016/wordml/cid" xmlns:am3d="http://schemas.microsoft.com/office/drawing/2017/model3d" xmlns:aink="http://schemas.microsoft.com/office/drawing/2016/ink" xmlns:cx8="http://schemas.microsoft.com/office/drawing/2016/5/14/chartex" xmlns:cx7="http://schemas.microsoft.com/office/drawing/2016/5/13/chartex" xmlns:cx6="http://schemas.microsoft.com/office/drawing/2016/5/12/chartex" xmlns:cx5="http://schemas.microsoft.com/office/drawing/2016/5/11/chartex" xmlns:cx4="http://schemas.microsoft.com/office/drawing/2016/5/10/chartex" xmlns:cx3="http://schemas.microsoft.com/office/drawing/2016/5/9/chartex" xmlns:cx2="http://schemas.microsoft.com/office/drawing/2015/10/21/chartex" xmlns:cx1="http://schemas.microsoft.com/office/drawing/2015/9/8/chartex" xmlns:cx="http://schemas.microsoft.com/office/drawing/2014/chartex">
             <w:pict>
               <v:shape w14:anchorId="608A4257" id="Flèche : droite 16" o:spid="_x0000_s1026" type="#_x0000_t13" style="position:absolute;margin-left:107.95pt;margin-top:104.7pt;width:222.3pt;height:11.2pt;z-index:-251642880;visibility:visible;mso-wrap-style:square;mso-width-percent:0;mso-wrap-distance-left:9pt;mso-wrap-distance-top:0;mso-wrap-distance-right:9pt;mso-wrap-distance-bottom:0;mso-position-horizontal:absolute;mso-position-horizontal-relative:text;mso-position-vertical:absolute;mso-position-vertical-relative:text;mso-width-percent:0;mso-width-relative:margin;v-text-anchor:middle" o:gfxdata="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" adj="21057" fillcolor="#4472c4 [3204]" strokecolor="#1f3763 [1604]" strokeweight="1pt"/>
             </w:pict>
@@ -4598,7 +4584,7 @@
               </wp:anchor>
             </w:drawing>
           </mc:Choice>
-          <mc:Fallback>
+          <mc:Fallback xmlns:w16se="http://schemas.microsoft.com/office/word/2015/wordml/symex" xmlns:w16cid="http://schemas.microsoft.com/office/word/2016/wordml/cid" xmlns:am3d="http://schemas.microsoft.com/office/drawing/2017/model3d" xmlns:aink="http://schemas.microsoft.com/office/drawing/2016/ink" xmlns:cx8="http://schemas.microsoft.com/office/drawing/2016/5/14/chartex" xmlns:cx7="http://schemas.microsoft.com/office/drawing/2016/5/13/chartex" xmlns:cx6="http://schemas.microsoft.com/office/drawing/2016/5/12/chartex" xmlns:cx5="http://schemas.microsoft.com/office/drawing/2016/5/11/chartex" xmlns:cx4="http://schemas.microsoft.com/office/drawing/2016/5/10/chartex" xmlns:cx3="http://schemas.microsoft.com/office/drawing/2016/5/9/chartex" xmlns:cx2="http://schemas.microsoft.com/office/drawing/2015/10/21/chartex" xmlns:cx1="http://schemas.microsoft.com/office/drawing/2015/9/8/chartex" xmlns:cx="http://schemas.microsoft.com/office/drawing/2014/chartex">
             <w:pict>
               <v:shape w14:anchorId="46B3410C" id="_x0000_s1029" type="#_x0000_t202" style="position:absolute;left:0;text-align:left;margin-left:186.75pt;margin-top:87.1pt;width:185.9pt;height:110.6pt;z-index:251676672;visibility:visible;mso-wrap-style:square;mso-width-percent:400;mso-height-percent:200;mso-wrap-distance-left:9pt;mso-wrap-distance-top:3.6pt;mso-wrap-distance-right:9pt;mso-wrap-distance-bottom:3.6pt;mso-position-horizontal:absolute;mso-position-horizontal-relative:text;mso-position-vertical:absolute;mso-position-vertical-relative:text;mso-width-percent:400;mso-height-percent:200;mso-width-relative:margin;mso-height-relative:margin;v-text-anchor:top" o:gfxdata="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" filled="f" stroked="f">
                 <v:textbox style="mso-fit-shape-to-text:t">
@@ -4958,7 +4944,7 @@
           <w:i/>
           <w:color w:val="FF0000"/>
         </w:rPr>
-        <w:t>code .</w:t>
+        <w:t>code .(</w:t>
       </w:r>
       <w:proofErr w:type="gramEnd"/>
       <w:r>
@@ -4966,7 +4952,7 @@
           <w:i/>
           <w:color w:val="FF0000"/>
         </w:rPr>
-        <w:t>(Ex : classe Sprite ou Personnage, ….)</w:t>
+        <w:t>Ex : classe Sprite ou Personnage, ….)</w:t>
       </w:r>
     </w:p>
     <w:p>
@@ -5788,20 +5774,14 @@
         <w:t xml:space="preserve"> qui permet </w:t>
       </w:r>
       <w:proofErr w:type="spellStart"/>
+      <w:proofErr w:type="gramStart"/>
       <w:r>
         <w:t>a</w:t>
       </w:r>
       <w:proofErr w:type="spellEnd"/>
-      <w:r>
-        <w:t xml:space="preserve"> Game1 </w:t>
-      </w:r>
-      <w:proofErr w:type="gramStart"/>
-      <w:r>
-        <w:t>de  charger</w:t>
-      </w:r>
       <w:proofErr w:type="gramEnd"/>
       <w:r>
-        <w:t xml:space="preserve"> Menu.</w:t>
+        <w:t xml:space="preserve"> Game1 de  charger Menu.</w:t>
       </w:r>
     </w:p>
     <w:p>
@@ -6028,12 +6008,10 @@
         <w:jc w:val="both"/>
       </w:pPr>
       <w:proofErr w:type="spellStart"/>
-      <w:proofErr w:type="gramStart"/>
       <w:r>
         <w:t>clicMenu</w:t>
       </w:r>
       <w:proofErr w:type="spellEnd"/>
-      <w:proofErr w:type="gramEnd"/>
       <w:r>
         <w:t> </w:t>
       </w:r>
@@ -6059,12 +6037,10 @@
         <w:jc w:val="both"/>
       </w:pPr>
       <w:proofErr w:type="spellStart"/>
-      <w:proofErr w:type="gramStart"/>
       <w:r>
         <w:t>clicWin</w:t>
       </w:r>
       <w:proofErr w:type="spellEnd"/>
-      <w:proofErr w:type="gramEnd"/>
       <w:r>
         <w:t> </w:t>
       </w:r>
@@ -6090,21 +6066,27 @@
         <w:jc w:val="both"/>
       </w:pPr>
       <w:proofErr w:type="spellStart"/>
-      <w:proofErr w:type="gramStart"/>
       <w:r>
         <w:lastRenderedPageBreak/>
         <w:t>dernierePositionPingouin</w:t>
       </w:r>
       <w:proofErr w:type="spellEnd"/>
+      <w:r>
+        <w:t> </w:t>
+      </w:r>
+      <w:r>
+        <w:t>:</w:t>
+      </w:r>
+      <w:r>
+        <w:t xml:space="preserve"> c’est un objet de classe Vector2 qui sert </w:t>
+      </w:r>
+      <w:proofErr w:type="gramStart"/>
+      <w:r>
+        <w:t>a</w:t>
+      </w:r>
       <w:proofErr w:type="gramEnd"/>
       <w:r>
-        <w:t> </w:t>
-      </w:r>
-      <w:r>
-        <w:t>:</w:t>
-      </w:r>
-      <w:r>
-        <w:t xml:space="preserve"> c’est un objet de classe Vector2 qui sert a garder en mémoire dans game1 la position du pingouin durant la parti</w:t>
+        <w:t xml:space="preserve"> garder en mémoire dans game1 la position du pingouin durant la parti</w:t>
       </w:r>
     </w:p>
     <w:p>
@@ -6116,34 +6098,38 @@
         </w:numPr>
         <w:jc w:val="both"/>
         <w:rPr>
-          <w:color w:val="ED7D31" w:themeColor="accent2"/>
-        </w:rPr>
-      </w:pPr>
-      <w:proofErr w:type="gramStart"/>
-      <w:r>
-        <w:rPr>
-          <w:color w:val="ED7D31" w:themeColor="accent2"/>
+          <w:color w:val="000000" w:themeColor="text1"/>
+        </w:rPr>
+      </w:pPr>
+      <w:r>
+        <w:rPr>
+          <w:color w:val="000000" w:themeColor="text1"/>
         </w:rPr>
         <w:t>droite</w:t>
       </w:r>
-      <w:proofErr w:type="gramEnd"/>
-      <w:r>
-        <w:rPr>
-          <w:color w:val="ED7D31" w:themeColor="accent2"/>
+      <w:r>
+        <w:rPr>
+          <w:color w:val="000000" w:themeColor="text1"/>
         </w:rPr>
         <w:t> </w:t>
       </w:r>
       <w:r>
         <w:rPr>
-          <w:color w:val="ED7D31" w:themeColor="accent2"/>
+          <w:color w:val="000000" w:themeColor="text1"/>
         </w:rPr>
         <w:t>:</w:t>
       </w:r>
       <w:r>
         <w:rPr>
-          <w:color w:val="ED7D31" w:themeColor="accent2"/>
+          <w:color w:val="000000" w:themeColor="text1"/>
         </w:rPr>
         <w:t xml:space="preserve"> c’est un objet de classe Keys</w:t>
+      </w:r>
+      <w:r>
+        <w:rPr>
+          <w:color w:val="000000" w:themeColor="text1"/>
+        </w:rPr>
+        <w:t>, cette variable permet de stocker la touche de déplacement vers la droite</w:t>
       </w:r>
     </w:p>
     <w:p>
@@ -6155,34 +6141,44 @@
         </w:numPr>
         <w:jc w:val="both"/>
         <w:rPr>
-          <w:color w:val="ED7D31" w:themeColor="accent2"/>
-        </w:rPr>
-      </w:pPr>
-      <w:proofErr w:type="gramStart"/>
-      <w:r>
-        <w:rPr>
-          <w:color w:val="ED7D31" w:themeColor="accent2"/>
+          <w:color w:val="000000" w:themeColor="text1"/>
+        </w:rPr>
+      </w:pPr>
+      <w:r>
+        <w:rPr>
+          <w:color w:val="000000" w:themeColor="text1"/>
         </w:rPr>
         <w:t>gauche</w:t>
       </w:r>
-      <w:proofErr w:type="gramEnd"/>
-      <w:r>
-        <w:rPr>
-          <w:color w:val="ED7D31" w:themeColor="accent2"/>
+      <w:r>
+        <w:rPr>
+          <w:color w:val="000000" w:themeColor="text1"/>
         </w:rPr>
         <w:t> </w:t>
       </w:r>
       <w:r>
         <w:rPr>
-          <w:color w:val="ED7D31" w:themeColor="accent2"/>
+          <w:color w:val="000000" w:themeColor="text1"/>
         </w:rPr>
         <w:t>:</w:t>
       </w:r>
       <w:r>
         <w:rPr>
-          <w:color w:val="ED7D31" w:themeColor="accent2"/>
+          <w:color w:val="000000" w:themeColor="text1"/>
         </w:rPr>
         <w:t xml:space="preserve"> c’est un objet de classe Keys</w:t>
+      </w:r>
+      <w:r>
+        <w:rPr>
+          <w:color w:val="000000" w:themeColor="text1"/>
+        </w:rPr>
+        <w:t xml:space="preserve">, cette variable permet de stocker la touche de déplacement vers la </w:t>
+      </w:r>
+      <w:r>
+        <w:rPr>
+          <w:color w:val="000000" w:themeColor="text1"/>
+        </w:rPr>
+        <w:t>gauche</w:t>
       </w:r>
     </w:p>
     <w:p>
@@ -6194,34 +6190,44 @@
         </w:numPr>
         <w:jc w:val="both"/>
         <w:rPr>
-          <w:color w:val="ED7D31" w:themeColor="accent2"/>
-        </w:rPr>
-      </w:pPr>
-      <w:proofErr w:type="gramStart"/>
-      <w:r>
-        <w:rPr>
-          <w:color w:val="ED7D31" w:themeColor="accent2"/>
+          <w:color w:val="000000" w:themeColor="text1"/>
+        </w:rPr>
+      </w:pPr>
+      <w:r>
+        <w:rPr>
+          <w:color w:val="000000" w:themeColor="text1"/>
         </w:rPr>
         <w:t>glisser</w:t>
       </w:r>
-      <w:proofErr w:type="gramEnd"/>
-      <w:r>
-        <w:rPr>
-          <w:color w:val="ED7D31" w:themeColor="accent2"/>
+      <w:r>
+        <w:rPr>
+          <w:color w:val="000000" w:themeColor="text1"/>
         </w:rPr>
         <w:t> </w:t>
       </w:r>
       <w:r>
         <w:rPr>
-          <w:color w:val="ED7D31" w:themeColor="accent2"/>
+          <w:color w:val="000000" w:themeColor="text1"/>
         </w:rPr>
         <w:t>:</w:t>
       </w:r>
       <w:r>
         <w:rPr>
-          <w:color w:val="ED7D31" w:themeColor="accent2"/>
+          <w:color w:val="000000" w:themeColor="text1"/>
         </w:rPr>
         <w:t xml:space="preserve"> c’est un objet de classe Keys</w:t>
+      </w:r>
+      <w:r>
+        <w:rPr>
+          <w:color w:val="000000" w:themeColor="text1"/>
+        </w:rPr>
+        <w:t xml:space="preserve">, cette variable permet de stocker la touche de </w:t>
+      </w:r>
+      <w:r>
+        <w:rPr>
+          <w:color w:val="000000" w:themeColor="text1"/>
+        </w:rPr>
+        <w:t>glissade</w:t>
       </w:r>
     </w:p>
     <w:p>
@@ -6232,49 +6238,15 @@
           <w:numId w:val="24"/>
         </w:numPr>
         <w:jc w:val="both"/>
-      </w:pPr>
-      <w:proofErr w:type="spellStart"/>
-      <w:proofErr w:type="gramStart"/>
-      <w:r>
-        <w:t>goDead</w:t>
-      </w:r>
-      <w:proofErr w:type="spellEnd"/>
-      <w:proofErr w:type="gramEnd"/>
-      <w:r>
-        <w:t> </w:t>
-      </w:r>
-      <w:r>
-        <w:t>:</w:t>
-      </w:r>
-      <w:r>
-        <w:t xml:space="preserve"> c’est un objet de classe </w:t>
-      </w:r>
-      <w:proofErr w:type="spellStart"/>
-      <w:r>
-        <w:t>bool</w:t>
-      </w:r>
-      <w:proofErr w:type="spellEnd"/>
-      <w:r>
-        <w:t xml:space="preserve"> qui permet de gérer si Game1 doit charger </w:t>
-      </w:r>
-      <w:r>
-        <w:t xml:space="preserve">le </w:t>
-      </w:r>
-      <w:proofErr w:type="spellStart"/>
-      <w:r>
-        <w:t>gameScreen</w:t>
-      </w:r>
-      <w:proofErr w:type="spellEnd"/>
-      <w:r>
-        <w:t xml:space="preserve"> </w:t>
-      </w:r>
-      <w:proofErr w:type="spellStart"/>
-      <w:r>
-        <w:t>GameOver</w:t>
-      </w:r>
-      <w:proofErr w:type="spellEnd"/>
-      <w:r>
-        <w:t>.</w:t>
+        <w:rPr>
+          <w:color w:val="000000" w:themeColor="text1"/>
+        </w:rPr>
+      </w:pPr>
+      <w:r>
+        <w:rPr>
+          <w:color w:val="000000" w:themeColor="text1"/>
+        </w:rPr>
+        <w:t>sauter : c’est un objet de classe Keys, permet de stocker la touche de saut</w:t>
       </w:r>
     </w:p>
     <w:p>
@@ -6287,12 +6259,10 @@
         <w:jc w:val="both"/>
       </w:pPr>
       <w:proofErr w:type="spellStart"/>
-      <w:proofErr w:type="gramStart"/>
-      <w:r>
-        <w:t>goDesert</w:t>
+      <w:r>
+        <w:t>goDead</w:t>
       </w:r>
       <w:proofErr w:type="spellEnd"/>
-      <w:proofErr w:type="gramEnd"/>
       <w:r>
         <w:t> </w:t>
       </w:r>
@@ -6308,11 +6278,14 @@
       </w:r>
       <w:proofErr w:type="spellEnd"/>
       <w:r>
-        <w:t xml:space="preserve"> qui permet de gérer si Game1 doit charger les </w:t>
+        <w:t xml:space="preserve"> qui permet de gérer si Game1 doit charger </w:t>
+      </w:r>
+      <w:r>
+        <w:t xml:space="preserve">le </w:t>
       </w:r>
       <w:proofErr w:type="spellStart"/>
       <w:r>
-        <w:t>GameScreen</w:t>
+        <w:t>gameScreen</w:t>
       </w:r>
       <w:proofErr w:type="spellEnd"/>
       <w:r>
@@ -6320,7 +6293,7 @@
       </w:r>
       <w:proofErr w:type="spellStart"/>
       <w:r>
-        <w:t>Desert</w:t>
+        <w:t>GameOver</w:t>
       </w:r>
       <w:proofErr w:type="spellEnd"/>
       <w:r>
@@ -6337,12 +6310,10 @@
         <w:jc w:val="both"/>
       </w:pPr>
       <w:proofErr w:type="spellStart"/>
-      <w:proofErr w:type="gramStart"/>
-      <w:r>
-        <w:t>goRules</w:t>
+      <w:r>
+        <w:t>goDesert</w:t>
       </w:r>
       <w:proofErr w:type="spellEnd"/>
-      <w:proofErr w:type="gramEnd"/>
       <w:r>
         <w:t> </w:t>
       </w:r>
@@ -6366,7 +6337,15 @@
       </w:r>
       <w:proofErr w:type="spellEnd"/>
       <w:r>
-        <w:t xml:space="preserve"> Rules.</w:t>
+        <w:t xml:space="preserve"> </w:t>
+      </w:r>
+      <w:proofErr w:type="spellStart"/>
+      <w:r>
+        <w:t>Desert</w:t>
+      </w:r>
+      <w:proofErr w:type="spellEnd"/>
+      <w:r>
+        <w:t>.</w:t>
       </w:r>
     </w:p>
     <w:p>
@@ -6379,12 +6358,10 @@
         <w:jc w:val="both"/>
       </w:pPr>
       <w:proofErr w:type="spellStart"/>
-      <w:proofErr w:type="gramStart"/>
-      <w:r>
-        <w:t>goSnow</w:t>
+      <w:r>
+        <w:t>goRules</w:t>
       </w:r>
       <w:proofErr w:type="spellEnd"/>
-      <w:proofErr w:type="gramEnd"/>
       <w:r>
         <w:t> </w:t>
       </w:r>
@@ -6408,7 +6385,15 @@
       </w:r>
       <w:proofErr w:type="spellEnd"/>
       <w:r>
-        <w:t xml:space="preserve"> Snow.</w:t>
+        <w:t xml:space="preserve"> </w:t>
+      </w:r>
+      <w:proofErr w:type="spellStart"/>
+      <w:r>
+        <w:t>Rules</w:t>
+      </w:r>
+      <w:proofErr w:type="spellEnd"/>
+      <w:r>
+        <w:t>.</w:t>
       </w:r>
     </w:p>
     <w:p>
@@ -6421,12 +6406,10 @@
         <w:jc w:val="both"/>
       </w:pPr>
       <w:proofErr w:type="spellStart"/>
-      <w:proofErr w:type="gramStart"/>
-      <w:r>
-        <w:t>goStop</w:t>
+      <w:r>
+        <w:t>goSnow</w:t>
       </w:r>
       <w:proofErr w:type="spellEnd"/>
-      <w:proofErr w:type="gramEnd"/>
       <w:r>
         <w:t> </w:t>
       </w:r>
@@ -6442,7 +6425,15 @@
       </w:r>
       <w:proofErr w:type="spellEnd"/>
       <w:r>
-        <w:t xml:space="preserve"> qui permet de gérer si Game1 doit fermer la fenêtre.</w:t>
+        <w:t xml:space="preserve"> qui permet de gérer si Game1 doit charger les </w:t>
+      </w:r>
+      <w:proofErr w:type="spellStart"/>
+      <w:r>
+        <w:t>GameScreen</w:t>
+      </w:r>
+      <w:proofErr w:type="spellEnd"/>
+      <w:r>
+        <w:t xml:space="preserve"> Snow.</w:t>
       </w:r>
     </w:p>
     <w:p>
@@ -6454,12 +6445,11 @@
         </w:numPr>
         <w:jc w:val="both"/>
       </w:pPr>
-      <w:r>
-        <w:t>H</w:t>
-      </w:r>
-      <w:r>
-        <w:t>AUTEUR_FENETRE</w:t>
-      </w:r>
+      <w:proofErr w:type="spellStart"/>
+      <w:r>
+        <w:t>goStop</w:t>
+      </w:r>
+      <w:proofErr w:type="spellEnd"/>
       <w:r>
         <w:t> </w:t>
       </w:r>
@@ -6471,17 +6461,11 @@
       </w:r>
       <w:proofErr w:type="spellStart"/>
       <w:r>
-        <w:t>int</w:t>
+        <w:t>bool</w:t>
       </w:r>
       <w:proofErr w:type="spellEnd"/>
       <w:r>
-        <w:t xml:space="preserve"> qui permet de définir la hauteur de la </w:t>
-      </w:r>
-      <w:r>
-        <w:t>fenêtre</w:t>
-      </w:r>
-      <w:r>
-        <w:t>.</w:t>
+        <w:t xml:space="preserve"> qui permet de gérer si Game1 doit fermer la fenêtre.</w:t>
       </w:r>
     </w:p>
     <w:p>
@@ -6494,7 +6478,10 @@
         <w:jc w:val="both"/>
       </w:pPr>
       <w:r>
-        <w:t>LARGEUR_FENETRE</w:t>
+        <w:t>H</w:t>
+      </w:r>
+      <w:r>
+        <w:t>AUTEUR_FENETRE</w:t>
       </w:r>
       <w:r>
         <w:t> </w:t>
@@ -6503,10 +6490,7 @@
         <w:t>:</w:t>
       </w:r>
       <w:r>
-        <w:t xml:space="preserve"> </w:t>
-      </w:r>
-      <w:r>
-        <w:t xml:space="preserve">c’est un objet de classe </w:t>
+        <w:t xml:space="preserve"> c’est un objet de classe </w:t>
       </w:r>
       <w:proofErr w:type="spellStart"/>
       <w:r>
@@ -6514,7 +6498,13 @@
       </w:r>
       <w:proofErr w:type="spellEnd"/>
       <w:r>
-        <w:t xml:space="preserve"> qui permet de définir la largeur de la fenêtre.</w:t>
+        <w:t xml:space="preserve"> qui permet de définir la hauteur de la </w:t>
+      </w:r>
+      <w:r>
+        <w:t>fenêtre</w:t>
+      </w:r>
+      <w:r>
+        <w:t>.</w:t>
       </w:r>
     </w:p>
     <w:p>
@@ -6526,29 +6516,28 @@
         </w:numPr>
         <w:jc w:val="both"/>
       </w:pPr>
+      <w:r>
+        <w:t>LARGEUR_FENETRE</w:t>
+      </w:r>
+      <w:r>
+        <w:t> </w:t>
+      </w:r>
+      <w:r>
+        <w:t>:</w:t>
+      </w:r>
+      <w:r>
+        <w:t xml:space="preserve"> </w:t>
+      </w:r>
+      <w:r>
+        <w:t xml:space="preserve">c’est un objet de classe </w:t>
+      </w:r>
       <w:proofErr w:type="spellStart"/>
-      <w:proofErr w:type="gramStart"/>
-      <w:r>
-        <w:t>nivActu</w:t>
+      <w:r>
+        <w:t>int</w:t>
       </w:r>
       <w:proofErr w:type="spellEnd"/>
-      <w:proofErr w:type="gramEnd"/>
-      <w:r>
-        <w:t> </w:t>
-      </w:r>
-      <w:r>
-        <w:t>:</w:t>
-      </w:r>
-      <w:r>
-        <w:t xml:space="preserve"> c’est un objet de classe </w:t>
-      </w:r>
-      <w:proofErr w:type="spellStart"/>
-      <w:r>
-        <w:t>int</w:t>
-      </w:r>
-      <w:proofErr w:type="spellEnd"/>
-      <w:r>
-        <w:t xml:space="preserve"> qui permet de savoir la parti ou en est l’utilisateur.</w:t>
+      <w:r>
+        <w:t xml:space="preserve"> qui permet de définir la largeur de la fenêtre.</w:t>
       </w:r>
     </w:p>
     <w:p>
@@ -6560,27 +6549,35 @@
         </w:numPr>
         <w:jc w:val="both"/>
       </w:pPr>
+      <w:proofErr w:type="spellStart"/>
+      <w:r>
+        <w:t>nivActu</w:t>
+      </w:r>
+      <w:proofErr w:type="spellEnd"/>
+      <w:r>
+        <w:t> </w:t>
+      </w:r>
+      <w:r>
+        <w:t>:</w:t>
+      </w:r>
+      <w:r>
+        <w:t xml:space="preserve"> c’est un objet de classe </w:t>
+      </w:r>
+      <w:proofErr w:type="spellStart"/>
+      <w:r>
+        <w:t>int</w:t>
+      </w:r>
+      <w:proofErr w:type="spellEnd"/>
+      <w:r>
+        <w:t xml:space="preserve"> qui permet de savoir </w:t>
+      </w:r>
       <w:proofErr w:type="gramStart"/>
       <w:r>
-        <w:t>pause</w:t>
+        <w:t>la</w:t>
       </w:r>
       <w:proofErr w:type="gramEnd"/>
       <w:r>
-        <w:t> </w:t>
-      </w:r>
-      <w:r>
-        <w:t>:</w:t>
-      </w:r>
-      <w:r>
-        <w:t xml:space="preserve"> c’est un objet de classe </w:t>
-      </w:r>
-      <w:proofErr w:type="spellStart"/>
-      <w:r>
-        <w:t>bool</w:t>
-      </w:r>
-      <w:proofErr w:type="spellEnd"/>
-      <w:r>
-        <w:t xml:space="preserve"> qui permet de gérer si la partie en cour est en pause.</w:t>
+        <w:t xml:space="preserve"> parti ou en est l’utilisateur.</w:t>
       </w:r>
     </w:p>
     <w:p>
@@ -6592,11 +6589,9 @@
         </w:numPr>
         <w:jc w:val="both"/>
       </w:pPr>
-      <w:proofErr w:type="gramStart"/>
-      <w:r>
-        <w:t>police</w:t>
-      </w:r>
-      <w:proofErr w:type="gramEnd"/>
+      <w:r>
+        <w:t>pause</w:t>
+      </w:r>
       <w:r>
         <w:t> </w:t>
       </w:r>
@@ -6608,14 +6603,11 @@
       </w:r>
       <w:proofErr w:type="spellStart"/>
       <w:r>
-        <w:t>SpriteFont</w:t>
+        <w:t>bool</w:t>
       </w:r>
       <w:proofErr w:type="spellEnd"/>
       <w:r>
-        <w:t xml:space="preserve"> qui permet de globaliser </w:t>
-      </w:r>
-      <w:r>
-        <w:t>une police pour toute les classe.</w:t>
+        <w:t xml:space="preserve"> qui permet de gérer si la partie en cour est en pause.</w:t>
       </w:r>
     </w:p>
     <w:p>
@@ -6627,35 +6619,36 @@
         </w:numPr>
         <w:jc w:val="both"/>
       </w:pPr>
+      <w:r>
+        <w:t>police</w:t>
+      </w:r>
+      <w:r>
+        <w:t> </w:t>
+      </w:r>
+      <w:r>
+        <w:t>:</w:t>
+      </w:r>
+      <w:r>
+        <w:t xml:space="preserve"> c’est un objet de classe </w:t>
+      </w:r>
+      <w:proofErr w:type="spellStart"/>
+      <w:r>
+        <w:t>SpriteFont</w:t>
+      </w:r>
+      <w:proofErr w:type="spellEnd"/>
+      <w:r>
+        <w:t xml:space="preserve"> qui permet de globaliser </w:t>
+      </w:r>
+      <w:r>
+        <w:t xml:space="preserve">une police pour </w:t>
+      </w:r>
       <w:proofErr w:type="gramStart"/>
       <w:r>
-        <w:t>reprendre</w:t>
+        <w:t>toute les classe</w:t>
       </w:r>
       <w:proofErr w:type="gramEnd"/>
       <w:r>
-        <w:t> </w:t>
-      </w:r>
-      <w:r>
-        <w:t>:</w:t>
-      </w:r>
-      <w:r>
-        <w:t xml:space="preserve"> c’est un objet de classe </w:t>
-      </w:r>
-      <w:proofErr w:type="spellStart"/>
-      <w:r>
-        <w:t>bool</w:t>
-      </w:r>
-      <w:proofErr w:type="spellEnd"/>
-      <w:r>
-        <w:t xml:space="preserve"> qui permet de gérer si une partie est </w:t>
-      </w:r>
-      <w:proofErr w:type="spellStart"/>
-      <w:r>
-        <w:t>a</w:t>
-      </w:r>
-      <w:proofErr w:type="spellEnd"/>
-      <w:r>
-        <w:t xml:space="preserve"> reprendre.</w:t>
+        <w:t>.</w:t>
       </w:r>
     </w:p>
     <w:p>
@@ -6666,46 +6659,49 @@
           <w:numId w:val="24"/>
         </w:numPr>
         <w:jc w:val="both"/>
-        <w:rPr>
-          <w:color w:val="ED7D31" w:themeColor="accent2"/>
-        </w:rPr>
-      </w:pPr>
+      </w:pPr>
+      <w:r>
+        <w:t>reprendre</w:t>
+      </w:r>
+      <w:r>
+        <w:t> </w:t>
+      </w:r>
+      <w:r>
+        <w:t>:</w:t>
+      </w:r>
+      <w:r>
+        <w:t xml:space="preserve"> c’est un objet de classe </w:t>
+      </w:r>
+      <w:proofErr w:type="spellStart"/>
+      <w:r>
+        <w:t>bool</w:t>
+      </w:r>
+      <w:proofErr w:type="spellEnd"/>
+      <w:r>
+        <w:t xml:space="preserve"> qui permet de gérer si une partie est </w:t>
+      </w:r>
+      <w:proofErr w:type="spellStart"/>
       <w:proofErr w:type="gramStart"/>
       <w:r>
-        <w:rPr>
-          <w:color w:val="ED7D31" w:themeColor="accent2"/>
-        </w:rPr>
-        <w:t>sauter</w:t>
-      </w:r>
+        <w:t>a</w:t>
+      </w:r>
+      <w:proofErr w:type="spellEnd"/>
       <w:proofErr w:type="gramEnd"/>
       <w:r>
-        <w:rPr>
-          <w:color w:val="ED7D31" w:themeColor="accent2"/>
-        </w:rPr>
-        <w:t> </w:t>
-      </w:r>
-      <w:r>
-        <w:rPr>
-          <w:color w:val="ED7D31" w:themeColor="accent2"/>
-        </w:rPr>
-        <w:t>:</w:t>
-      </w:r>
-      <w:r>
-        <w:rPr>
-          <w:color w:val="ED7D31" w:themeColor="accent2"/>
-        </w:rPr>
-        <w:t xml:space="preserve"> c’est un objet de classe Keys</w:t>
-      </w:r>
-    </w:p>
-    <w:p>
-      <w:pPr>
-        <w:jc w:val="both"/>
-      </w:pPr>
-    </w:p>
-    <w:p>
-      <w:pPr>
-        <w:jc w:val="both"/>
-      </w:pPr>
+        <w:t xml:space="preserve"> reprendre.</w:t>
+      </w:r>
+    </w:p>
+    <w:p>
+      <w:pPr>
+        <w:jc w:val="both"/>
+      </w:pPr>
+    </w:p>
+    <w:p>
+      <w:pPr>
+        <w:jc w:val="both"/>
+      </w:pPr>
+      <w:bookmarkStart w:id="7" w:name="_GoBack"/>
+      <w:bookmarkEnd w:id="7"/>
     </w:p>
     <w:p>
       <w:pPr>
@@ -6878,15 +6874,14 @@
       <w:pPr>
         <w:pStyle w:val="Titre2"/>
       </w:pPr>
-      <w:bookmarkStart w:id="7" w:name="_Toc124344781"/>
-      <w:r>
-        <w:lastRenderedPageBreak/>
+      <w:bookmarkStart w:id="8" w:name="_Toc124344781"/>
+      <w:r>
         <w:t>Présentation</w:t>
       </w:r>
       <w:r>
         <w:t xml:space="preserve"> détaillé Menu</w:t>
       </w:r>
-      <w:bookmarkEnd w:id="7"/>
+      <w:bookmarkEnd w:id="8"/>
     </w:p>
     <w:p>
       <w:r>
@@ -7151,12 +7146,10 @@
         </w:numPr>
       </w:pPr>
       <w:proofErr w:type="spellStart"/>
-      <w:proofErr w:type="gramStart"/>
       <w:r>
         <w:t>clicChoixNiv</w:t>
       </w:r>
       <w:proofErr w:type="spellEnd"/>
-      <w:proofErr w:type="gramEnd"/>
       <w:r>
         <w:t> :</w:t>
       </w:r>
@@ -7180,16 +7173,19 @@
           <w:numId w:val="32"/>
         </w:numPr>
       </w:pPr>
+      <w:r>
+        <w:t>jouer :</w:t>
+      </w:r>
+      <w:r>
+        <w:t xml:space="preserve"> c’est un objet de classe string qui permet d’initialiser le texte </w:t>
+      </w:r>
       <w:proofErr w:type="gramStart"/>
       <w:r>
-        <w:t>jouer</w:t>
+        <w:t>a</w:t>
       </w:r>
       <w:proofErr w:type="gramEnd"/>
       <w:r>
-        <w:t> :</w:t>
-      </w:r>
-      <w:r>
-        <w:t xml:space="preserve"> c’est un objet de classe string qui permet d’initialiser le texte a afficher.</w:t>
+        <w:t xml:space="preserve"> afficher.</w:t>
       </w:r>
     </w:p>
     <w:p>
@@ -7201,17 +7197,23 @@
         </w:numPr>
       </w:pPr>
       <w:proofErr w:type="spellStart"/>
+      <w:r>
+        <w:t>niv</w:t>
+      </w:r>
+      <w:proofErr w:type="spellEnd"/>
+      <w:r>
+        <w:t> :</w:t>
+      </w:r>
+      <w:r>
+        <w:t xml:space="preserve"> c’est un objet de classe string qui permet d’initialiser le texte </w:t>
+      </w:r>
       <w:proofErr w:type="gramStart"/>
       <w:r>
-        <w:t>niv</w:t>
-      </w:r>
-      <w:proofErr w:type="spellEnd"/>
+        <w:t>a</w:t>
+      </w:r>
       <w:proofErr w:type="gramEnd"/>
       <w:r>
-        <w:t> :</w:t>
-      </w:r>
-      <w:r>
-        <w:t xml:space="preserve"> c’est un objet de classe string qui permet d’initialiser le texte a afficher.</w:t>
+        <w:t xml:space="preserve"> afficher.</w:t>
       </w:r>
     </w:p>
     <w:p>
@@ -7223,23 +7225,29 @@
         </w:numPr>
       </w:pPr>
       <w:proofErr w:type="spellStart"/>
+      <w:r>
+        <w:t>positionJouer</w:t>
+      </w:r>
+      <w:proofErr w:type="spellEnd"/>
+      <w:r>
+        <w:t> :</w:t>
+      </w:r>
+      <w:r>
+        <w:t xml:space="preserve"> c’est un objet de classe</w:t>
+      </w:r>
+      <w:r>
+        <w:t xml:space="preserve"> </w:t>
+      </w:r>
+      <w:r>
+        <w:t xml:space="preserve">Vector2 qui permet de donner une position au string </w:t>
+      </w:r>
       <w:proofErr w:type="gramStart"/>
       <w:r>
-        <w:t>positionJouer</w:t>
-      </w:r>
-      <w:proofErr w:type="spellEnd"/>
+        <w:t>jouer</w:t>
+      </w:r>
       <w:proofErr w:type="gramEnd"/>
       <w:r>
-        <w:t> :</w:t>
-      </w:r>
-      <w:r>
-        <w:t xml:space="preserve"> c’est un objet de classe</w:t>
-      </w:r>
-      <w:r>
-        <w:t xml:space="preserve"> </w:t>
-      </w:r>
-      <w:r>
-        <w:t>Vector2 qui permet de donner une position au string jouer.</w:t>
+        <w:t>.</w:t>
       </w:r>
     </w:p>
     <w:p>
@@ -7251,12 +7259,10 @@
         </w:numPr>
       </w:pPr>
       <w:proofErr w:type="spellStart"/>
-      <w:proofErr w:type="gramStart"/>
       <w:r>
         <w:t>positionNiv</w:t>
       </w:r>
       <w:proofErr w:type="spellEnd"/>
-      <w:proofErr w:type="gramEnd"/>
       <w:r>
         <w:t> :</w:t>
       </w:r>
@@ -7287,23 +7293,29 @@
         </w:numPr>
       </w:pPr>
       <w:proofErr w:type="spellStart"/>
+      <w:r>
+        <w:t>positionQuitter</w:t>
+      </w:r>
+      <w:proofErr w:type="spellEnd"/>
+      <w:r>
+        <w:t> :</w:t>
+      </w:r>
+      <w:r>
+        <w:t xml:space="preserve"> c’est un objet de classe</w:t>
+      </w:r>
+      <w:r>
+        <w:t xml:space="preserve"> </w:t>
+      </w:r>
+      <w:r>
+        <w:t xml:space="preserve">Vector2 qui permet de donner une position au string </w:t>
+      </w:r>
       <w:proofErr w:type="gramStart"/>
       <w:r>
-        <w:t>positionQuitter</w:t>
-      </w:r>
-      <w:proofErr w:type="spellEnd"/>
+        <w:t>quitter</w:t>
+      </w:r>
       <w:proofErr w:type="gramEnd"/>
       <w:r>
-        <w:t> :</w:t>
-      </w:r>
-      <w:r>
-        <w:t xml:space="preserve"> c’est un objet de classe</w:t>
-      </w:r>
-      <w:r>
-        <w:t xml:space="preserve"> </w:t>
-      </w:r>
-      <w:r>
-        <w:t>Vector2 qui permet de donner une position au string quitter.</w:t>
+        <w:t>.</w:t>
       </w:r>
     </w:p>
     <w:p>
@@ -7315,12 +7327,10 @@
         </w:numPr>
       </w:pPr>
       <w:proofErr w:type="spellStart"/>
-      <w:proofErr w:type="gramStart"/>
       <w:r>
         <w:t>positionRegle</w:t>
       </w:r>
       <w:proofErr w:type="spellEnd"/>
-      <w:proofErr w:type="gramEnd"/>
       <w:r>
         <w:t> :</w:t>
       </w:r>
@@ -7350,16 +7360,19 @@
           <w:numId w:val="32"/>
         </w:numPr>
       </w:pPr>
+      <w:r>
+        <w:t>quitter :</w:t>
+      </w:r>
+      <w:r>
+        <w:t xml:space="preserve"> c’est un objet de classe string qui permet d’initialiser le texte </w:t>
+      </w:r>
       <w:proofErr w:type="gramStart"/>
       <w:r>
-        <w:t>quitter</w:t>
+        <w:t>a</w:t>
       </w:r>
       <w:proofErr w:type="gramEnd"/>
       <w:r>
-        <w:t> :</w:t>
-      </w:r>
-      <w:r>
-        <w:t xml:space="preserve"> c’est un objet de classe string qui permet d’initialiser le texte a afficher.</w:t>
+        <w:t xml:space="preserve"> afficher.</w:t>
       </w:r>
     </w:p>
     <w:p>
@@ -7371,17 +7384,23 @@
         </w:numPr>
       </w:pPr>
       <w:proofErr w:type="spellStart"/>
+      <w:r>
+        <w:t>regle</w:t>
+      </w:r>
+      <w:proofErr w:type="spellEnd"/>
+      <w:r>
+        <w:t> :</w:t>
+      </w:r>
+      <w:r>
+        <w:t xml:space="preserve"> c’est un objet de classe string qui permet d’initialiser le texte </w:t>
+      </w:r>
       <w:proofErr w:type="gramStart"/>
       <w:r>
-        <w:t>regle</w:t>
-      </w:r>
-      <w:proofErr w:type="spellEnd"/>
+        <w:t>a</w:t>
+      </w:r>
       <w:proofErr w:type="gramEnd"/>
       <w:r>
-        <w:t> :</w:t>
-      </w:r>
-      <w:r>
-        <w:t xml:space="preserve"> c’est un objet de classe string qui permet d’initialiser le texte a afficher.</w:t>
+        <w:t xml:space="preserve"> afficher.</w:t>
       </w:r>
     </w:p>
     <w:p/>
@@ -7401,7 +7420,7 @@
       <w:pPr>
         <w:pStyle w:val="Titre2"/>
       </w:pPr>
-      <w:bookmarkStart w:id="8" w:name="_Toc124344782"/>
+      <w:bookmarkStart w:id="9" w:name="_Toc124344782"/>
       <w:r>
         <w:lastRenderedPageBreak/>
         <w:t>Présentation</w:t>
@@ -7413,7 +7432,7 @@
       <w:r>
         <w:t>ChoixNiveau</w:t>
       </w:r>
-      <w:bookmarkEnd w:id="8"/>
+      <w:bookmarkEnd w:id="9"/>
       <w:proofErr w:type="spellEnd"/>
       <w:r>
         <w:t xml:space="preserve"> </w:t>
@@ -7674,7 +7693,7 @@
       <w:pPr>
         <w:pStyle w:val="Titre2"/>
       </w:pPr>
-      <w:bookmarkStart w:id="9" w:name="_Toc124344783"/>
+      <w:bookmarkStart w:id="10" w:name="_Toc124344783"/>
       <w:r>
         <w:t>Présentation</w:t>
       </w:r>
@@ -7688,7 +7707,7 @@
       <w:r>
         <w:t>Regle</w:t>
       </w:r>
-      <w:bookmarkEnd w:id="9"/>
+      <w:bookmarkEnd w:id="10"/>
       <w:proofErr w:type="spellEnd"/>
     </w:p>
     <w:p>
@@ -7759,7 +7778,7 @@
       <w:pPr>
         <w:pStyle w:val="Titre2"/>
       </w:pPr>
-      <w:bookmarkStart w:id="10" w:name="_Toc124344784"/>
+      <w:bookmarkStart w:id="11" w:name="_Toc124344784"/>
       <w:r>
         <w:lastRenderedPageBreak/>
         <w:t>Présentation</w:t>
@@ -7771,7 +7790,7 @@
       <w:r>
         <w:t>Desert</w:t>
       </w:r>
-      <w:bookmarkEnd w:id="10"/>
+      <w:bookmarkEnd w:id="11"/>
       <w:proofErr w:type="spellEnd"/>
     </w:p>
     <w:p>
@@ -7835,7 +7854,7 @@
       <w:pPr>
         <w:pStyle w:val="Titre2"/>
       </w:pPr>
-      <w:bookmarkStart w:id="11" w:name="_Toc124344785"/>
+      <w:bookmarkStart w:id="12" w:name="_Toc124344785"/>
       <w:r>
         <w:lastRenderedPageBreak/>
         <w:t>Présentation</w:t>
@@ -7843,13 +7862,13 @@
       <w:r>
         <w:t xml:space="preserve"> détaillé Snow</w:t>
       </w:r>
-      <w:bookmarkEnd w:id="11"/>
+      <w:bookmarkEnd w:id="12"/>
     </w:p>
     <w:p>
       <w:pPr>
         <w:pStyle w:val="Titre2"/>
       </w:pPr>
-      <w:bookmarkStart w:id="12" w:name="_Toc124344786"/>
+      <w:bookmarkStart w:id="13" w:name="_Toc124344786"/>
       <w:r>
         <w:t>Présentation</w:t>
       </w:r>
@@ -7860,7 +7879,7 @@
       <w:r>
         <w:t>GameOver</w:t>
       </w:r>
-      <w:bookmarkEnd w:id="12"/>
+      <w:bookmarkEnd w:id="13"/>
       <w:proofErr w:type="spellEnd"/>
     </w:p>
     <w:p/>
@@ -7925,33 +7944,33 @@
       <w:pPr>
         <w:pStyle w:val="Titre2"/>
       </w:pPr>
-      <w:bookmarkStart w:id="13" w:name="_Toc124344787"/>
+      <w:bookmarkStart w:id="14" w:name="_Toc124344787"/>
       <w:r>
         <w:t>Présentation</w:t>
       </w:r>
       <w:r>
         <w:t xml:space="preserve"> détaillé Win</w:t>
       </w:r>
-      <w:bookmarkEnd w:id="13"/>
+      <w:bookmarkEnd w:id="14"/>
     </w:p>
     <w:p>
       <w:pPr>
         <w:pStyle w:val="Titre2"/>
       </w:pPr>
-      <w:bookmarkStart w:id="14" w:name="_Toc124344788"/>
+      <w:bookmarkStart w:id="15" w:name="_Toc124344788"/>
       <w:r>
         <w:t>Présentation</w:t>
       </w:r>
       <w:r>
         <w:t xml:space="preserve"> détaillé Pingouin</w:t>
       </w:r>
-      <w:bookmarkEnd w:id="14"/>
+      <w:bookmarkEnd w:id="15"/>
     </w:p>
     <w:p>
       <w:pPr>
         <w:pStyle w:val="Titre2"/>
       </w:pPr>
-      <w:bookmarkStart w:id="15" w:name="_Toc124344789"/>
+      <w:bookmarkStart w:id="16" w:name="_Toc124344789"/>
       <w:r>
         <w:t>Présentation</w:t>
       </w:r>
@@ -7961,27 +7980,6 @@
       <w:proofErr w:type="spellStart"/>
       <w:r>
         <w:t>Snowball</w:t>
-      </w:r>
-      <w:bookmarkEnd w:id="15"/>
-      <w:proofErr w:type="spellEnd"/>
-    </w:p>
-    <w:p>
-      <w:pPr>
-        <w:pStyle w:val="Titre2"/>
-      </w:pPr>
-      <w:bookmarkStart w:id="16" w:name="_Toc124344790"/>
-      <w:r>
-        <w:t>Présentation</w:t>
-      </w:r>
-      <w:r>
-        <w:t xml:space="preserve"> détaillé</w:t>
-      </w:r>
-      <w:r>
-        <w:t xml:space="preserve"> </w:t>
-      </w:r>
-      <w:proofErr w:type="spellStart"/>
-      <w:r>
-        <w:t>MonstreVolant</w:t>
       </w:r>
       <w:bookmarkEnd w:id="16"/>
       <w:proofErr w:type="spellEnd"/>
@@ -7990,16 +7988,19 @@
       <w:pPr>
         <w:pStyle w:val="Titre2"/>
       </w:pPr>
-      <w:bookmarkStart w:id="17" w:name="_Toc124344791"/>
+      <w:bookmarkStart w:id="17" w:name="_Toc124344790"/>
       <w:r>
         <w:t>Présentation</w:t>
       </w:r>
       <w:r>
-        <w:t xml:space="preserve"> détaillé </w:t>
+        <w:t xml:space="preserve"> détaillé</w:t>
+      </w:r>
+      <w:r>
+        <w:t xml:space="preserve"> </w:t>
       </w:r>
       <w:proofErr w:type="spellStart"/>
       <w:r>
-        <w:t>MonstreRampant</w:t>
+        <w:t>MonstreVolant</w:t>
       </w:r>
       <w:bookmarkEnd w:id="17"/>
       <w:proofErr w:type="spellEnd"/>
@@ -8008,20 +8009,38 @@
       <w:pPr>
         <w:pStyle w:val="Titre2"/>
       </w:pPr>
-      <w:bookmarkStart w:id="18" w:name="_Toc124344792"/>
+      <w:bookmarkStart w:id="18" w:name="_Toc124344791"/>
       <w:r>
         <w:t>Présentation</w:t>
       </w:r>
       <w:r>
+        <w:t xml:space="preserve"> détaillé </w:t>
+      </w:r>
+      <w:proofErr w:type="spellStart"/>
+      <w:r>
+        <w:t>MonstreRampant</w:t>
+      </w:r>
+      <w:bookmarkEnd w:id="18"/>
+      <w:proofErr w:type="spellEnd"/>
+    </w:p>
+    <w:p>
+      <w:pPr>
+        <w:pStyle w:val="Titre2"/>
+      </w:pPr>
+      <w:bookmarkStart w:id="19" w:name="_Toc124344792"/>
+      <w:r>
+        <w:t>Présentation</w:t>
+      </w:r>
+      <w:r>
         <w:t xml:space="preserve"> détaillé Trap</w:t>
       </w:r>
-      <w:bookmarkEnd w:id="18"/>
+      <w:bookmarkEnd w:id="19"/>
     </w:p>
     <w:p>
       <w:pPr>
         <w:pStyle w:val="Titre2"/>
       </w:pPr>
-      <w:bookmarkStart w:id="19" w:name="_Toc124344793"/>
+      <w:bookmarkStart w:id="20" w:name="_Toc124344793"/>
       <w:r>
         <w:t>Présentation</w:t>
       </w:r>
@@ -8032,7 +8051,7 @@
       <w:r>
         <w:t>Recompenses</w:t>
       </w:r>
-      <w:bookmarkEnd w:id="19"/>
+      <w:bookmarkEnd w:id="20"/>
       <w:proofErr w:type="spellEnd"/>
     </w:p>
     <w:p/>
@@ -8051,8 +8070,6 @@
       <w:r>
         <w:t>Elle contient 8 champs :</w:t>
       </w:r>
-      <w:bookmarkStart w:id="20" w:name="_GoBack"/>
-      <w:bookmarkEnd w:id="20"/>
     </w:p>
     <w:p>
       <w:pPr>
@@ -8063,12 +8080,10 @@
         </w:numPr>
       </w:pPr>
       <w:proofErr w:type="spellStart"/>
-      <w:proofErr w:type="gramStart"/>
       <w:r>
         <w:t>effetPiece</w:t>
       </w:r>
       <w:proofErr w:type="spellEnd"/>
-      <w:proofErr w:type="gramEnd"/>
       <w:r>
         <w:t> :</w:t>
       </w:r>
@@ -8082,12 +8097,10 @@
         </w:numPr>
       </w:pPr>
       <w:proofErr w:type="spellStart"/>
-      <w:proofErr w:type="gramStart"/>
       <w:r>
         <w:t>etat</w:t>
       </w:r>
       <w:proofErr w:type="spellEnd"/>
-      <w:proofErr w:type="gramEnd"/>
       <w:r>
         <w:t> :</w:t>
       </w:r>
@@ -8100,13 +8113,8 @@
           <w:numId w:val="34"/>
         </w:numPr>
       </w:pPr>
-      <w:proofErr w:type="gramStart"/>
-      <w:r>
-        <w:t>hauteur</w:t>
-      </w:r>
-      <w:proofErr w:type="gramEnd"/>
-      <w:r>
-        <w:t> :</w:t>
+      <w:r>
+        <w:t>hauteur :</w:t>
       </w:r>
     </w:p>
     <w:p>
@@ -8117,13 +8125,8 @@
           <w:numId w:val="34"/>
         </w:numPr>
       </w:pPr>
-      <w:proofErr w:type="gramStart"/>
-      <w:r>
-        <w:t>largeur</w:t>
-      </w:r>
-      <w:proofErr w:type="gramEnd"/>
-      <w:r>
-        <w:t> :</w:t>
+      <w:r>
+        <w:t>largeur :</w:t>
       </w:r>
     </w:p>
     <w:p>
@@ -8134,13 +8137,8 @@
           <w:numId w:val="34"/>
         </w:numPr>
       </w:pPr>
-      <w:proofErr w:type="gramStart"/>
-      <w:r>
-        <w:t>position</w:t>
-      </w:r>
-      <w:proofErr w:type="gramEnd"/>
-      <w:r>
-        <w:t> :</w:t>
+      <w:r>
+        <w:t>position :</w:t>
       </w:r>
     </w:p>
     <w:p>
@@ -8152,12 +8150,10 @@
         </w:numPr>
       </w:pPr>
       <w:proofErr w:type="spellStart"/>
-      <w:proofErr w:type="gramStart"/>
       <w:r>
         <w:t>rectangleSprite</w:t>
       </w:r>
       <w:proofErr w:type="spellEnd"/>
-      <w:proofErr w:type="gramEnd"/>
       <w:r>
         <w:t> :</w:t>
       </w:r>
@@ -8171,12 +8167,10 @@
         </w:numPr>
       </w:pPr>
       <w:proofErr w:type="spellStart"/>
-      <w:proofErr w:type="gramStart"/>
       <w:r>
         <w:t>sprite</w:t>
       </w:r>
       <w:proofErr w:type="spellEnd"/>
-      <w:proofErr w:type="gramEnd"/>
       <w:r>
         <w:t> :</w:t>
       </w:r>
@@ -8285,17 +8279,12 @@
         <w:pStyle w:val="Titre2"/>
       </w:pPr>
       <w:bookmarkStart w:id="22" w:name="_Toc124344795"/>
-      <w:proofErr w:type="gramStart"/>
       <w:r>
         <w:lastRenderedPageBreak/>
         <w:t>Présentation</w:t>
       </w:r>
       <w:r>
-        <w:t xml:space="preserve"> détaillé</w:t>
-      </w:r>
-      <w:proofErr w:type="gramEnd"/>
-      <w:r>
-        <w:t xml:space="preserve"> Camera</w:t>
+        <w:t xml:space="preserve"> détaillé Camera</w:t>
       </w:r>
       <w:bookmarkEnd w:id="22"/>
     </w:p>
@@ -8631,10 +8620,18 @@
       </w:r>
       <w:proofErr w:type="spellEnd"/>
       <w:r>
-        <w:t xml:space="preserve"> Sheets trouver sur itch.io. Nous avons réalisé nos </w:t>
+        <w:t xml:space="preserve"> </w:t>
       </w:r>
       <w:proofErr w:type="spellStart"/>
       <w:r>
+        <w:t>Sheets</w:t>
+      </w:r>
+      <w:proofErr w:type="spellEnd"/>
+      <w:r>
+        <w:t xml:space="preserve"> trouver sur itch.io. Nous avons réalisé nos </w:t>
+      </w:r>
+      <w:proofErr w:type="spellStart"/>
+      <w:r>
         <w:t>maps</w:t>
       </w:r>
       <w:proofErr w:type="spellEnd"/>
@@ -8647,15 +8644,15 @@
       </w:r>
       <w:proofErr w:type="spellEnd"/>
       <w:r>
-        <w:t xml:space="preserve"> et avons effectuer plusieurs séries de teste afin de </w:t>
+        <w:t xml:space="preserve"> et avons </w:t>
       </w:r>
       <w:proofErr w:type="gramStart"/>
       <w:r>
-        <w:t>vérifié</w:t>
+        <w:t>effectuer</w:t>
       </w:r>
       <w:proofErr w:type="gramEnd"/>
       <w:r>
-        <w:t xml:space="preserve"> que le parcours était possible avec le pingouin.</w:t>
+        <w:t xml:space="preserve"> plusieurs séries de teste afin de vérifié que le parcours était possible avec le pingouin.</w:t>
       </w:r>
     </w:p>
     <w:p>
@@ -8675,11 +8672,11 @@
       </w:r>
       <w:proofErr w:type="gramStart"/>
       <w:r>
-        <w:t>la suites animé</w:t>
+        <w:t>la suites</w:t>
       </w:r>
       <w:proofErr w:type="gramEnd"/>
       <w:r>
-        <w:t xml:space="preserve"> sans modifié les originaux trouvé sur itch.io.</w:t>
+        <w:t xml:space="preserve"> animé sans modifié les originaux trouvé sur itch.io.</w:t>
       </w:r>
     </w:p>
     <w:p>
@@ -8710,12 +8707,18 @@
         <w:t xml:space="preserve">, </w:t>
       </w:r>
       <w:proofErr w:type="spellStart"/>
+      <w:r>
+        <w:rPr>
+          <w:color w:val="FF0000"/>
+        </w:rPr>
+        <w:t>décors</w:t>
+      </w:r>
       <w:proofErr w:type="gramStart"/>
       <w:r>
         <w:rPr>
           <w:color w:val="FF0000"/>
         </w:rPr>
-        <w:t>décors,sons</w:t>
+        <w:t>,sons</w:t>
       </w:r>
       <w:proofErr w:type="spellEnd"/>
       <w:proofErr w:type="gramEnd"/>
@@ -8815,15 +8818,7 @@
         <w:jc w:val="both"/>
       </w:pPr>
       <w:r>
-        <w:t xml:space="preserve">Il est possible d’utiliser des algorithmes existants (ex : A*) dans ce cas </w:t>
-      </w:r>
-      <w:proofErr w:type="gramStart"/>
-      <w:r>
-        <w:t>la expliquer</w:t>
-      </w:r>
-      <w:proofErr w:type="gramEnd"/>
-      <w:r>
-        <w:t xml:space="preserve"> la façon dont vous les avez utilisés/codés</w:t>
+        <w:t>Il est possible d’utiliser des algorithmes existants (ex : A*) dans ce cas la expliquer la façon dont vous les avez utilisés/codés</w:t>
       </w:r>
       <w:r>
         <w:t>.</w:t>
@@ -9325,14 +9320,12 @@
                 <w:rFonts w:ascii="Calibri" w:hAnsi="Calibri" w:cs="Calibri"/>
               </w:rPr>
             </w:pPr>
-            <w:proofErr w:type="spellStart"/>
             <w:r>
               <w:rPr>
                 <w:rFonts w:ascii="Calibri" w:hAnsi="Calibri" w:cs="Calibri"/>
               </w:rPr>
               <w:t>Sauthier</w:t>
             </w:r>
-            <w:proofErr w:type="spellEnd"/>
           </w:p>
         </w:tc>
         <w:tc>
@@ -9646,14 +9639,12 @@
                 <w:rFonts w:ascii="Calibri" w:hAnsi="Calibri" w:cs="Calibri"/>
               </w:rPr>
             </w:pPr>
-            <w:proofErr w:type="spellStart"/>
             <w:r>
               <w:rPr>
                 <w:rFonts w:ascii="Calibri" w:hAnsi="Calibri" w:cs="Calibri"/>
               </w:rPr>
               <w:t>Sauthier</w:t>
             </w:r>
-            <w:proofErr w:type="spellEnd"/>
           </w:p>
         </w:tc>
         <w:tc>
@@ -10603,7 +10594,7 @@
 </file>
 
 <file path=word/endnotes.xml><?xml version="1.0" encoding="utf-8"?>
-<w:endnotes xmlns:wpc="http://schemas.microsoft.com/office/word/2010/wordprocessingCanvas" xmlns:cx="http://schemas.microsoft.com/office/drawing/2014/chartex" xmlns:cx1="http://schemas.microsoft.com/office/drawing/2015/9/8/chartex" xmlns:cx2="http://schemas.microsoft.com/office/drawing/2015/10/21/chartex" xmlns:cx3="http://schemas.microsoft.com/office/drawing/2016/5/9/chartex" xmlns:cx4="http://schemas.microsoft.com/office/drawing/2016/5/10/chartex" xmlns:cx5="http://schemas.microsoft.com/office/drawing/2016/5/11/chartex" xmlns:cx6="http://schemas.microsoft.com/office/drawing/2016/5/12/chartex" xmlns:cx7="http://schemas.microsoft.com/office/drawing/2016/5/13/chartex" xmlns:cx8="http://schemas.microsoft.com/office/drawing/2016/5/14/chartex" xmlns:mc="http://schemas.openxmlformats.org/markup-compatibility/2006" xmlns:aink="http://schemas.microsoft.com/office/drawing/2016/ink" xmlns:am3d="http://schemas.microsoft.com/office/drawing/2017/model3d" xmlns:o="urn:schemas-microsoft-com:office:office" xmlns:r="http://schemas.openxmlformats.org/officeDocument/2006/relationships" xmlns:m="http://schemas.openxmlformats.org/officeDocument/2006/math" xmlns:v="urn:schemas-microsoft-com:vml" xmlns:wp14="http://schemas.microsoft.com/office/word/2010/wordprocessingDrawing" xmlns:wp="http://schemas.openxmlformats.org/drawingml/2006/wordprocessingDrawing" xmlns:w10="urn:schemas-microsoft-com:office:word" xmlns:w="http://schemas.openxmlformats.org/wordprocessingml/2006/main" xmlns:w14="http://schemas.microsoft.com/office/word/2010/wordml" xmlns:w15="http://schemas.microsoft.com/office/word/2012/wordml" xmlns:w16cid="http://schemas.microsoft.com/office/word/2016/wordml/cid" xmlns:w16se="http://schemas.microsoft.com/office/word/2015/wordml/symex" xmlns:wpg="http://schemas.microsoft.com/office/word/2010/wordprocessingGroup" xmlns:wpi="http://schemas.microsoft.com/office/word/2010/wordprocessingInk" xmlns:wne="http://schemas.microsoft.com/office/word/2006/wordml" xmlns:wps="http://schemas.microsoft.com/office/word/2010/wordprocessingShape" mc:Ignorable="w14 w15 w16se w16cid wp14">
+<w:endnotes xmlns:wpc="http://schemas.microsoft.com/office/word/2010/wordprocessingCanvas" xmlns:mc="http://schemas.openxmlformats.org/markup-compatibility/2006" xmlns:o="urn:schemas-microsoft-com:office:office" xmlns:r="http://schemas.openxmlformats.org/officeDocument/2006/relationships" xmlns:m="http://schemas.openxmlformats.org/officeDocument/2006/math" xmlns:v="urn:schemas-microsoft-com:vml" xmlns:wp14="http://schemas.microsoft.com/office/word/2010/wordprocessingDrawing" xmlns:wp="http://schemas.openxmlformats.org/drawingml/2006/wordprocessingDrawing" xmlns:w10="urn:schemas-microsoft-com:office:word" xmlns:w="http://schemas.openxmlformats.org/wordprocessingml/2006/main" xmlns:w14="http://schemas.microsoft.com/office/word/2010/wordml" xmlns:w15="http://schemas.microsoft.com/office/word/2012/wordml" xmlns:wpg="http://schemas.microsoft.com/office/word/2010/wordprocessingGroup" xmlns:wpi="http://schemas.microsoft.com/office/word/2010/wordprocessingInk" xmlns:wne="http://schemas.microsoft.com/office/word/2006/wordml" xmlns:wps="http://schemas.microsoft.com/office/word/2010/wordprocessingShape" mc:Ignorable="w14 w15 wp14">
   <w:endnote w:type="separator" w:id="-1">
     <w:p>
       <w:r>
@@ -10622,7 +10613,7 @@
 </file>
 
 <file path=word/footer1.xml><?xml version="1.0" encoding="utf-8"?>
-<w:ftr xmlns:wpc="http://schemas.microsoft.com/office/word/2010/wordprocessingCanvas" xmlns:cx="http://schemas.microsoft.com/office/drawing/2014/chartex" xmlns:cx1="http://schemas.microsoft.com/office/drawing/2015/9/8/chartex" xmlns:cx2="http://schemas.microsoft.com/office/drawing/2015/10/21/chartex" xmlns:cx3="http://schemas.microsoft.com/office/drawing/2016/5/9/chartex" xmlns:cx4="http://schemas.microsoft.com/office/drawing/2016/5/10/chartex" xmlns:cx5="http://schemas.microsoft.com/office/drawing/2016/5/11/chartex" xmlns:cx6="http://schemas.microsoft.com/office/drawing/2016/5/12/chartex" xmlns:cx7="http://schemas.microsoft.com/office/drawing/2016/5/13/chartex" xmlns:cx8="http://schemas.microsoft.com/office/drawing/2016/5/14/chartex" xmlns:mc="http://schemas.openxmlformats.org/markup-compatibility/2006" xmlns:aink="http://schemas.microsoft.com/office/drawing/2016/ink" xmlns:am3d="http://schemas.microsoft.com/office/drawing/2017/model3d" xmlns:o="urn:schemas-microsoft-com:office:office" xmlns:r="http://schemas.openxmlformats.org/officeDocument/2006/relationships" xmlns:m="http://schemas.openxmlformats.org/officeDocument/2006/math" xmlns:v="urn:schemas-microsoft-com:vml" xmlns:wp14="http://schemas.microsoft.com/office/word/2010/wordprocessingDrawing" xmlns:wp="http://schemas.openxmlformats.org/drawingml/2006/wordprocessingDrawing" xmlns:w10="urn:schemas-microsoft-com:office:word" xmlns:w="http://schemas.openxmlformats.org/wordprocessingml/2006/main" xmlns:w14="http://schemas.microsoft.com/office/word/2010/wordml" xmlns:w15="http://schemas.microsoft.com/office/word/2012/wordml" xmlns:w16cid="http://schemas.microsoft.com/office/word/2016/wordml/cid" xmlns:w16se="http://schemas.microsoft.com/office/word/2015/wordml/symex" xmlns:wpg="http://schemas.microsoft.com/office/word/2010/wordprocessingGroup" xmlns:wpi="http://schemas.microsoft.com/office/word/2010/wordprocessingInk" xmlns:wne="http://schemas.microsoft.com/office/word/2006/wordml" xmlns:wps="http://schemas.microsoft.com/office/word/2010/wordprocessingShape" mc:Ignorable="w14 w15 w16se w16cid wp14">
+<w:ftr xmlns:wpc="http://schemas.microsoft.com/office/word/2010/wordprocessingCanvas" xmlns:mc="http://schemas.openxmlformats.org/markup-compatibility/2006" xmlns:o="urn:schemas-microsoft-com:office:office" xmlns:r="http://schemas.openxmlformats.org/officeDocument/2006/relationships" xmlns:m="http://schemas.openxmlformats.org/officeDocument/2006/math" xmlns:v="urn:schemas-microsoft-com:vml" xmlns:wp14="http://schemas.microsoft.com/office/word/2010/wordprocessingDrawing" xmlns:wp="http://schemas.openxmlformats.org/drawingml/2006/wordprocessingDrawing" xmlns:w10="urn:schemas-microsoft-com:office:word" xmlns:w="http://schemas.openxmlformats.org/wordprocessingml/2006/main" xmlns:w14="http://schemas.microsoft.com/office/word/2010/wordml" xmlns:w15="http://schemas.microsoft.com/office/word/2012/wordml" xmlns:wpg="http://schemas.microsoft.com/office/word/2010/wordprocessingGroup" xmlns:wpi="http://schemas.microsoft.com/office/word/2010/wordprocessingInk" xmlns:wne="http://schemas.microsoft.com/office/word/2006/wordml" xmlns:wps="http://schemas.microsoft.com/office/word/2010/wordprocessingShape" mc:Ignorable="w14 w15 wp14">
   <w:p>
     <w:pPr>
       <w:pStyle w:val="Pieddepage"/>
@@ -10660,7 +10651,7 @@
 </file>
 
 <file path=word/footer2.xml><?xml version="1.0" encoding="utf-8"?>
-<w:ftr xmlns:wpc="http://schemas.microsoft.com/office/word/2010/wordprocessingCanvas" xmlns:cx="http://schemas.microsoft.com/office/drawing/2014/chartex" xmlns:cx1="http://schemas.microsoft.com/office/drawing/2015/9/8/chartex" xmlns:cx2="http://schemas.microsoft.com/office/drawing/2015/10/21/chartex" xmlns:cx3="http://schemas.microsoft.com/office/drawing/2016/5/9/chartex" xmlns:cx4="http://schemas.microsoft.com/office/drawing/2016/5/10/chartex" xmlns:cx5="http://schemas.microsoft.com/office/drawing/2016/5/11/chartex" xmlns:cx6="http://schemas.microsoft.com/office/drawing/2016/5/12/chartex" xmlns:cx7="http://schemas.microsoft.com/office/drawing/2016/5/13/chartex" xmlns:cx8="http://schemas.microsoft.com/office/drawing/2016/5/14/chartex" xmlns:mc="http://schemas.openxmlformats.org/markup-compatibility/2006" xmlns:aink="http://schemas.microsoft.com/office/drawing/2016/ink" xmlns:am3d="http://schemas.microsoft.com/office/drawing/2017/model3d" xmlns:o="urn:schemas-microsoft-com:office:office" xmlns:r="http://schemas.openxmlformats.org/officeDocument/2006/relationships" xmlns:m="http://schemas.openxmlformats.org/officeDocument/2006/math" xmlns:v="urn:schemas-microsoft-com:vml" xmlns:wp14="http://schemas.microsoft.com/office/word/2010/wordprocessingDrawing" xmlns:wp="http://schemas.openxmlformats.org/drawingml/2006/wordprocessingDrawing" xmlns:w10="urn:schemas-microsoft-com:office:word" xmlns:w="http://schemas.openxmlformats.org/wordprocessingml/2006/main" xmlns:w14="http://schemas.microsoft.com/office/word/2010/wordml" xmlns:w15="http://schemas.microsoft.com/office/word/2012/wordml" xmlns:w16cid="http://schemas.microsoft.com/office/word/2016/wordml/cid" xmlns:w16se="http://schemas.microsoft.com/office/word/2015/wordml/symex" xmlns:wpg="http://schemas.microsoft.com/office/word/2010/wordprocessingGroup" xmlns:wpi="http://schemas.microsoft.com/office/word/2010/wordprocessingInk" xmlns:wne="http://schemas.microsoft.com/office/word/2006/wordml" xmlns:wps="http://schemas.microsoft.com/office/word/2010/wordprocessingShape" mc:Ignorable="w14 w15 w16se w16cid wp14">
+<w:ftr xmlns:wpc="http://schemas.microsoft.com/office/word/2010/wordprocessingCanvas" xmlns:mc="http://schemas.openxmlformats.org/markup-compatibility/2006" xmlns:o="urn:schemas-microsoft-com:office:office" xmlns:r="http://schemas.openxmlformats.org/officeDocument/2006/relationships" xmlns:m="http://schemas.openxmlformats.org/officeDocument/2006/math" xmlns:v="urn:schemas-microsoft-com:vml" xmlns:wp14="http://schemas.microsoft.com/office/word/2010/wordprocessingDrawing" xmlns:wp="http://schemas.openxmlformats.org/drawingml/2006/wordprocessingDrawing" xmlns:w10="urn:schemas-microsoft-com:office:word" xmlns:w="http://schemas.openxmlformats.org/wordprocessingml/2006/main" xmlns:w14="http://schemas.microsoft.com/office/word/2010/wordml" xmlns:w15="http://schemas.microsoft.com/office/word/2012/wordml" xmlns:wpg="http://schemas.microsoft.com/office/word/2010/wordprocessingGroup" xmlns:wpi="http://schemas.microsoft.com/office/word/2010/wordprocessingInk" xmlns:wne="http://schemas.microsoft.com/office/word/2006/wordml" xmlns:wps="http://schemas.microsoft.com/office/word/2010/wordprocessingShape" mc:Ignorable="w14 w15 wp14">
   <w:p>
     <w:pPr>
       <w:pStyle w:val="Pieddepage"/>
@@ -10692,7 +10683,7 @@
         <w:rStyle w:val="Numrodepage"/>
         <w:noProof/>
       </w:rPr>
-      <w:t>4</w:t>
+      <w:t>17</w:t>
     </w:r>
     <w:r>
       <w:rPr>
@@ -10711,7 +10702,7 @@
 </file>
 
 <file path=word/footer3.xml><?xml version="1.0" encoding="utf-8"?>
-<w:ftr xmlns:wpc="http://schemas.microsoft.com/office/word/2010/wordprocessingCanvas" xmlns:cx="http://schemas.microsoft.com/office/drawing/2014/chartex" xmlns:cx1="http://schemas.microsoft.com/office/drawing/2015/9/8/chartex" xmlns:cx2="http://schemas.microsoft.com/office/drawing/2015/10/21/chartex" xmlns:cx3="http://schemas.microsoft.com/office/drawing/2016/5/9/chartex" xmlns:cx4="http://schemas.microsoft.com/office/drawing/2016/5/10/chartex" xmlns:cx5="http://schemas.microsoft.com/office/drawing/2016/5/11/chartex" xmlns:cx6="http://schemas.microsoft.com/office/drawing/2016/5/12/chartex" xmlns:cx7="http://schemas.microsoft.com/office/drawing/2016/5/13/chartex" xmlns:cx8="http://schemas.microsoft.com/office/drawing/2016/5/14/chartex" xmlns:mc="http://schemas.openxmlformats.org/markup-compatibility/2006" xmlns:aink="http://schemas.microsoft.com/office/drawing/2016/ink" xmlns:am3d="http://schemas.microsoft.com/office/drawing/2017/model3d" xmlns:o="urn:schemas-microsoft-com:office:office" xmlns:r="http://schemas.openxmlformats.org/officeDocument/2006/relationships" xmlns:m="http://schemas.openxmlformats.org/officeDocument/2006/math" xmlns:v="urn:schemas-microsoft-com:vml" xmlns:wp14="http://schemas.microsoft.com/office/word/2010/wordprocessingDrawing" xmlns:wp="http://schemas.openxmlformats.org/drawingml/2006/wordprocessingDrawing" xmlns:w10="urn:schemas-microsoft-com:office:word" xmlns:w="http://schemas.openxmlformats.org/wordprocessingml/2006/main" xmlns:w14="http://schemas.microsoft.com/office/word/2010/wordml" xmlns:w15="http://schemas.microsoft.com/office/word/2012/wordml" xmlns:w16cid="http://schemas.microsoft.com/office/word/2016/wordml/cid" xmlns:w16se="http://schemas.microsoft.com/office/word/2015/wordml/symex" xmlns:wpg="http://schemas.microsoft.com/office/word/2010/wordprocessingGroup" xmlns:wpi="http://schemas.microsoft.com/office/word/2010/wordprocessingInk" xmlns:wne="http://schemas.microsoft.com/office/word/2006/wordml" xmlns:wps="http://schemas.microsoft.com/office/word/2010/wordprocessingShape" mc:Ignorable="w14 w15 w16se w16cid wp14">
+<w:ftr xmlns:wpc="http://schemas.microsoft.com/office/word/2010/wordprocessingCanvas" xmlns:mc="http://schemas.openxmlformats.org/markup-compatibility/2006" xmlns:o="urn:schemas-microsoft-com:office:office" xmlns:r="http://schemas.openxmlformats.org/officeDocument/2006/relationships" xmlns:m="http://schemas.openxmlformats.org/officeDocument/2006/math" xmlns:v="urn:schemas-microsoft-com:vml" xmlns:wp14="http://schemas.microsoft.com/office/word/2010/wordprocessingDrawing" xmlns:wp="http://schemas.openxmlformats.org/drawingml/2006/wordprocessingDrawing" xmlns:w10="urn:schemas-microsoft-com:office:word" xmlns:w="http://schemas.openxmlformats.org/wordprocessingml/2006/main" xmlns:w14="http://schemas.microsoft.com/office/word/2010/wordml" xmlns:w15="http://schemas.microsoft.com/office/word/2012/wordml" xmlns:wpg="http://schemas.microsoft.com/office/word/2010/wordprocessingGroup" xmlns:wpi="http://schemas.microsoft.com/office/word/2010/wordprocessingInk" xmlns:wne="http://schemas.microsoft.com/office/word/2006/wordml" xmlns:wps="http://schemas.microsoft.com/office/word/2010/wordprocessingShape" mc:Ignorable="w14 w15 wp14">
   <w:p>
     <w:pPr>
       <w:pStyle w:val="Pieddepage"/>
@@ -10721,7 +10712,7 @@
 </file>
 
 <file path=word/footnotes.xml><?xml version="1.0" encoding="utf-8"?>
-<w:footnotes xmlns:wpc="http://schemas.microsoft.com/office/word/2010/wordprocessingCanvas" xmlns:cx="http://schemas.microsoft.com/office/drawing/2014/chartex" xmlns:cx1="http://schemas.microsoft.com/office/drawing/2015/9/8/chartex" xmlns:cx2="http://schemas.microsoft.com/office/drawing/2015/10/21/chartex" xmlns:cx3="http://schemas.microsoft.com/office/drawing/2016/5/9/chartex" xmlns:cx4="http://schemas.microsoft.com/office/drawing/2016/5/10/chartex" xmlns:cx5="http://schemas.microsoft.com/office/drawing/2016/5/11/chartex" xmlns:cx6="http://schemas.microsoft.com/office/drawing/2016/5/12/chartex" xmlns:cx7="http://schemas.microsoft.com/office/drawing/2016/5/13/chartex" xmlns:cx8="http://schemas.microsoft.com/office/drawing/2016/5/14/chartex" xmlns:mc="http://schemas.openxmlformats.org/markup-compatibility/2006" xmlns:aink="http://schemas.microsoft.com/office/drawing/2016/ink" xmlns:am3d="http://schemas.microsoft.com/office/drawing/2017/model3d" xmlns:o="urn:schemas-microsoft-com:office:office" xmlns:r="http://schemas.openxmlformats.org/officeDocument/2006/relationships" xmlns:m="http://schemas.openxmlformats.org/officeDocument/2006/math" xmlns:v="urn:schemas-microsoft-com:vml" xmlns:wp14="http://schemas.microsoft.com/office/word/2010/wordprocessingDrawing" xmlns:wp="http://schemas.openxmlformats.org/drawingml/2006/wordprocessingDrawing" xmlns:w10="urn:schemas-microsoft-com:office:word" xmlns:w="http://schemas.openxmlformats.org/wordprocessingml/2006/main" xmlns:w14="http://schemas.microsoft.com/office/word/2010/wordml" xmlns:w15="http://schemas.microsoft.com/office/word/2012/wordml" xmlns:w16cid="http://schemas.microsoft.com/office/word/2016/wordml/cid" xmlns:w16se="http://schemas.microsoft.com/office/word/2015/wordml/symex" xmlns:wpg="http://schemas.microsoft.com/office/word/2010/wordprocessingGroup" xmlns:wpi="http://schemas.microsoft.com/office/word/2010/wordprocessingInk" xmlns:wne="http://schemas.microsoft.com/office/word/2006/wordml" xmlns:wps="http://schemas.microsoft.com/office/word/2010/wordprocessingShape" mc:Ignorable="w14 w15 w16se w16cid wp14">
+<w:footnotes xmlns:wpc="http://schemas.microsoft.com/office/word/2010/wordprocessingCanvas" xmlns:mc="http://schemas.openxmlformats.org/markup-compatibility/2006" xmlns:o="urn:schemas-microsoft-com:office:office" xmlns:r="http://schemas.openxmlformats.org/officeDocument/2006/relationships" xmlns:m="http://schemas.openxmlformats.org/officeDocument/2006/math" xmlns:v="urn:schemas-microsoft-com:vml" xmlns:wp14="http://schemas.microsoft.com/office/word/2010/wordprocessingDrawing" xmlns:wp="http://schemas.openxmlformats.org/drawingml/2006/wordprocessingDrawing" xmlns:w10="urn:schemas-microsoft-com:office:word" xmlns:w="http://schemas.openxmlformats.org/wordprocessingml/2006/main" xmlns:w14="http://schemas.microsoft.com/office/word/2010/wordml" xmlns:w15="http://schemas.microsoft.com/office/word/2012/wordml" xmlns:wpg="http://schemas.microsoft.com/office/word/2010/wordprocessingGroup" xmlns:wpi="http://schemas.microsoft.com/office/word/2010/wordprocessingInk" xmlns:wne="http://schemas.microsoft.com/office/word/2006/wordml" xmlns:wps="http://schemas.microsoft.com/office/word/2010/wordprocessingShape" mc:Ignorable="w14 w15 wp14">
   <w:footnote w:type="separator" w:id="-1">
     <w:p>
       <w:r>
@@ -10740,7 +10731,7 @@
 </file>
 
 <file path=word/header1.xml><?xml version="1.0" encoding="utf-8"?>
-<w:hdr xmlns:wpc="http://schemas.microsoft.com/office/word/2010/wordprocessingCanvas" xmlns:cx="http://schemas.microsoft.com/office/drawing/2014/chartex" xmlns:cx1="http://schemas.microsoft.com/office/drawing/2015/9/8/chartex" xmlns:cx2="http://schemas.microsoft.com/office/drawing/2015/10/21/chartex" xmlns:cx3="http://schemas.microsoft.com/office/drawing/2016/5/9/chartex" xmlns:cx4="http://schemas.microsoft.com/office/drawing/2016/5/10/chartex" xmlns:cx5="http://schemas.microsoft.com/office/drawing/2016/5/11/chartex" xmlns:cx6="http://schemas.microsoft.com/office/drawing/2016/5/12/chartex" xmlns:cx7="http://schemas.microsoft.com/office/drawing/2016/5/13/chartex" xmlns:cx8="http://schemas.microsoft.com/office/drawing/2016/5/14/chartex" xmlns:mc="http://schemas.openxmlformats.org/markup-compatibility/2006" xmlns:aink="http://schemas.microsoft.com/office/drawing/2016/ink" xmlns:am3d="http://schemas.microsoft.com/office/drawing/2017/model3d" xmlns:o="urn:schemas-microsoft-com:office:office" xmlns:r="http://schemas.openxmlformats.org/officeDocument/2006/relationships" xmlns:m="http://schemas.openxmlformats.org/officeDocument/2006/math" xmlns:v="urn:schemas-microsoft-com:vml" xmlns:wp14="http://schemas.microsoft.com/office/word/2010/wordprocessingDrawing" xmlns:wp="http://schemas.openxmlformats.org/drawingml/2006/wordprocessingDrawing" xmlns:w10="urn:schemas-microsoft-com:office:word" xmlns:w="http://schemas.openxmlformats.org/wordprocessingml/2006/main" xmlns:w14="http://schemas.microsoft.com/office/word/2010/wordml" xmlns:w15="http://schemas.microsoft.com/office/word/2012/wordml" xmlns:w16cid="http://schemas.microsoft.com/office/word/2016/wordml/cid" xmlns:w16se="http://schemas.microsoft.com/office/word/2015/wordml/symex" xmlns:wpg="http://schemas.microsoft.com/office/word/2010/wordprocessingGroup" xmlns:wpi="http://schemas.microsoft.com/office/word/2010/wordprocessingInk" xmlns:wne="http://schemas.microsoft.com/office/word/2006/wordml" xmlns:wps="http://schemas.microsoft.com/office/word/2010/wordprocessingShape" mc:Ignorable="w14 w15 w16se w16cid wp14">
+<w:hdr xmlns:wpc="http://schemas.microsoft.com/office/word/2010/wordprocessingCanvas" xmlns:mc="http://schemas.openxmlformats.org/markup-compatibility/2006" xmlns:o="urn:schemas-microsoft-com:office:office" xmlns:r="http://schemas.openxmlformats.org/officeDocument/2006/relationships" xmlns:m="http://schemas.openxmlformats.org/officeDocument/2006/math" xmlns:v="urn:schemas-microsoft-com:vml" xmlns:wp14="http://schemas.microsoft.com/office/word/2010/wordprocessingDrawing" xmlns:wp="http://schemas.openxmlformats.org/drawingml/2006/wordprocessingDrawing" xmlns:w10="urn:schemas-microsoft-com:office:word" xmlns:w="http://schemas.openxmlformats.org/wordprocessingml/2006/main" xmlns:w14="http://schemas.microsoft.com/office/word/2010/wordml" xmlns:w15="http://schemas.microsoft.com/office/word/2012/wordml" xmlns:wpg="http://schemas.microsoft.com/office/word/2010/wordprocessingGroup" xmlns:wpi="http://schemas.microsoft.com/office/word/2010/wordprocessingInk" xmlns:wne="http://schemas.microsoft.com/office/word/2006/wordml" xmlns:wps="http://schemas.microsoft.com/office/word/2010/wordprocessingShape" mc:Ignorable="w14 w15 wp14">
   <w:p>
     <w:pPr>
       <w:pStyle w:val="En-tte"/>
@@ -10750,7 +10741,7 @@
 </file>
 
 <file path=word/header2.xml><?xml version="1.0" encoding="utf-8"?>
-<w:hdr xmlns:wpc="http://schemas.microsoft.com/office/word/2010/wordprocessingCanvas" xmlns:cx="http://schemas.microsoft.com/office/drawing/2014/chartex" xmlns:cx1="http://schemas.microsoft.com/office/drawing/2015/9/8/chartex" xmlns:cx2="http://schemas.microsoft.com/office/drawing/2015/10/21/chartex" xmlns:cx3="http://schemas.microsoft.com/office/drawing/2016/5/9/chartex" xmlns:cx4="http://schemas.microsoft.com/office/drawing/2016/5/10/chartex" xmlns:cx5="http://schemas.microsoft.com/office/drawing/2016/5/11/chartex" xmlns:cx6="http://schemas.microsoft.com/office/drawing/2016/5/12/chartex" xmlns:cx7="http://schemas.microsoft.com/office/drawing/2016/5/13/chartex" xmlns:cx8="http://schemas.microsoft.com/office/drawing/2016/5/14/chartex" xmlns:mc="http://schemas.openxmlformats.org/markup-compatibility/2006" xmlns:aink="http://schemas.microsoft.com/office/drawing/2016/ink" xmlns:am3d="http://schemas.microsoft.com/office/drawing/2017/model3d" xmlns:o="urn:schemas-microsoft-com:office:office" xmlns:r="http://schemas.openxmlformats.org/officeDocument/2006/relationships" xmlns:m="http://schemas.openxmlformats.org/officeDocument/2006/math" xmlns:v="urn:schemas-microsoft-com:vml" xmlns:wp14="http://schemas.microsoft.com/office/word/2010/wordprocessingDrawing" xmlns:wp="http://schemas.openxmlformats.org/drawingml/2006/wordprocessingDrawing" xmlns:w10="urn:schemas-microsoft-com:office:word" xmlns:w="http://schemas.openxmlformats.org/wordprocessingml/2006/main" xmlns:w14="http://schemas.microsoft.com/office/word/2010/wordml" xmlns:w15="http://schemas.microsoft.com/office/word/2012/wordml" xmlns:w16cid="http://schemas.microsoft.com/office/word/2016/wordml/cid" xmlns:w16se="http://schemas.microsoft.com/office/word/2015/wordml/symex" xmlns:wpg="http://schemas.microsoft.com/office/word/2010/wordprocessingGroup" xmlns:wpi="http://schemas.microsoft.com/office/word/2010/wordprocessingInk" xmlns:wne="http://schemas.microsoft.com/office/word/2006/wordml" xmlns:wps="http://schemas.microsoft.com/office/word/2010/wordprocessingShape" mc:Ignorable="w14 w15 w16se w16cid wp14">
+<w:hdr xmlns:wpc="http://schemas.microsoft.com/office/word/2010/wordprocessingCanvas" xmlns:mc="http://schemas.openxmlformats.org/markup-compatibility/2006" xmlns:o="urn:schemas-microsoft-com:office:office" xmlns:r="http://schemas.openxmlformats.org/officeDocument/2006/relationships" xmlns:m="http://schemas.openxmlformats.org/officeDocument/2006/math" xmlns:v="urn:schemas-microsoft-com:vml" xmlns:wp14="http://schemas.microsoft.com/office/word/2010/wordprocessingDrawing" xmlns:wp="http://schemas.openxmlformats.org/drawingml/2006/wordprocessingDrawing" xmlns:w10="urn:schemas-microsoft-com:office:word" xmlns:w="http://schemas.openxmlformats.org/wordprocessingml/2006/main" xmlns:w14="http://schemas.microsoft.com/office/word/2010/wordml" xmlns:w15="http://schemas.microsoft.com/office/word/2012/wordml" xmlns:wpg="http://schemas.microsoft.com/office/word/2010/wordprocessingGroup" xmlns:wpi="http://schemas.microsoft.com/office/word/2010/wordprocessingInk" xmlns:wne="http://schemas.microsoft.com/office/word/2006/wordml" xmlns:wps="http://schemas.microsoft.com/office/word/2010/wordprocessingShape" mc:Ignorable="w14 w15 wp14">
   <w:tbl>
     <w:tblPr>
       <w:tblW w:w="9970" w:type="dxa"/>
@@ -11179,7 +11170,7 @@
 </file>
 
 <file path=word/header3.xml><?xml version="1.0" encoding="utf-8"?>
-<w:hdr xmlns:wpc="http://schemas.microsoft.com/office/word/2010/wordprocessingCanvas" xmlns:cx="http://schemas.microsoft.com/office/drawing/2014/chartex" xmlns:cx1="http://schemas.microsoft.com/office/drawing/2015/9/8/chartex" xmlns:cx2="http://schemas.microsoft.com/office/drawing/2015/10/21/chartex" xmlns:cx3="http://schemas.microsoft.com/office/drawing/2016/5/9/chartex" xmlns:cx4="http://schemas.microsoft.com/office/drawing/2016/5/10/chartex" xmlns:cx5="http://schemas.microsoft.com/office/drawing/2016/5/11/chartex" xmlns:cx6="http://schemas.microsoft.com/office/drawing/2016/5/12/chartex" xmlns:cx7="http://schemas.microsoft.com/office/drawing/2016/5/13/chartex" xmlns:cx8="http://schemas.microsoft.com/office/drawing/2016/5/14/chartex" xmlns:mc="http://schemas.openxmlformats.org/markup-compatibility/2006" xmlns:aink="http://schemas.microsoft.com/office/drawing/2016/ink" xmlns:am3d="http://schemas.microsoft.com/office/drawing/2017/model3d" xmlns:o="urn:schemas-microsoft-com:office:office" xmlns:r="http://schemas.openxmlformats.org/officeDocument/2006/relationships" xmlns:m="http://schemas.openxmlformats.org/officeDocument/2006/math" xmlns:v="urn:schemas-microsoft-com:vml" xmlns:wp14="http://schemas.microsoft.com/office/word/2010/wordprocessingDrawing" xmlns:wp="http://schemas.openxmlformats.org/drawingml/2006/wordprocessingDrawing" xmlns:w10="urn:schemas-microsoft-com:office:word" xmlns:w="http://schemas.openxmlformats.org/wordprocessingml/2006/main" xmlns:w14="http://schemas.microsoft.com/office/word/2010/wordml" xmlns:w15="http://schemas.microsoft.com/office/word/2012/wordml" xmlns:w16cid="http://schemas.microsoft.com/office/word/2016/wordml/cid" xmlns:w16se="http://schemas.microsoft.com/office/word/2015/wordml/symex" xmlns:wpg="http://schemas.microsoft.com/office/word/2010/wordprocessingGroup" xmlns:wpi="http://schemas.microsoft.com/office/word/2010/wordprocessingInk" xmlns:wne="http://schemas.microsoft.com/office/word/2006/wordml" xmlns:wps="http://schemas.microsoft.com/office/word/2010/wordprocessingShape" mc:Ignorable="w14 w15 w16se w16cid wp14">
+<w:hdr xmlns:wpc="http://schemas.microsoft.com/office/word/2010/wordprocessingCanvas" xmlns:mc="http://schemas.openxmlformats.org/markup-compatibility/2006" xmlns:o="urn:schemas-microsoft-com:office:office" xmlns:r="http://schemas.openxmlformats.org/officeDocument/2006/relationships" xmlns:m="http://schemas.openxmlformats.org/officeDocument/2006/math" xmlns:v="urn:schemas-microsoft-com:vml" xmlns:wp14="http://schemas.microsoft.com/office/word/2010/wordprocessingDrawing" xmlns:wp="http://schemas.openxmlformats.org/drawingml/2006/wordprocessingDrawing" xmlns:w10="urn:schemas-microsoft-com:office:word" xmlns:w="http://schemas.openxmlformats.org/wordprocessingml/2006/main" xmlns:w14="http://schemas.microsoft.com/office/word/2010/wordml" xmlns:w15="http://schemas.microsoft.com/office/word/2012/wordml" xmlns:wpg="http://schemas.microsoft.com/office/word/2010/wordprocessingGroup" xmlns:wpi="http://schemas.microsoft.com/office/word/2010/wordprocessingInk" xmlns:wne="http://schemas.microsoft.com/office/word/2006/wordml" xmlns:wps="http://schemas.microsoft.com/office/word/2010/wordprocessingShape" mc:Ignorable="w14 w15 wp14">
   <w:p>
     <w:pPr>
       <w:pStyle w:val="En-tte"/>
@@ -11189,8 +11180,8 @@
 </file>
 
 <file path=word/numbering.xml><?xml version="1.0" encoding="utf-8"?>
-<w:numbering xmlns:wpc="http://schemas.microsoft.com/office/word/2010/wordprocessingCanvas" xmlns:cx="http://schemas.microsoft.com/office/drawing/2014/chartex" xmlns:cx1="http://schemas.microsoft.com/office/drawing/2015/9/8/chartex" xmlns:cx2="http://schemas.microsoft.com/office/drawing/2015/10/21/chartex" xmlns:cx3="http://schemas.microsoft.com/office/drawing/2016/5/9/chartex" xmlns:cx4="http://schemas.microsoft.com/office/drawing/2016/5/10/chartex" xmlns:cx5="http://schemas.microsoft.com/office/drawing/2016/5/11/chartex" xmlns:cx6="http://schemas.microsoft.com/office/drawing/2016/5/12/chartex" xmlns:cx7="http://schemas.microsoft.com/office/drawing/2016/5/13/chartex" xmlns:cx8="http://schemas.microsoft.com/office/drawing/2016/5/14/chartex" xmlns:mc="http://schemas.openxmlformats.org/markup-compatibility/2006" xmlns:aink="http://schemas.microsoft.com/office/drawing/2016/ink" xmlns:am3d="http://schemas.microsoft.com/office/drawing/2017/model3d" xmlns:o="urn:schemas-microsoft-com:office:office" xmlns:r="http://schemas.openxmlformats.org/officeDocument/2006/relationships" xmlns:m="http://schemas.openxmlformats.org/officeDocument/2006/math" xmlns:v="urn:schemas-microsoft-com:vml" xmlns:wp14="http://schemas.microsoft.com/office/word/2010/wordprocessingDrawing" xmlns:wp="http://schemas.openxmlformats.org/drawingml/2006/wordprocessingDrawing" xmlns:w10="urn:schemas-microsoft-com:office:word" xmlns:w="http://schemas.openxmlformats.org/wordprocessingml/2006/main" xmlns:w14="http://schemas.microsoft.com/office/word/2010/wordml" xmlns:w15="http://schemas.microsoft.com/office/word/2012/wordml" xmlns:w16cid="http://schemas.microsoft.com/office/word/2016/wordml/cid" xmlns:w16se="http://schemas.microsoft.com/office/word/2015/wordml/symex" xmlns:wpg="http://schemas.microsoft.com/office/word/2010/wordprocessingGroup" xmlns:wpi="http://schemas.microsoft.com/office/word/2010/wordprocessingInk" xmlns:wne="http://schemas.microsoft.com/office/word/2006/wordml" xmlns:wps="http://schemas.microsoft.com/office/word/2010/wordprocessingShape" mc:Ignorable="w14 w15 w16se w16cid wp14">
-  <w:abstractNum w:abstractNumId="0" w15:restartNumberingAfterBreak="0">
+<w:numbering xmlns:wpc="http://schemas.microsoft.com/office/word/2010/wordprocessingCanvas" xmlns:mc="http://schemas.openxmlformats.org/markup-compatibility/2006" xmlns:o="urn:schemas-microsoft-com:office:office" xmlns:r="http://schemas.openxmlformats.org/officeDocument/2006/relationships" xmlns:m="http://schemas.openxmlformats.org/officeDocument/2006/math" xmlns:v="urn:schemas-microsoft-com:vml" xmlns:wp14="http://schemas.microsoft.com/office/word/2010/wordprocessingDrawing" xmlns:wp="http://schemas.openxmlformats.org/drawingml/2006/wordprocessingDrawing" xmlns:w10="urn:schemas-microsoft-com:office:word" xmlns:w="http://schemas.openxmlformats.org/wordprocessingml/2006/main" xmlns:w14="http://schemas.microsoft.com/office/word/2010/wordml" xmlns:w15="http://schemas.microsoft.com/office/word/2012/wordml" xmlns:wpg="http://schemas.microsoft.com/office/word/2010/wordprocessingGroup" xmlns:wpi="http://schemas.microsoft.com/office/word/2010/wordprocessingInk" xmlns:wne="http://schemas.microsoft.com/office/word/2006/wordml" xmlns:wps="http://schemas.microsoft.com/office/word/2010/wordprocessingShape" mc:Ignorable="w14 w15 wp14">
+  <w:abstractNum w:abstractNumId="0">
     <w:nsid w:val="06581628"/>
     <w:multiLevelType w:val="hybridMultilevel"/>
     <w:tmpl w:val="64F0A420"/>
@@ -11330,7 +11321,7 @@
       </w:rPr>
     </w:lvl>
   </w:abstractNum>
-  <w:abstractNum w:abstractNumId="1" w15:restartNumberingAfterBreak="0">
+  <w:abstractNum w:abstractNumId="1">
     <w:nsid w:val="06B455F1"/>
     <w:multiLevelType w:val="hybridMultilevel"/>
     <w:tmpl w:val="D676E838"/>
@@ -11470,7 +11461,7 @@
       </w:rPr>
     </w:lvl>
   </w:abstractNum>
-  <w:abstractNum w:abstractNumId="2" w15:restartNumberingAfterBreak="0">
+  <w:abstractNum w:abstractNumId="2">
     <w:nsid w:val="0B893CB3"/>
     <w:multiLevelType w:val="hybridMultilevel"/>
     <w:tmpl w:val="A7ECBB76"/>
@@ -11610,7 +11601,7 @@
       </w:rPr>
     </w:lvl>
   </w:abstractNum>
-  <w:abstractNum w:abstractNumId="3" w15:restartNumberingAfterBreak="0">
+  <w:abstractNum w:abstractNumId="3">
     <w:nsid w:val="0BE50492"/>
     <w:multiLevelType w:val="hybridMultilevel"/>
     <w:tmpl w:val="15163B92"/>
@@ -11749,7 +11740,7 @@
       </w:rPr>
     </w:lvl>
   </w:abstractNum>
-  <w:abstractNum w:abstractNumId="4" w15:restartNumberingAfterBreak="0">
+  <w:abstractNum w:abstractNumId="4">
     <w:nsid w:val="14B2334D"/>
     <w:multiLevelType w:val="multilevel"/>
     <w:tmpl w:val="E40E9964"/>
@@ -11888,7 +11879,7 @@
       </w:rPr>
     </w:lvl>
   </w:abstractNum>
-  <w:abstractNum w:abstractNumId="5" w15:restartNumberingAfterBreak="0">
+  <w:abstractNum w:abstractNumId="5">
     <w:nsid w:val="19F1666A"/>
     <w:multiLevelType w:val="multilevel"/>
     <w:tmpl w:val="EBD6F37C"/>
@@ -12029,7 +12020,7 @@
       </w:rPr>
     </w:lvl>
   </w:abstractNum>
-  <w:abstractNum w:abstractNumId="6" w15:restartNumberingAfterBreak="0">
+  <w:abstractNum w:abstractNumId="6">
     <w:nsid w:val="203A7ABA"/>
     <w:multiLevelType w:val="hybridMultilevel"/>
     <w:tmpl w:val="08E48A80"/>
@@ -12142,7 +12133,7 @@
       </w:rPr>
     </w:lvl>
   </w:abstractNum>
-  <w:abstractNum w:abstractNumId="7" w15:restartNumberingAfterBreak="0">
+  <w:abstractNum w:abstractNumId="7">
     <w:nsid w:val="2B9361BC"/>
     <w:multiLevelType w:val="hybridMultilevel"/>
     <w:tmpl w:val="E0FEFA10"/>
@@ -12282,7 +12273,7 @@
       </w:rPr>
     </w:lvl>
   </w:abstractNum>
-  <w:abstractNum w:abstractNumId="8" w15:restartNumberingAfterBreak="0">
+  <w:abstractNum w:abstractNumId="8">
     <w:nsid w:val="30B26293"/>
     <w:multiLevelType w:val="hybridMultilevel"/>
     <w:tmpl w:val="6382CA62"/>
@@ -12422,7 +12413,7 @@
       </w:rPr>
     </w:lvl>
   </w:abstractNum>
-  <w:abstractNum w:abstractNumId="9" w15:restartNumberingAfterBreak="0">
+  <w:abstractNum w:abstractNumId="9">
     <w:nsid w:val="382C1EA5"/>
     <w:multiLevelType w:val="hybridMultilevel"/>
     <w:tmpl w:val="3C76D7C0"/>
@@ -12561,7 +12552,7 @@
       </w:rPr>
     </w:lvl>
   </w:abstractNum>
-  <w:abstractNum w:abstractNumId="10" w15:restartNumberingAfterBreak="0">
+  <w:abstractNum w:abstractNumId="10">
     <w:nsid w:val="3C40256D"/>
     <w:multiLevelType w:val="hybridMultilevel"/>
     <w:tmpl w:val="227A1414"/>
@@ -12674,7 +12665,7 @@
       </w:rPr>
     </w:lvl>
   </w:abstractNum>
-  <w:abstractNum w:abstractNumId="11" w15:restartNumberingAfterBreak="0">
+  <w:abstractNum w:abstractNumId="11">
     <w:nsid w:val="441807CE"/>
     <w:multiLevelType w:val="hybridMultilevel"/>
     <w:tmpl w:val="35A2E36E"/>
@@ -12814,7 +12805,7 @@
       </w:rPr>
     </w:lvl>
   </w:abstractNum>
-  <w:abstractNum w:abstractNumId="12" w15:restartNumberingAfterBreak="0">
+  <w:abstractNum w:abstractNumId="12">
     <w:nsid w:val="4E2076F2"/>
     <w:multiLevelType w:val="hybridMultilevel"/>
     <w:tmpl w:val="6E9CE5DA"/>
@@ -12953,7 +12944,7 @@
       </w:rPr>
     </w:lvl>
   </w:abstractNum>
-  <w:abstractNum w:abstractNumId="13" w15:restartNumberingAfterBreak="0">
+  <w:abstractNum w:abstractNumId="13">
     <w:nsid w:val="55D525BB"/>
     <w:multiLevelType w:val="multilevel"/>
     <w:tmpl w:val="0690425C"/>
@@ -13102,7 +13093,7 @@
       </w:rPr>
     </w:lvl>
   </w:abstractNum>
-  <w:abstractNum w:abstractNumId="14" w15:restartNumberingAfterBreak="0">
+  <w:abstractNum w:abstractNumId="14">
     <w:nsid w:val="56217987"/>
     <w:multiLevelType w:val="hybridMultilevel"/>
     <w:tmpl w:val="C700EF9A"/>
@@ -13239,7 +13230,7 @@
       </w:rPr>
     </w:lvl>
   </w:abstractNum>
-  <w:abstractNum w:abstractNumId="15" w15:restartNumberingAfterBreak="0">
+  <w:abstractNum w:abstractNumId="15">
     <w:nsid w:val="58271280"/>
     <w:multiLevelType w:val="hybridMultilevel"/>
     <w:tmpl w:val="D592C1AC"/>
@@ -13379,7 +13370,7 @@
       </w:rPr>
     </w:lvl>
   </w:abstractNum>
-  <w:abstractNum w:abstractNumId="16" w15:restartNumberingAfterBreak="0">
+  <w:abstractNum w:abstractNumId="16">
     <w:nsid w:val="5D0A1565"/>
     <w:multiLevelType w:val="hybridMultilevel"/>
     <w:tmpl w:val="FDB21A8C"/>
@@ -13520,7 +13511,7 @@
       </w:rPr>
     </w:lvl>
   </w:abstractNum>
-  <w:abstractNum w:abstractNumId="17" w15:restartNumberingAfterBreak="0">
+  <w:abstractNum w:abstractNumId="17">
     <w:nsid w:val="5EAF2BF8"/>
     <w:multiLevelType w:val="hybridMultilevel"/>
     <w:tmpl w:val="2DBAB140"/>
@@ -13632,7 +13623,7 @@
       </w:rPr>
     </w:lvl>
   </w:abstractNum>
-  <w:abstractNum w:abstractNumId="18" w15:restartNumberingAfterBreak="0">
+  <w:abstractNum w:abstractNumId="18">
     <w:nsid w:val="639231FD"/>
     <w:multiLevelType w:val="hybridMultilevel"/>
     <w:tmpl w:val="C89A4150"/>
@@ -13772,7 +13763,7 @@
       </w:rPr>
     </w:lvl>
   </w:abstractNum>
-  <w:abstractNum w:abstractNumId="19" w15:restartNumberingAfterBreak="0">
+  <w:abstractNum w:abstractNumId="19">
     <w:nsid w:val="64E27C4B"/>
     <w:multiLevelType w:val="hybridMultilevel"/>
     <w:tmpl w:val="873EE834"/>
@@ -13912,7 +13903,7 @@
       </w:rPr>
     </w:lvl>
   </w:abstractNum>
-  <w:abstractNum w:abstractNumId="20" w15:restartNumberingAfterBreak="0">
+  <w:abstractNum w:abstractNumId="20">
     <w:nsid w:val="660522AD"/>
     <w:multiLevelType w:val="hybridMultilevel"/>
     <w:tmpl w:val="2B524D3C"/>
@@ -14053,7 +14044,7 @@
       </w:rPr>
     </w:lvl>
   </w:abstractNum>
-  <w:abstractNum w:abstractNumId="21" w15:restartNumberingAfterBreak="0">
+  <w:abstractNum w:abstractNumId="21">
     <w:nsid w:val="6FD45837"/>
     <w:multiLevelType w:val="hybridMultilevel"/>
     <w:tmpl w:val="125A62EC"/>
@@ -14193,7 +14184,7 @@
       </w:rPr>
     </w:lvl>
   </w:abstractNum>
-  <w:abstractNum w:abstractNumId="22" w15:restartNumberingAfterBreak="0">
+  <w:abstractNum w:abstractNumId="22">
     <w:nsid w:val="748137FF"/>
     <w:multiLevelType w:val="hybridMultilevel"/>
     <w:tmpl w:val="054227E6"/>
@@ -14306,7 +14297,7 @@
       </w:rPr>
     </w:lvl>
   </w:abstractNum>
-  <w:abstractNum w:abstractNumId="23" w15:restartNumberingAfterBreak="0">
+  <w:abstractNum w:abstractNumId="23">
     <w:nsid w:val="7C657590"/>
     <w:multiLevelType w:val="hybridMultilevel"/>
     <w:tmpl w:val="3F2E3D32"/>
@@ -14418,7 +14409,7 @@
       </w:rPr>
     </w:lvl>
   </w:abstractNum>
-  <w:abstractNum w:abstractNumId="24" w15:restartNumberingAfterBreak="0">
+  <w:abstractNum w:abstractNumId="24">
     <w:nsid w:val="7ED21D59"/>
     <w:multiLevelType w:val="hybridMultilevel"/>
     <w:tmpl w:val="09E29750"/>
@@ -14722,7 +14713,7 @@
 </file>
 
 <file path=word/styles.xml><?xml version="1.0" encoding="utf-8"?>
-<w:styles xmlns:mc="http://schemas.openxmlformats.org/markup-compatibility/2006" xmlns:r="http://schemas.openxmlformats.org/officeDocument/2006/relationships" xmlns:w="http://schemas.openxmlformats.org/wordprocessingml/2006/main" xmlns:w14="http://schemas.microsoft.com/office/word/2010/wordml" xmlns:w15="http://schemas.microsoft.com/office/word/2012/wordml" xmlns:w16cid="http://schemas.microsoft.com/office/word/2016/wordml/cid" xmlns:w16se="http://schemas.microsoft.com/office/word/2015/wordml/symex" mc:Ignorable="w14 w15 w16se w16cid">
+<w:styles xmlns:mc="http://schemas.openxmlformats.org/markup-compatibility/2006" xmlns:r="http://schemas.openxmlformats.org/officeDocument/2006/relationships" xmlns:w="http://schemas.openxmlformats.org/wordprocessingml/2006/main" xmlns:w14="http://schemas.microsoft.com/office/word/2010/wordml" xmlns:w15="http://schemas.microsoft.com/office/word/2012/wordml" mc:Ignorable="w14 w15">
   <w:docDefaults>
     <w:rPrDefault>
       <w:rPr>
@@ -14732,7 +14723,7 @@
     </w:rPrDefault>
     <w:pPrDefault/>
   </w:docDefaults>
-  <w:latentStyles w:defLockedState="0" w:defUIPriority="0" w:defSemiHidden="0" w:defUnhideWhenUsed="0" w:defQFormat="0" w:count="375">
+  <w:latentStyles w:defLockedState="0" w:defUIPriority="0" w:defSemiHidden="0" w:defUnhideWhenUsed="0" w:defQFormat="0" w:count="371">
     <w:lsdException w:name="Normal" w:qFormat="1"/>
     <w:lsdException w:name="heading 1" w:qFormat="1"/>
     <w:lsdException w:name="heading 2" w:qFormat="1"/>
@@ -15013,10 +15004,6 @@
     <w:lsdException w:name="List Table 5 Dark Accent 6" w:uiPriority="50"/>
     <w:lsdException w:name="List Table 6 Colorful Accent 6" w:uiPriority="51"/>
     <w:lsdException w:name="List Table 7 Colorful Accent 6" w:uiPriority="52"/>
-    <w:lsdException w:name="Mention" w:semiHidden="1" w:uiPriority="99" w:unhideWhenUsed="1"/>
-    <w:lsdException w:name="Smart Hyperlink" w:semiHidden="1" w:uiPriority="99" w:unhideWhenUsed="1"/>
-    <w:lsdException w:name="Hashtag" w:semiHidden="1" w:uiPriority="99" w:unhideWhenUsed="1"/>
-    <w:lsdException w:name="Unresolved Mention" w:semiHidden="1" w:uiPriority="99" w:unhideWhenUsed="1"/>
   </w:latentStyles>
   <w:style w:type="paragraph" w:default="1" w:styleId="Normal">
     <w:name w:val="Normal"/>
@@ -15423,6 +15410,7 @@
     <w:basedOn w:val="TableauNormal"/>
     <w:rsid w:val="00E10F6A"/>
     <w:tblPr>
+      <w:tblInd w:w="0" w:type="dxa"/>
       <w:tblBorders>
         <w:top w:val="single" w:sz="4" w:space="0" w:color="auto"/>
         <w:left w:val="single" w:sz="4" w:space="0" w:color="auto"/>
@@ -15431,6 +15419,12 @@
         <w:insideH w:val="single" w:sz="4" w:space="0" w:color="auto"/>
         <w:insideV w:val="single" w:sz="4" w:space="0" w:color="auto"/>
       </w:tblBorders>
+      <w:tblCellMar>
+        <w:top w:w="0" w:type="dxa"/>
+        <w:left w:w="108" w:type="dxa"/>
+        <w:bottom w:w="0" w:type="dxa"/>
+        <w:right w:w="108" w:type="dxa"/>
+      </w:tblCellMar>
     </w:tblPr>
   </w:style>
   <w:style w:type="paragraph" w:customStyle="1" w:styleId="MesTitres1">
@@ -15842,7 +15836,7 @@
 </file>
 
 <file path=customXml/itemProps1.xml><?xml version="1.0" encoding="utf-8"?>
-<ds:datastoreItem xmlns:ds="http://schemas.openxmlformats.org/officeDocument/2006/customXml" ds:itemID="{C0B758E0-A26E-46B0-AA3C-C9ACC077918F}">
+<ds:datastoreItem xmlns:ds="http://schemas.openxmlformats.org/officeDocument/2006/customXml" ds:itemID="{051C7D77-C672-4E9C-9D32-E816EA95C17C}">
   <ds:schemaRefs>
     <ds:schemaRef ds:uri="http://schemas.openxmlformats.org/officeDocument/2006/bibliography"/>
   </ds:schemaRefs>

</xml_diff>